<commit_message>
dicionario de dados ferias
</commit_message>
<xml_diff>
--- a/5. Documentação Reformulada/0. Carlos/Dicionário_de_Dados.docx
+++ b/5. Documentação Reformulada/0. Carlos/Dicionário_de_Dados.docx
@@ -1819,10 +1819,3088 @@
                 <w:sz w:val="20"/>
                 <w:szCs w:val="20"/>
               </w:rPr>
-              <w:t xml:space="preserve"> null</w:t>
-            </w:r>
-            <w:bookmarkStart w:id="1" w:name="_GoBack"/>
-            <w:bookmarkEnd w:id="1"/>
+              <w:t xml:space="preserve"> </w:t>
+            </w:r>
+            <w:proofErr w:type="spellStart"/>
+            <w:r>
+              <w:rPr>
+                <w:rFonts w:ascii="Arial" w:eastAsia="Times New Roman" w:hAnsi="Arial" w:cs="Arial"/>
+                <w:sz w:val="20"/>
+                <w:szCs w:val="20"/>
+              </w:rPr>
+              <w:t>null</w:t>
+            </w:r>
+            <w:proofErr w:type="spellEnd"/>
+          </w:p>
+        </w:tc>
+      </w:tr>
+    </w:tbl>
+    <w:p>
+      <w:pPr>
+        <w:pStyle w:val="LegendaAutor"/>
+      </w:pPr>
+      <w:r>
+        <w:t>Fonte: O Autor (2016)</w:t>
+      </w:r>
+    </w:p>
+    <w:p/>
+    <w:p/>
+    <w:p>
+      <w:pPr>
+        <w:pStyle w:val="Legenda"/>
+        <w:rPr>
+          <w:rFonts w:cs="Arial"/>
+          <w:i w:val="0"/>
+        </w:rPr>
+      </w:pPr>
+      <w:bookmarkStart w:id="1" w:name="_Toc455602717"/>
+      <w:r>
+        <w:rPr>
+          <w:rFonts w:cs="Arial"/>
+          <w:i w:val="0"/>
+        </w:rPr>
+        <w:t xml:space="preserve">Tabela </w:t>
+      </w:r>
+      <w:r>
+        <w:rPr>
+          <w:rFonts w:cs="Arial"/>
+          <w:i w:val="0"/>
+        </w:rPr>
+        <w:fldChar w:fldCharType="begin"/>
+      </w:r>
+      <w:r>
+        <w:rPr>
+          <w:rFonts w:cs="Arial"/>
+          <w:i w:val="0"/>
+        </w:rPr>
+        <w:instrText xml:space="preserve"> SEQ Tabela \* ARABIC </w:instrText>
+      </w:r>
+      <w:r>
+        <w:rPr>
+          <w:rFonts w:cs="Arial"/>
+          <w:i w:val="0"/>
+        </w:rPr>
+        <w:fldChar w:fldCharType="separate"/>
+      </w:r>
+      <w:r>
+        <w:rPr>
+          <w:rFonts w:cs="Arial"/>
+          <w:i w:val="0"/>
+          <w:noProof/>
+        </w:rPr>
+        <w:t>59</w:t>
+      </w:r>
+      <w:r>
+        <w:rPr>
+          <w:rFonts w:cs="Arial"/>
+          <w:i w:val="0"/>
+        </w:rPr>
+        <w:fldChar w:fldCharType="end"/>
+      </w:r>
+      <w:r>
+        <w:rPr>
+          <w:rFonts w:cs="Arial"/>
+          <w:i w:val="0"/>
+        </w:rPr>
+        <w:t xml:space="preserve"> - Dicionário da Entidade </w:t>
+      </w:r>
+      <w:r>
+        <w:rPr>
+          <w:i w:val="0"/>
+        </w:rPr>
+        <w:t xml:space="preserve">- </w:t>
+      </w:r>
+      <w:r>
+        <w:rPr>
+          <w:rFonts w:cs="Arial"/>
+          <w:i w:val="0"/>
+        </w:rPr>
+        <w:t>Estagiá</w:t>
+      </w:r>
+      <w:r>
+        <w:rPr>
+          <w:rFonts w:cs="Arial"/>
+          <w:i w:val="0"/>
+        </w:rPr>
+        <w:t>rio</w:t>
+      </w:r>
+      <w:bookmarkEnd w:id="1"/>
+    </w:p>
+    <w:tbl>
+      <w:tblPr>
+        <w:tblW w:w="9357" w:type="dxa"/>
+        <w:tblInd w:w="-5" w:type="dxa"/>
+        <w:tblBorders>
+          <w:top w:val="single" w:sz="4" w:space="0" w:color="000000"/>
+          <w:left w:val="single" w:sz="4" w:space="0" w:color="000000"/>
+          <w:bottom w:val="single" w:sz="4" w:space="0" w:color="000000"/>
+          <w:right w:val="single" w:sz="4" w:space="0" w:color="000000"/>
+          <w:insideH w:val="single" w:sz="4" w:space="0" w:color="000000"/>
+          <w:insideV w:val="single" w:sz="4" w:space="0" w:color="000000"/>
+        </w:tblBorders>
+        <w:tblLayout w:type="fixed"/>
+        <w:tblLook w:val="04A0" w:firstRow="1" w:lastRow="0" w:firstColumn="1" w:lastColumn="0" w:noHBand="0" w:noVBand="1"/>
+      </w:tblPr>
+      <w:tblGrid>
+        <w:gridCol w:w="964"/>
+        <w:gridCol w:w="2410"/>
+        <w:gridCol w:w="1838"/>
+        <w:gridCol w:w="2272"/>
+        <w:gridCol w:w="1873"/>
+      </w:tblGrid>
+      <w:tr>
+        <w:trPr>
+          <w:trHeight w:val="354"/>
+        </w:trPr>
+        <w:tc>
+          <w:tcPr>
+            <w:tcW w:w="964" w:type="dxa"/>
+            <w:tcBorders>
+              <w:top w:val="single" w:sz="4" w:space="0" w:color="000000"/>
+              <w:left w:val="single" w:sz="4" w:space="0" w:color="000000"/>
+              <w:right w:val="single" w:sz="4" w:space="0" w:color="000000"/>
+            </w:tcBorders>
+            <w:shd w:val="clear" w:color="auto" w:fill="000000" w:themeFill="text1"/>
+            <w:noWrap/>
+            <w:vAlign w:val="center"/>
+          </w:tcPr>
+          <w:p>
+            <w:pPr>
+              <w:rPr>
+                <w:rStyle w:val="Forte"/>
+                <w:rFonts w:ascii="Arial" w:hAnsi="Arial" w:cs="Arial"/>
+                <w:sz w:val="20"/>
+                <w:szCs w:val="20"/>
+              </w:rPr>
+            </w:pPr>
+            <w:r>
+              <w:rPr>
+                <w:rStyle w:val="Forte"/>
+                <w:rFonts w:ascii="Arial" w:hAnsi="Arial" w:cs="Arial"/>
+                <w:sz w:val="20"/>
+                <w:szCs w:val="20"/>
+              </w:rPr>
+              <w:t>Posição</w:t>
+            </w:r>
+          </w:p>
+        </w:tc>
+        <w:tc>
+          <w:tcPr>
+            <w:tcW w:w="2410" w:type="dxa"/>
+            <w:tcBorders>
+              <w:top w:val="single" w:sz="4" w:space="0" w:color="000000"/>
+              <w:left w:val="single" w:sz="4" w:space="0" w:color="000000"/>
+              <w:right w:val="single" w:sz="4" w:space="0" w:color="000000"/>
+            </w:tcBorders>
+            <w:shd w:val="clear" w:color="auto" w:fill="000000" w:themeFill="text1"/>
+            <w:vAlign w:val="center"/>
+          </w:tcPr>
+          <w:p>
+            <w:pPr>
+              <w:rPr>
+                <w:rStyle w:val="Forte"/>
+                <w:rFonts w:ascii="Arial" w:hAnsi="Arial" w:cs="Arial"/>
+                <w:sz w:val="20"/>
+                <w:szCs w:val="20"/>
+              </w:rPr>
+            </w:pPr>
+            <w:r>
+              <w:rPr>
+                <w:rStyle w:val="Forte"/>
+                <w:rFonts w:ascii="Arial" w:hAnsi="Arial" w:cs="Arial"/>
+                <w:sz w:val="20"/>
+                <w:szCs w:val="20"/>
+              </w:rPr>
+              <w:t>Campo</w:t>
+            </w:r>
+          </w:p>
+        </w:tc>
+        <w:tc>
+          <w:tcPr>
+            <w:tcW w:w="1838" w:type="dxa"/>
+            <w:tcBorders>
+              <w:top w:val="single" w:sz="4" w:space="0" w:color="000000"/>
+              <w:left w:val="single" w:sz="4" w:space="0" w:color="000000"/>
+              <w:right w:val="single" w:sz="4" w:space="0" w:color="000000"/>
+            </w:tcBorders>
+            <w:shd w:val="clear" w:color="auto" w:fill="000000" w:themeFill="text1"/>
+            <w:vAlign w:val="center"/>
+          </w:tcPr>
+          <w:p>
+            <w:pPr>
+              <w:rPr>
+                <w:rStyle w:val="Forte"/>
+                <w:rFonts w:ascii="Arial" w:hAnsi="Arial" w:cs="Arial"/>
+                <w:sz w:val="20"/>
+                <w:szCs w:val="20"/>
+              </w:rPr>
+            </w:pPr>
+            <w:r>
+              <w:rPr>
+                <w:rStyle w:val="Forte"/>
+                <w:rFonts w:ascii="Arial" w:hAnsi="Arial" w:cs="Arial"/>
+                <w:sz w:val="20"/>
+                <w:szCs w:val="20"/>
+              </w:rPr>
+              <w:t>Tipo</w:t>
+            </w:r>
+          </w:p>
+        </w:tc>
+        <w:tc>
+          <w:tcPr>
+            <w:tcW w:w="2272" w:type="dxa"/>
+            <w:tcBorders>
+              <w:top w:val="single" w:sz="4" w:space="0" w:color="000000"/>
+              <w:left w:val="single" w:sz="4" w:space="0" w:color="000000"/>
+              <w:right w:val="single" w:sz="4" w:space="0" w:color="000000"/>
+            </w:tcBorders>
+            <w:shd w:val="clear" w:color="auto" w:fill="000000" w:themeFill="text1"/>
+            <w:vAlign w:val="center"/>
+          </w:tcPr>
+          <w:p>
+            <w:pPr>
+              <w:rPr>
+                <w:rStyle w:val="Forte"/>
+                <w:rFonts w:ascii="Arial" w:hAnsi="Arial" w:cs="Arial"/>
+                <w:sz w:val="20"/>
+                <w:szCs w:val="20"/>
+              </w:rPr>
+            </w:pPr>
+            <w:r>
+              <w:rPr>
+                <w:rStyle w:val="Forte"/>
+                <w:rFonts w:ascii="Arial" w:hAnsi="Arial" w:cs="Arial"/>
+                <w:sz w:val="20"/>
+                <w:szCs w:val="20"/>
+              </w:rPr>
+              <w:t>Descrição</w:t>
+            </w:r>
+          </w:p>
+        </w:tc>
+        <w:tc>
+          <w:tcPr>
+            <w:tcW w:w="1873" w:type="dxa"/>
+            <w:tcBorders>
+              <w:top w:val="single" w:sz="4" w:space="0" w:color="000000"/>
+              <w:left w:val="single" w:sz="4" w:space="0" w:color="000000"/>
+              <w:right w:val="single" w:sz="4" w:space="0" w:color="000000"/>
+            </w:tcBorders>
+            <w:shd w:val="clear" w:color="auto" w:fill="000000" w:themeFill="text1"/>
+            <w:vAlign w:val="center"/>
+          </w:tcPr>
+          <w:p>
+            <w:pPr>
+              <w:rPr>
+                <w:rStyle w:val="Forte"/>
+                <w:rFonts w:ascii="Arial" w:hAnsi="Arial" w:cs="Arial"/>
+                <w:sz w:val="20"/>
+                <w:szCs w:val="20"/>
+              </w:rPr>
+            </w:pPr>
+            <w:r>
+              <w:rPr>
+                <w:rStyle w:val="Forte"/>
+                <w:rFonts w:ascii="Arial" w:hAnsi="Arial" w:cs="Arial"/>
+                <w:sz w:val="20"/>
+                <w:szCs w:val="20"/>
+              </w:rPr>
+              <w:t>Observação</w:t>
+            </w:r>
+          </w:p>
+        </w:tc>
+      </w:tr>
+      <w:tr>
+        <w:trPr>
+          <w:trHeight w:val="354"/>
+        </w:trPr>
+        <w:tc>
+          <w:tcPr>
+            <w:tcW w:w="964" w:type="dxa"/>
+            <w:tcBorders>
+              <w:top w:val="single" w:sz="4" w:space="0" w:color="000000"/>
+              <w:left w:val="single" w:sz="4" w:space="0" w:color="000000"/>
+              <w:bottom w:val="single" w:sz="4" w:space="0" w:color="000000"/>
+              <w:right w:val="single" w:sz="4" w:space="0" w:color="000000"/>
+            </w:tcBorders>
+            <w:shd w:val="clear" w:color="auto" w:fill="auto"/>
+            <w:noWrap/>
+            <w:vAlign w:val="center"/>
+          </w:tcPr>
+          <w:p>
+            <w:pPr>
+              <w:rPr>
+                <w:rFonts w:ascii="Arial" w:hAnsi="Arial" w:cs="Arial"/>
+                <w:sz w:val="20"/>
+                <w:szCs w:val="20"/>
+              </w:rPr>
+            </w:pPr>
+            <w:r>
+              <w:rPr>
+                <w:rFonts w:ascii="Arial" w:hAnsi="Arial" w:cs="Arial"/>
+                <w:sz w:val="20"/>
+                <w:szCs w:val="20"/>
+              </w:rPr>
+              <w:t>0</w:t>
+            </w:r>
+          </w:p>
+        </w:tc>
+        <w:tc>
+          <w:tcPr>
+            <w:tcW w:w="2410" w:type="dxa"/>
+            <w:tcBorders>
+              <w:top w:val="single" w:sz="4" w:space="0" w:color="000000"/>
+              <w:left w:val="single" w:sz="4" w:space="0" w:color="000000"/>
+              <w:bottom w:val="single" w:sz="4" w:space="0" w:color="000000"/>
+              <w:right w:val="single" w:sz="4" w:space="0" w:color="000000"/>
+            </w:tcBorders>
+            <w:shd w:val="clear" w:color="auto" w:fill="auto"/>
+            <w:vAlign w:val="center"/>
+          </w:tcPr>
+          <w:p>
+            <w:pPr>
+              <w:rPr>
+                <w:rFonts w:ascii="Arial" w:hAnsi="Arial" w:cs="Arial"/>
+                <w:sz w:val="20"/>
+                <w:szCs w:val="20"/>
+              </w:rPr>
+            </w:pPr>
+            <w:proofErr w:type="gramStart"/>
+            <w:r>
+              <w:rPr>
+                <w:rFonts w:ascii="Arial" w:hAnsi="Arial" w:cs="Arial"/>
+                <w:sz w:val="20"/>
+                <w:szCs w:val="20"/>
+              </w:rPr>
+              <w:t>id</w:t>
+            </w:r>
+            <w:proofErr w:type="gramEnd"/>
+          </w:p>
+        </w:tc>
+        <w:tc>
+          <w:tcPr>
+            <w:tcW w:w="1838" w:type="dxa"/>
+            <w:tcBorders>
+              <w:top w:val="single" w:sz="4" w:space="0" w:color="000000"/>
+              <w:left w:val="single" w:sz="4" w:space="0" w:color="000000"/>
+              <w:bottom w:val="single" w:sz="4" w:space="0" w:color="000000"/>
+              <w:right w:val="single" w:sz="4" w:space="0" w:color="000000"/>
+            </w:tcBorders>
+            <w:shd w:val="clear" w:color="auto" w:fill="auto"/>
+            <w:vAlign w:val="center"/>
+          </w:tcPr>
+          <w:p>
+            <w:pPr>
+              <w:rPr>
+                <w:rFonts w:ascii="Arial" w:hAnsi="Arial" w:cs="Arial"/>
+                <w:sz w:val="20"/>
+                <w:szCs w:val="20"/>
+              </w:rPr>
+            </w:pPr>
+            <w:r>
+              <w:rPr>
+                <w:rFonts w:ascii="Arial" w:hAnsi="Arial" w:cs="Arial"/>
+                <w:sz w:val="20"/>
+                <w:szCs w:val="20"/>
+              </w:rPr>
+              <w:t>Integer</w:t>
+            </w:r>
+            <w:bookmarkStart w:id="2" w:name="_GoBack"/>
+            <w:bookmarkEnd w:id="2"/>
+          </w:p>
+        </w:tc>
+        <w:tc>
+          <w:tcPr>
+            <w:tcW w:w="2272" w:type="dxa"/>
+            <w:tcBorders>
+              <w:top w:val="single" w:sz="4" w:space="0" w:color="000000"/>
+              <w:left w:val="single" w:sz="4" w:space="0" w:color="000000"/>
+              <w:bottom w:val="single" w:sz="4" w:space="0" w:color="000000"/>
+              <w:right w:val="single" w:sz="4" w:space="0" w:color="000000"/>
+            </w:tcBorders>
+            <w:shd w:val="clear" w:color="auto" w:fill="auto"/>
+            <w:vAlign w:val="center"/>
+          </w:tcPr>
+          <w:p>
+            <w:pPr>
+              <w:rPr>
+                <w:rFonts w:ascii="Arial" w:hAnsi="Arial" w:cs="Arial"/>
+                <w:sz w:val="20"/>
+                <w:szCs w:val="20"/>
+              </w:rPr>
+            </w:pPr>
+            <w:r>
+              <w:rPr>
+                <w:rFonts w:ascii="Arial" w:hAnsi="Arial" w:cs="Arial"/>
+                <w:sz w:val="20"/>
+                <w:szCs w:val="20"/>
+              </w:rPr>
+              <w:t>Número único no sistema</w:t>
+            </w:r>
+          </w:p>
+        </w:tc>
+        <w:tc>
+          <w:tcPr>
+            <w:tcW w:w="1873" w:type="dxa"/>
+            <w:tcBorders>
+              <w:top w:val="single" w:sz="4" w:space="0" w:color="000000"/>
+              <w:left w:val="single" w:sz="4" w:space="0" w:color="000000"/>
+              <w:bottom w:val="single" w:sz="4" w:space="0" w:color="000000"/>
+              <w:right w:val="single" w:sz="4" w:space="0" w:color="000000"/>
+            </w:tcBorders>
+            <w:shd w:val="clear" w:color="auto" w:fill="auto"/>
+            <w:vAlign w:val="center"/>
+          </w:tcPr>
+          <w:p>
+            <w:pPr>
+              <w:rPr>
+                <w:rFonts w:ascii="Arial" w:hAnsi="Arial" w:cs="Arial"/>
+                <w:sz w:val="20"/>
+                <w:szCs w:val="20"/>
+              </w:rPr>
+            </w:pPr>
+            <w:proofErr w:type="spellStart"/>
+            <w:r>
+              <w:rPr>
+                <w:rFonts w:ascii="Arial" w:hAnsi="Arial" w:cs="Arial"/>
+                <w:sz w:val="20"/>
+                <w:szCs w:val="20"/>
+              </w:rPr>
+              <w:t>Primary</w:t>
+            </w:r>
+            <w:proofErr w:type="spellEnd"/>
+            <w:r>
+              <w:rPr>
+                <w:rFonts w:ascii="Arial" w:hAnsi="Arial" w:cs="Arial"/>
+                <w:sz w:val="20"/>
+                <w:szCs w:val="20"/>
+              </w:rPr>
+              <w:t xml:space="preserve"> Key</w:t>
+            </w:r>
+          </w:p>
+        </w:tc>
+      </w:tr>
+      <w:tr>
+        <w:trPr>
+          <w:trHeight w:val="354"/>
+        </w:trPr>
+        <w:tc>
+          <w:tcPr>
+            <w:tcW w:w="964" w:type="dxa"/>
+            <w:tcBorders>
+              <w:top w:val="single" w:sz="4" w:space="0" w:color="000000"/>
+              <w:left w:val="single" w:sz="4" w:space="0" w:color="000000"/>
+              <w:bottom w:val="single" w:sz="4" w:space="0" w:color="000000"/>
+              <w:right w:val="single" w:sz="4" w:space="0" w:color="000000"/>
+            </w:tcBorders>
+            <w:shd w:val="clear" w:color="auto" w:fill="auto"/>
+            <w:noWrap/>
+            <w:vAlign w:val="center"/>
+          </w:tcPr>
+          <w:p>
+            <w:pPr>
+              <w:rPr>
+                <w:rFonts w:ascii="Arial" w:hAnsi="Arial" w:cs="Arial"/>
+                <w:sz w:val="20"/>
+                <w:szCs w:val="20"/>
+              </w:rPr>
+            </w:pPr>
+            <w:r>
+              <w:rPr>
+                <w:rFonts w:ascii="Arial" w:hAnsi="Arial" w:cs="Arial"/>
+                <w:sz w:val="20"/>
+                <w:szCs w:val="20"/>
+              </w:rPr>
+              <w:t>1</w:t>
+            </w:r>
+          </w:p>
+        </w:tc>
+        <w:tc>
+          <w:tcPr>
+            <w:tcW w:w="2410" w:type="dxa"/>
+            <w:tcBorders>
+              <w:top w:val="single" w:sz="4" w:space="0" w:color="000000"/>
+              <w:left w:val="single" w:sz="4" w:space="0" w:color="000000"/>
+              <w:bottom w:val="single" w:sz="4" w:space="0" w:color="000000"/>
+              <w:right w:val="single" w:sz="4" w:space="0" w:color="000000"/>
+            </w:tcBorders>
+            <w:shd w:val="clear" w:color="auto" w:fill="auto"/>
+            <w:vAlign w:val="center"/>
+          </w:tcPr>
+          <w:p>
+            <w:pPr>
+              <w:rPr>
+                <w:rFonts w:ascii="Arial" w:hAnsi="Arial" w:cs="Arial"/>
+                <w:sz w:val="20"/>
+                <w:szCs w:val="20"/>
+              </w:rPr>
+            </w:pPr>
+            <w:proofErr w:type="gramStart"/>
+            <w:r>
+              <w:rPr>
+                <w:rFonts w:ascii="Arial" w:hAnsi="Arial" w:cs="Arial"/>
+                <w:sz w:val="20"/>
+                <w:szCs w:val="20"/>
+              </w:rPr>
+              <w:t>nome</w:t>
+            </w:r>
+            <w:proofErr w:type="gramEnd"/>
+          </w:p>
+        </w:tc>
+        <w:tc>
+          <w:tcPr>
+            <w:tcW w:w="1838" w:type="dxa"/>
+            <w:tcBorders>
+              <w:top w:val="single" w:sz="4" w:space="0" w:color="000000"/>
+              <w:left w:val="single" w:sz="4" w:space="0" w:color="000000"/>
+              <w:bottom w:val="single" w:sz="4" w:space="0" w:color="000000"/>
+              <w:right w:val="single" w:sz="4" w:space="0" w:color="000000"/>
+            </w:tcBorders>
+            <w:shd w:val="clear" w:color="auto" w:fill="auto"/>
+            <w:vAlign w:val="center"/>
+          </w:tcPr>
+          <w:p>
+            <w:pPr>
+              <w:rPr>
+                <w:rFonts w:ascii="Arial" w:hAnsi="Arial" w:cs="Arial"/>
+                <w:sz w:val="20"/>
+                <w:szCs w:val="20"/>
+              </w:rPr>
+            </w:pPr>
+            <w:proofErr w:type="spellStart"/>
+            <w:r>
+              <w:rPr>
+                <w:rFonts w:ascii="Arial" w:hAnsi="Arial" w:cs="Arial"/>
+                <w:sz w:val="20"/>
+                <w:szCs w:val="20"/>
+              </w:rPr>
+              <w:t>Varchar</w:t>
+            </w:r>
+            <w:proofErr w:type="spellEnd"/>
+          </w:p>
+        </w:tc>
+        <w:tc>
+          <w:tcPr>
+            <w:tcW w:w="2272" w:type="dxa"/>
+            <w:tcBorders>
+              <w:top w:val="single" w:sz="4" w:space="0" w:color="000000"/>
+              <w:left w:val="single" w:sz="4" w:space="0" w:color="000000"/>
+              <w:bottom w:val="single" w:sz="4" w:space="0" w:color="000000"/>
+              <w:right w:val="single" w:sz="4" w:space="0" w:color="000000"/>
+            </w:tcBorders>
+            <w:shd w:val="clear" w:color="auto" w:fill="auto"/>
+            <w:vAlign w:val="center"/>
+          </w:tcPr>
+          <w:p>
+            <w:pPr>
+              <w:rPr>
+                <w:rFonts w:ascii="Arial" w:hAnsi="Arial" w:cs="Arial"/>
+                <w:sz w:val="20"/>
+                <w:szCs w:val="20"/>
+              </w:rPr>
+            </w:pPr>
+            <w:r>
+              <w:rPr>
+                <w:rFonts w:ascii="Arial" w:hAnsi="Arial" w:cs="Arial"/>
+                <w:sz w:val="20"/>
+                <w:szCs w:val="20"/>
+              </w:rPr>
+              <w:t>Nome completo do estagiário;</w:t>
+            </w:r>
+          </w:p>
+        </w:tc>
+        <w:tc>
+          <w:tcPr>
+            <w:tcW w:w="1873" w:type="dxa"/>
+            <w:tcBorders>
+              <w:top w:val="single" w:sz="4" w:space="0" w:color="000000"/>
+              <w:left w:val="single" w:sz="4" w:space="0" w:color="000000"/>
+              <w:bottom w:val="single" w:sz="4" w:space="0" w:color="000000"/>
+              <w:right w:val="single" w:sz="4" w:space="0" w:color="000000"/>
+            </w:tcBorders>
+            <w:shd w:val="clear" w:color="auto" w:fill="auto"/>
+            <w:vAlign w:val="center"/>
+          </w:tcPr>
+          <w:p>
+            <w:pPr>
+              <w:rPr>
+                <w:rFonts w:ascii="Arial" w:hAnsi="Arial" w:cs="Arial"/>
+                <w:sz w:val="20"/>
+                <w:szCs w:val="20"/>
+              </w:rPr>
+            </w:pPr>
+            <w:proofErr w:type="spellStart"/>
+            <w:r>
+              <w:rPr>
+                <w:rFonts w:ascii="Arial" w:hAnsi="Arial" w:cs="Arial"/>
+                <w:sz w:val="20"/>
+                <w:szCs w:val="20"/>
+              </w:rPr>
+              <w:t>Not</w:t>
+            </w:r>
+            <w:proofErr w:type="spellEnd"/>
+            <w:r>
+              <w:rPr>
+                <w:rFonts w:ascii="Arial" w:hAnsi="Arial" w:cs="Arial"/>
+                <w:sz w:val="20"/>
+                <w:szCs w:val="20"/>
+              </w:rPr>
+              <w:t xml:space="preserve"> </w:t>
+            </w:r>
+            <w:proofErr w:type="spellStart"/>
+            <w:r>
+              <w:rPr>
+                <w:rFonts w:ascii="Arial" w:hAnsi="Arial" w:cs="Arial"/>
+                <w:sz w:val="20"/>
+                <w:szCs w:val="20"/>
+              </w:rPr>
+              <w:t>null</w:t>
+            </w:r>
+            <w:proofErr w:type="spellEnd"/>
+          </w:p>
+        </w:tc>
+      </w:tr>
+      <w:tr>
+        <w:trPr>
+          <w:trHeight w:val="354"/>
+        </w:trPr>
+        <w:tc>
+          <w:tcPr>
+            <w:tcW w:w="964" w:type="dxa"/>
+            <w:tcBorders>
+              <w:top w:val="single" w:sz="4" w:space="0" w:color="000000"/>
+              <w:left w:val="single" w:sz="4" w:space="0" w:color="000000"/>
+              <w:bottom w:val="single" w:sz="4" w:space="0" w:color="000000"/>
+              <w:right w:val="single" w:sz="4" w:space="0" w:color="000000"/>
+            </w:tcBorders>
+            <w:shd w:val="clear" w:color="auto" w:fill="auto"/>
+            <w:noWrap/>
+            <w:vAlign w:val="center"/>
+          </w:tcPr>
+          <w:p>
+            <w:pPr>
+              <w:rPr>
+                <w:rFonts w:ascii="Arial" w:hAnsi="Arial" w:cs="Arial"/>
+                <w:sz w:val="20"/>
+                <w:szCs w:val="20"/>
+              </w:rPr>
+            </w:pPr>
+            <w:r>
+              <w:rPr>
+                <w:rFonts w:ascii="Arial" w:hAnsi="Arial" w:cs="Arial"/>
+                <w:sz w:val="20"/>
+                <w:szCs w:val="20"/>
+              </w:rPr>
+              <w:t>2</w:t>
+            </w:r>
+          </w:p>
+        </w:tc>
+        <w:tc>
+          <w:tcPr>
+            <w:tcW w:w="2410" w:type="dxa"/>
+            <w:tcBorders>
+              <w:top w:val="single" w:sz="4" w:space="0" w:color="000000"/>
+              <w:left w:val="single" w:sz="4" w:space="0" w:color="000000"/>
+              <w:bottom w:val="single" w:sz="4" w:space="0" w:color="000000"/>
+              <w:right w:val="single" w:sz="4" w:space="0" w:color="000000"/>
+            </w:tcBorders>
+            <w:shd w:val="clear" w:color="auto" w:fill="auto"/>
+            <w:vAlign w:val="center"/>
+          </w:tcPr>
+          <w:p>
+            <w:pPr>
+              <w:rPr>
+                <w:rFonts w:ascii="Arial" w:hAnsi="Arial" w:cs="Arial"/>
+                <w:sz w:val="20"/>
+                <w:szCs w:val="20"/>
+              </w:rPr>
+            </w:pPr>
+            <w:proofErr w:type="spellStart"/>
+            <w:proofErr w:type="gramStart"/>
+            <w:r>
+              <w:rPr>
+                <w:rFonts w:ascii="Arial" w:hAnsi="Arial" w:cs="Arial"/>
+                <w:sz w:val="20"/>
+                <w:szCs w:val="20"/>
+              </w:rPr>
+              <w:t>cpf</w:t>
+            </w:r>
+            <w:proofErr w:type="spellEnd"/>
+            <w:proofErr w:type="gramEnd"/>
+          </w:p>
+        </w:tc>
+        <w:tc>
+          <w:tcPr>
+            <w:tcW w:w="1838" w:type="dxa"/>
+            <w:tcBorders>
+              <w:top w:val="single" w:sz="4" w:space="0" w:color="000000"/>
+              <w:left w:val="single" w:sz="4" w:space="0" w:color="000000"/>
+              <w:bottom w:val="single" w:sz="4" w:space="0" w:color="000000"/>
+              <w:right w:val="single" w:sz="4" w:space="0" w:color="000000"/>
+            </w:tcBorders>
+            <w:shd w:val="clear" w:color="auto" w:fill="auto"/>
+            <w:vAlign w:val="center"/>
+          </w:tcPr>
+          <w:p>
+            <w:pPr>
+              <w:rPr>
+                <w:rFonts w:ascii="Arial" w:hAnsi="Arial" w:cs="Arial"/>
+                <w:sz w:val="20"/>
+                <w:szCs w:val="20"/>
+              </w:rPr>
+            </w:pPr>
+            <w:proofErr w:type="spellStart"/>
+            <w:r>
+              <w:rPr>
+                <w:rFonts w:ascii="Arial" w:hAnsi="Arial" w:cs="Arial"/>
+                <w:sz w:val="20"/>
+                <w:szCs w:val="20"/>
+              </w:rPr>
+              <w:t>Varchar</w:t>
+            </w:r>
+            <w:proofErr w:type="spellEnd"/>
+          </w:p>
+        </w:tc>
+        <w:tc>
+          <w:tcPr>
+            <w:tcW w:w="2272" w:type="dxa"/>
+            <w:tcBorders>
+              <w:top w:val="single" w:sz="4" w:space="0" w:color="000000"/>
+              <w:left w:val="single" w:sz="4" w:space="0" w:color="000000"/>
+              <w:bottom w:val="single" w:sz="4" w:space="0" w:color="000000"/>
+              <w:right w:val="single" w:sz="4" w:space="0" w:color="000000"/>
+            </w:tcBorders>
+            <w:shd w:val="clear" w:color="auto" w:fill="auto"/>
+            <w:vAlign w:val="center"/>
+          </w:tcPr>
+          <w:p>
+            <w:pPr>
+              <w:rPr>
+                <w:rFonts w:ascii="Arial" w:hAnsi="Arial" w:cs="Arial"/>
+                <w:sz w:val="20"/>
+                <w:szCs w:val="20"/>
+              </w:rPr>
+            </w:pPr>
+            <w:r>
+              <w:rPr>
+                <w:rFonts w:ascii="Arial" w:hAnsi="Arial" w:cs="Arial"/>
+                <w:sz w:val="20"/>
+                <w:szCs w:val="20"/>
+              </w:rPr>
+              <w:t>Número do CPF do estagiário</w:t>
+            </w:r>
+          </w:p>
+        </w:tc>
+        <w:tc>
+          <w:tcPr>
+            <w:tcW w:w="1873" w:type="dxa"/>
+            <w:tcBorders>
+              <w:top w:val="single" w:sz="4" w:space="0" w:color="000000"/>
+              <w:left w:val="single" w:sz="4" w:space="0" w:color="000000"/>
+              <w:bottom w:val="single" w:sz="4" w:space="0" w:color="000000"/>
+              <w:right w:val="single" w:sz="4" w:space="0" w:color="000000"/>
+            </w:tcBorders>
+            <w:shd w:val="clear" w:color="auto" w:fill="auto"/>
+            <w:vAlign w:val="center"/>
+          </w:tcPr>
+          <w:p>
+            <w:pPr>
+              <w:rPr>
+                <w:rFonts w:ascii="Arial" w:hAnsi="Arial" w:cs="Arial"/>
+                <w:sz w:val="20"/>
+                <w:szCs w:val="20"/>
+              </w:rPr>
+            </w:pPr>
+            <w:proofErr w:type="spellStart"/>
+            <w:r>
+              <w:rPr>
+                <w:rFonts w:ascii="Arial" w:hAnsi="Arial" w:cs="Arial"/>
+                <w:sz w:val="20"/>
+                <w:szCs w:val="20"/>
+              </w:rPr>
+              <w:t>Not</w:t>
+            </w:r>
+            <w:proofErr w:type="spellEnd"/>
+            <w:r>
+              <w:rPr>
+                <w:rFonts w:ascii="Arial" w:hAnsi="Arial" w:cs="Arial"/>
+                <w:sz w:val="20"/>
+                <w:szCs w:val="20"/>
+              </w:rPr>
+              <w:t xml:space="preserve"> </w:t>
+            </w:r>
+            <w:proofErr w:type="spellStart"/>
+            <w:r>
+              <w:rPr>
+                <w:rFonts w:ascii="Arial" w:hAnsi="Arial" w:cs="Arial"/>
+                <w:sz w:val="20"/>
+                <w:szCs w:val="20"/>
+              </w:rPr>
+              <w:t>null</w:t>
+            </w:r>
+            <w:proofErr w:type="spellEnd"/>
+          </w:p>
+        </w:tc>
+      </w:tr>
+      <w:tr>
+        <w:trPr>
+          <w:trHeight w:val="354"/>
+        </w:trPr>
+        <w:tc>
+          <w:tcPr>
+            <w:tcW w:w="964" w:type="dxa"/>
+            <w:tcBorders>
+              <w:top w:val="single" w:sz="4" w:space="0" w:color="000000"/>
+              <w:left w:val="single" w:sz="4" w:space="0" w:color="000000"/>
+              <w:bottom w:val="single" w:sz="4" w:space="0" w:color="000000"/>
+              <w:right w:val="single" w:sz="4" w:space="0" w:color="000000"/>
+            </w:tcBorders>
+            <w:shd w:val="clear" w:color="auto" w:fill="auto"/>
+            <w:noWrap/>
+            <w:vAlign w:val="center"/>
+          </w:tcPr>
+          <w:p>
+            <w:pPr>
+              <w:rPr>
+                <w:rFonts w:ascii="Arial" w:hAnsi="Arial" w:cs="Arial"/>
+                <w:sz w:val="20"/>
+                <w:szCs w:val="20"/>
+              </w:rPr>
+            </w:pPr>
+            <w:r>
+              <w:rPr>
+                <w:rFonts w:ascii="Arial" w:hAnsi="Arial" w:cs="Arial"/>
+                <w:sz w:val="20"/>
+                <w:szCs w:val="20"/>
+              </w:rPr>
+              <w:t>3</w:t>
+            </w:r>
+          </w:p>
+        </w:tc>
+        <w:tc>
+          <w:tcPr>
+            <w:tcW w:w="2410" w:type="dxa"/>
+            <w:tcBorders>
+              <w:top w:val="single" w:sz="4" w:space="0" w:color="000000"/>
+              <w:left w:val="single" w:sz="4" w:space="0" w:color="000000"/>
+              <w:bottom w:val="single" w:sz="4" w:space="0" w:color="000000"/>
+              <w:right w:val="single" w:sz="4" w:space="0" w:color="000000"/>
+            </w:tcBorders>
+            <w:shd w:val="clear" w:color="auto" w:fill="auto"/>
+            <w:vAlign w:val="center"/>
+          </w:tcPr>
+          <w:p>
+            <w:pPr>
+              <w:rPr>
+                <w:rFonts w:ascii="Arial" w:hAnsi="Arial" w:cs="Arial"/>
+                <w:sz w:val="20"/>
+                <w:szCs w:val="20"/>
+              </w:rPr>
+            </w:pPr>
+            <w:proofErr w:type="gramStart"/>
+            <w:r>
+              <w:rPr>
+                <w:rFonts w:ascii="Arial" w:hAnsi="Arial" w:cs="Arial"/>
+                <w:sz w:val="20"/>
+                <w:szCs w:val="20"/>
+              </w:rPr>
+              <w:t>sexo</w:t>
+            </w:r>
+            <w:proofErr w:type="gramEnd"/>
+          </w:p>
+        </w:tc>
+        <w:tc>
+          <w:tcPr>
+            <w:tcW w:w="1838" w:type="dxa"/>
+            <w:tcBorders>
+              <w:top w:val="single" w:sz="4" w:space="0" w:color="000000"/>
+              <w:left w:val="single" w:sz="4" w:space="0" w:color="000000"/>
+              <w:bottom w:val="single" w:sz="4" w:space="0" w:color="000000"/>
+              <w:right w:val="single" w:sz="4" w:space="0" w:color="000000"/>
+            </w:tcBorders>
+            <w:shd w:val="clear" w:color="auto" w:fill="auto"/>
+            <w:vAlign w:val="center"/>
+          </w:tcPr>
+          <w:p>
+            <w:pPr>
+              <w:rPr>
+                <w:rFonts w:ascii="Arial" w:hAnsi="Arial" w:cs="Arial"/>
+                <w:sz w:val="20"/>
+                <w:szCs w:val="20"/>
+              </w:rPr>
+            </w:pPr>
+            <w:proofErr w:type="spellStart"/>
+            <w:r>
+              <w:rPr>
+                <w:rFonts w:ascii="Arial" w:hAnsi="Arial" w:cs="Arial"/>
+                <w:sz w:val="20"/>
+                <w:szCs w:val="20"/>
+              </w:rPr>
+              <w:t>Varchar</w:t>
+            </w:r>
+            <w:proofErr w:type="spellEnd"/>
+          </w:p>
+        </w:tc>
+        <w:tc>
+          <w:tcPr>
+            <w:tcW w:w="2272" w:type="dxa"/>
+            <w:tcBorders>
+              <w:top w:val="single" w:sz="4" w:space="0" w:color="000000"/>
+              <w:left w:val="single" w:sz="4" w:space="0" w:color="000000"/>
+              <w:bottom w:val="single" w:sz="4" w:space="0" w:color="000000"/>
+              <w:right w:val="single" w:sz="4" w:space="0" w:color="000000"/>
+            </w:tcBorders>
+            <w:shd w:val="clear" w:color="auto" w:fill="auto"/>
+            <w:vAlign w:val="center"/>
+          </w:tcPr>
+          <w:p>
+            <w:pPr>
+              <w:rPr>
+                <w:rFonts w:ascii="Arial" w:hAnsi="Arial" w:cs="Arial"/>
+                <w:sz w:val="20"/>
+                <w:szCs w:val="20"/>
+              </w:rPr>
+            </w:pPr>
+            <w:r>
+              <w:rPr>
+                <w:rFonts w:ascii="Arial" w:hAnsi="Arial" w:cs="Arial"/>
+                <w:sz w:val="20"/>
+                <w:szCs w:val="20"/>
+              </w:rPr>
+              <w:t>Gênero, sexo do estagiário</w:t>
+            </w:r>
+          </w:p>
+        </w:tc>
+        <w:tc>
+          <w:tcPr>
+            <w:tcW w:w="1873" w:type="dxa"/>
+            <w:tcBorders>
+              <w:top w:val="single" w:sz="4" w:space="0" w:color="000000"/>
+              <w:left w:val="single" w:sz="4" w:space="0" w:color="000000"/>
+              <w:bottom w:val="single" w:sz="4" w:space="0" w:color="000000"/>
+              <w:right w:val="single" w:sz="4" w:space="0" w:color="000000"/>
+            </w:tcBorders>
+            <w:shd w:val="clear" w:color="auto" w:fill="auto"/>
+            <w:vAlign w:val="center"/>
+          </w:tcPr>
+          <w:p>
+            <w:pPr>
+              <w:rPr>
+                <w:rFonts w:ascii="Arial" w:hAnsi="Arial" w:cs="Arial"/>
+                <w:sz w:val="20"/>
+                <w:szCs w:val="20"/>
+              </w:rPr>
+            </w:pPr>
+            <w:proofErr w:type="spellStart"/>
+            <w:r>
+              <w:rPr>
+                <w:rFonts w:ascii="Arial" w:hAnsi="Arial" w:cs="Arial"/>
+                <w:sz w:val="20"/>
+                <w:szCs w:val="20"/>
+              </w:rPr>
+              <w:t>Not</w:t>
+            </w:r>
+            <w:proofErr w:type="spellEnd"/>
+            <w:r>
+              <w:rPr>
+                <w:rFonts w:ascii="Arial" w:hAnsi="Arial" w:cs="Arial"/>
+                <w:sz w:val="20"/>
+                <w:szCs w:val="20"/>
+              </w:rPr>
+              <w:t xml:space="preserve"> </w:t>
+            </w:r>
+            <w:proofErr w:type="spellStart"/>
+            <w:r>
+              <w:rPr>
+                <w:rFonts w:ascii="Arial" w:hAnsi="Arial" w:cs="Arial"/>
+                <w:sz w:val="20"/>
+                <w:szCs w:val="20"/>
+              </w:rPr>
+              <w:t>null</w:t>
+            </w:r>
+            <w:proofErr w:type="spellEnd"/>
+          </w:p>
+        </w:tc>
+      </w:tr>
+      <w:tr>
+        <w:trPr>
+          <w:trHeight w:val="354"/>
+        </w:trPr>
+        <w:tc>
+          <w:tcPr>
+            <w:tcW w:w="964" w:type="dxa"/>
+            <w:tcBorders>
+              <w:top w:val="single" w:sz="4" w:space="0" w:color="000000"/>
+              <w:left w:val="single" w:sz="4" w:space="0" w:color="000000"/>
+              <w:bottom w:val="single" w:sz="4" w:space="0" w:color="000000"/>
+              <w:right w:val="single" w:sz="4" w:space="0" w:color="000000"/>
+            </w:tcBorders>
+            <w:shd w:val="clear" w:color="auto" w:fill="auto"/>
+            <w:noWrap/>
+            <w:vAlign w:val="center"/>
+          </w:tcPr>
+          <w:p>
+            <w:pPr>
+              <w:rPr>
+                <w:rFonts w:ascii="Arial" w:hAnsi="Arial" w:cs="Arial"/>
+                <w:sz w:val="20"/>
+                <w:szCs w:val="20"/>
+              </w:rPr>
+            </w:pPr>
+            <w:r>
+              <w:rPr>
+                <w:rFonts w:ascii="Arial" w:hAnsi="Arial" w:cs="Arial"/>
+                <w:sz w:val="20"/>
+                <w:szCs w:val="20"/>
+              </w:rPr>
+              <w:t>4</w:t>
+            </w:r>
+          </w:p>
+        </w:tc>
+        <w:tc>
+          <w:tcPr>
+            <w:tcW w:w="2410" w:type="dxa"/>
+            <w:tcBorders>
+              <w:top w:val="single" w:sz="4" w:space="0" w:color="000000"/>
+              <w:left w:val="single" w:sz="4" w:space="0" w:color="000000"/>
+              <w:bottom w:val="single" w:sz="4" w:space="0" w:color="000000"/>
+              <w:right w:val="single" w:sz="4" w:space="0" w:color="000000"/>
+            </w:tcBorders>
+            <w:shd w:val="clear" w:color="auto" w:fill="auto"/>
+            <w:vAlign w:val="center"/>
+          </w:tcPr>
+          <w:p>
+            <w:pPr>
+              <w:rPr>
+                <w:rFonts w:ascii="Arial" w:hAnsi="Arial" w:cs="Arial"/>
+                <w:sz w:val="20"/>
+                <w:szCs w:val="20"/>
+              </w:rPr>
+            </w:pPr>
+            <w:proofErr w:type="spellStart"/>
+            <w:proofErr w:type="gramStart"/>
+            <w:r>
+              <w:rPr>
+                <w:rFonts w:ascii="Arial" w:hAnsi="Arial" w:cs="Arial"/>
+                <w:sz w:val="20"/>
+                <w:szCs w:val="20"/>
+              </w:rPr>
+              <w:t>data</w:t>
+            </w:r>
+            <w:proofErr w:type="gramEnd"/>
+            <w:r>
+              <w:rPr>
+                <w:rFonts w:ascii="Arial" w:hAnsi="Arial" w:cs="Arial"/>
+                <w:sz w:val="20"/>
+                <w:szCs w:val="20"/>
+              </w:rPr>
+              <w:t>_nascimento</w:t>
+            </w:r>
+            <w:proofErr w:type="spellEnd"/>
+          </w:p>
+        </w:tc>
+        <w:tc>
+          <w:tcPr>
+            <w:tcW w:w="1838" w:type="dxa"/>
+            <w:tcBorders>
+              <w:top w:val="single" w:sz="4" w:space="0" w:color="000000"/>
+              <w:left w:val="single" w:sz="4" w:space="0" w:color="000000"/>
+              <w:bottom w:val="single" w:sz="4" w:space="0" w:color="000000"/>
+              <w:right w:val="single" w:sz="4" w:space="0" w:color="000000"/>
+            </w:tcBorders>
+            <w:shd w:val="clear" w:color="auto" w:fill="auto"/>
+            <w:vAlign w:val="center"/>
+          </w:tcPr>
+          <w:p>
+            <w:pPr>
+              <w:rPr>
+                <w:rFonts w:ascii="Arial" w:hAnsi="Arial" w:cs="Arial"/>
+                <w:sz w:val="20"/>
+                <w:szCs w:val="20"/>
+              </w:rPr>
+            </w:pPr>
+            <w:r>
+              <w:rPr>
+                <w:rFonts w:ascii="Arial" w:hAnsi="Arial" w:cs="Arial"/>
+                <w:sz w:val="20"/>
+                <w:szCs w:val="20"/>
+              </w:rPr>
+              <w:t>Data</w:t>
+            </w:r>
+          </w:p>
+        </w:tc>
+        <w:tc>
+          <w:tcPr>
+            <w:tcW w:w="2272" w:type="dxa"/>
+            <w:tcBorders>
+              <w:top w:val="single" w:sz="4" w:space="0" w:color="000000"/>
+              <w:left w:val="single" w:sz="4" w:space="0" w:color="000000"/>
+              <w:bottom w:val="single" w:sz="4" w:space="0" w:color="000000"/>
+              <w:right w:val="single" w:sz="4" w:space="0" w:color="000000"/>
+            </w:tcBorders>
+            <w:shd w:val="clear" w:color="auto" w:fill="auto"/>
+            <w:vAlign w:val="center"/>
+          </w:tcPr>
+          <w:p>
+            <w:pPr>
+              <w:rPr>
+                <w:rFonts w:ascii="Arial" w:hAnsi="Arial" w:cs="Arial"/>
+                <w:sz w:val="20"/>
+                <w:szCs w:val="20"/>
+              </w:rPr>
+            </w:pPr>
+            <w:r>
+              <w:rPr>
+                <w:rFonts w:ascii="Arial" w:hAnsi="Arial" w:cs="Arial"/>
+                <w:sz w:val="20"/>
+                <w:szCs w:val="20"/>
+              </w:rPr>
+              <w:t>Data de nascimento do estagiário</w:t>
+            </w:r>
+          </w:p>
+        </w:tc>
+        <w:tc>
+          <w:tcPr>
+            <w:tcW w:w="1873" w:type="dxa"/>
+            <w:tcBorders>
+              <w:top w:val="single" w:sz="4" w:space="0" w:color="000000"/>
+              <w:left w:val="single" w:sz="4" w:space="0" w:color="000000"/>
+              <w:bottom w:val="single" w:sz="4" w:space="0" w:color="000000"/>
+              <w:right w:val="single" w:sz="4" w:space="0" w:color="000000"/>
+            </w:tcBorders>
+            <w:shd w:val="clear" w:color="auto" w:fill="auto"/>
+            <w:vAlign w:val="center"/>
+          </w:tcPr>
+          <w:p>
+            <w:pPr>
+              <w:rPr>
+                <w:rFonts w:ascii="Arial" w:hAnsi="Arial" w:cs="Arial"/>
+                <w:sz w:val="20"/>
+                <w:szCs w:val="20"/>
+              </w:rPr>
+            </w:pPr>
+            <w:proofErr w:type="spellStart"/>
+            <w:r>
+              <w:rPr>
+                <w:rFonts w:ascii="Arial" w:hAnsi="Arial" w:cs="Arial"/>
+                <w:sz w:val="20"/>
+                <w:szCs w:val="20"/>
+              </w:rPr>
+              <w:t>Not</w:t>
+            </w:r>
+            <w:proofErr w:type="spellEnd"/>
+            <w:r>
+              <w:rPr>
+                <w:rFonts w:ascii="Arial" w:hAnsi="Arial" w:cs="Arial"/>
+                <w:sz w:val="20"/>
+                <w:szCs w:val="20"/>
+              </w:rPr>
+              <w:t xml:space="preserve"> </w:t>
+            </w:r>
+            <w:proofErr w:type="spellStart"/>
+            <w:r>
+              <w:rPr>
+                <w:rFonts w:ascii="Arial" w:hAnsi="Arial" w:cs="Arial"/>
+                <w:sz w:val="20"/>
+                <w:szCs w:val="20"/>
+              </w:rPr>
+              <w:t>null</w:t>
+            </w:r>
+            <w:proofErr w:type="spellEnd"/>
+          </w:p>
+        </w:tc>
+      </w:tr>
+      <w:tr>
+        <w:trPr>
+          <w:trHeight w:val="354"/>
+        </w:trPr>
+        <w:tc>
+          <w:tcPr>
+            <w:tcW w:w="964" w:type="dxa"/>
+            <w:tcBorders>
+              <w:top w:val="single" w:sz="4" w:space="0" w:color="000000"/>
+              <w:left w:val="single" w:sz="4" w:space="0" w:color="000000"/>
+              <w:bottom w:val="single" w:sz="4" w:space="0" w:color="000000"/>
+              <w:right w:val="single" w:sz="4" w:space="0" w:color="000000"/>
+            </w:tcBorders>
+            <w:shd w:val="clear" w:color="auto" w:fill="auto"/>
+            <w:noWrap/>
+            <w:vAlign w:val="center"/>
+          </w:tcPr>
+          <w:p>
+            <w:pPr>
+              <w:rPr>
+                <w:rFonts w:ascii="Arial" w:hAnsi="Arial" w:cs="Arial"/>
+                <w:sz w:val="20"/>
+                <w:szCs w:val="20"/>
+              </w:rPr>
+            </w:pPr>
+            <w:r>
+              <w:rPr>
+                <w:rFonts w:ascii="Arial" w:hAnsi="Arial" w:cs="Arial"/>
+                <w:sz w:val="20"/>
+                <w:szCs w:val="20"/>
+              </w:rPr>
+              <w:t>5</w:t>
+            </w:r>
+          </w:p>
+        </w:tc>
+        <w:tc>
+          <w:tcPr>
+            <w:tcW w:w="2410" w:type="dxa"/>
+            <w:tcBorders>
+              <w:top w:val="single" w:sz="4" w:space="0" w:color="000000"/>
+              <w:left w:val="single" w:sz="4" w:space="0" w:color="000000"/>
+              <w:bottom w:val="single" w:sz="4" w:space="0" w:color="000000"/>
+              <w:right w:val="single" w:sz="4" w:space="0" w:color="000000"/>
+            </w:tcBorders>
+            <w:shd w:val="clear" w:color="auto" w:fill="auto"/>
+            <w:vAlign w:val="center"/>
+          </w:tcPr>
+          <w:p>
+            <w:pPr>
+              <w:rPr>
+                <w:rFonts w:ascii="Arial" w:hAnsi="Arial" w:cs="Arial"/>
+                <w:sz w:val="20"/>
+                <w:szCs w:val="20"/>
+              </w:rPr>
+            </w:pPr>
+            <w:proofErr w:type="gramStart"/>
+            <w:r>
+              <w:rPr>
+                <w:rFonts w:ascii="Arial" w:hAnsi="Arial" w:cs="Arial"/>
+                <w:sz w:val="20"/>
+                <w:szCs w:val="20"/>
+              </w:rPr>
+              <w:t>semestre</w:t>
+            </w:r>
+            <w:proofErr w:type="gramEnd"/>
+          </w:p>
+        </w:tc>
+        <w:tc>
+          <w:tcPr>
+            <w:tcW w:w="1838" w:type="dxa"/>
+            <w:tcBorders>
+              <w:top w:val="single" w:sz="4" w:space="0" w:color="000000"/>
+              <w:left w:val="single" w:sz="4" w:space="0" w:color="000000"/>
+              <w:bottom w:val="single" w:sz="4" w:space="0" w:color="000000"/>
+              <w:right w:val="single" w:sz="4" w:space="0" w:color="000000"/>
+            </w:tcBorders>
+            <w:shd w:val="clear" w:color="auto" w:fill="auto"/>
+            <w:vAlign w:val="center"/>
+          </w:tcPr>
+          <w:p>
+            <w:pPr>
+              <w:rPr>
+                <w:rFonts w:ascii="Arial" w:hAnsi="Arial" w:cs="Arial"/>
+                <w:sz w:val="20"/>
+                <w:szCs w:val="20"/>
+              </w:rPr>
+            </w:pPr>
+            <w:proofErr w:type="spellStart"/>
+            <w:r>
+              <w:rPr>
+                <w:rFonts w:ascii="Arial" w:hAnsi="Arial" w:cs="Arial"/>
+                <w:sz w:val="20"/>
+                <w:szCs w:val="20"/>
+              </w:rPr>
+              <w:t>Integer</w:t>
+            </w:r>
+            <w:proofErr w:type="spellEnd"/>
+          </w:p>
+        </w:tc>
+        <w:tc>
+          <w:tcPr>
+            <w:tcW w:w="2272" w:type="dxa"/>
+            <w:tcBorders>
+              <w:top w:val="single" w:sz="4" w:space="0" w:color="000000"/>
+              <w:left w:val="single" w:sz="4" w:space="0" w:color="000000"/>
+              <w:bottom w:val="single" w:sz="4" w:space="0" w:color="000000"/>
+              <w:right w:val="single" w:sz="4" w:space="0" w:color="000000"/>
+            </w:tcBorders>
+            <w:shd w:val="clear" w:color="auto" w:fill="auto"/>
+            <w:vAlign w:val="center"/>
+          </w:tcPr>
+          <w:p>
+            <w:pPr>
+              <w:rPr>
+                <w:rFonts w:ascii="Arial" w:hAnsi="Arial" w:cs="Arial"/>
+                <w:sz w:val="20"/>
+                <w:szCs w:val="20"/>
+              </w:rPr>
+            </w:pPr>
+            <w:r>
+              <w:rPr>
+                <w:rFonts w:ascii="Arial" w:hAnsi="Arial" w:cs="Arial"/>
+                <w:sz w:val="20"/>
+                <w:szCs w:val="20"/>
+              </w:rPr>
+              <w:t>Semestre que o estagiário está trabalhando</w:t>
+            </w:r>
+          </w:p>
+        </w:tc>
+        <w:tc>
+          <w:tcPr>
+            <w:tcW w:w="1873" w:type="dxa"/>
+            <w:tcBorders>
+              <w:top w:val="single" w:sz="4" w:space="0" w:color="000000"/>
+              <w:left w:val="single" w:sz="4" w:space="0" w:color="000000"/>
+              <w:bottom w:val="single" w:sz="4" w:space="0" w:color="000000"/>
+              <w:right w:val="single" w:sz="4" w:space="0" w:color="000000"/>
+            </w:tcBorders>
+            <w:shd w:val="clear" w:color="auto" w:fill="auto"/>
+            <w:vAlign w:val="center"/>
+          </w:tcPr>
+          <w:p>
+            <w:pPr>
+              <w:rPr>
+                <w:rFonts w:ascii="Arial" w:hAnsi="Arial" w:cs="Arial"/>
+                <w:sz w:val="20"/>
+                <w:szCs w:val="20"/>
+              </w:rPr>
+            </w:pPr>
+            <w:proofErr w:type="spellStart"/>
+            <w:r>
+              <w:rPr>
+                <w:rFonts w:ascii="Arial" w:hAnsi="Arial" w:cs="Arial"/>
+                <w:sz w:val="20"/>
+                <w:szCs w:val="20"/>
+              </w:rPr>
+              <w:t>Not</w:t>
+            </w:r>
+            <w:proofErr w:type="spellEnd"/>
+            <w:r>
+              <w:rPr>
+                <w:rFonts w:ascii="Arial" w:hAnsi="Arial" w:cs="Arial"/>
+                <w:sz w:val="20"/>
+                <w:szCs w:val="20"/>
+              </w:rPr>
+              <w:t xml:space="preserve"> </w:t>
+            </w:r>
+            <w:proofErr w:type="spellStart"/>
+            <w:r>
+              <w:rPr>
+                <w:rFonts w:ascii="Arial" w:hAnsi="Arial" w:cs="Arial"/>
+                <w:sz w:val="20"/>
+                <w:szCs w:val="20"/>
+              </w:rPr>
+              <w:t>null</w:t>
+            </w:r>
+            <w:proofErr w:type="spellEnd"/>
+          </w:p>
+        </w:tc>
+      </w:tr>
+      <w:tr>
+        <w:trPr>
+          <w:trHeight w:val="354"/>
+        </w:trPr>
+        <w:tc>
+          <w:tcPr>
+            <w:tcW w:w="964" w:type="dxa"/>
+            <w:tcBorders>
+              <w:top w:val="single" w:sz="4" w:space="0" w:color="000000"/>
+              <w:left w:val="single" w:sz="4" w:space="0" w:color="000000"/>
+              <w:bottom w:val="single" w:sz="4" w:space="0" w:color="000000"/>
+              <w:right w:val="single" w:sz="4" w:space="0" w:color="000000"/>
+            </w:tcBorders>
+            <w:shd w:val="clear" w:color="auto" w:fill="auto"/>
+            <w:noWrap/>
+            <w:vAlign w:val="center"/>
+          </w:tcPr>
+          <w:p>
+            <w:pPr>
+              <w:rPr>
+                <w:rFonts w:ascii="Arial" w:hAnsi="Arial" w:cs="Arial"/>
+                <w:sz w:val="20"/>
+                <w:szCs w:val="20"/>
+              </w:rPr>
+            </w:pPr>
+            <w:r>
+              <w:rPr>
+                <w:rFonts w:ascii="Arial" w:hAnsi="Arial" w:cs="Arial"/>
+                <w:sz w:val="20"/>
+                <w:szCs w:val="20"/>
+              </w:rPr>
+              <w:t>6</w:t>
+            </w:r>
+          </w:p>
+        </w:tc>
+        <w:tc>
+          <w:tcPr>
+            <w:tcW w:w="2410" w:type="dxa"/>
+            <w:tcBorders>
+              <w:top w:val="single" w:sz="4" w:space="0" w:color="000000"/>
+              <w:left w:val="single" w:sz="4" w:space="0" w:color="000000"/>
+              <w:bottom w:val="single" w:sz="4" w:space="0" w:color="000000"/>
+              <w:right w:val="single" w:sz="4" w:space="0" w:color="000000"/>
+            </w:tcBorders>
+            <w:shd w:val="clear" w:color="auto" w:fill="auto"/>
+            <w:vAlign w:val="center"/>
+          </w:tcPr>
+          <w:p>
+            <w:pPr>
+              <w:rPr>
+                <w:rFonts w:ascii="Arial" w:hAnsi="Arial" w:cs="Arial"/>
+                <w:sz w:val="20"/>
+                <w:szCs w:val="20"/>
+              </w:rPr>
+            </w:pPr>
+            <w:proofErr w:type="spellStart"/>
+            <w:proofErr w:type="gramStart"/>
+            <w:r>
+              <w:rPr>
+                <w:rFonts w:ascii="Arial" w:hAnsi="Arial" w:cs="Arial"/>
+                <w:sz w:val="20"/>
+                <w:szCs w:val="20"/>
+              </w:rPr>
+              <w:t>endereco</w:t>
+            </w:r>
+            <w:proofErr w:type="spellEnd"/>
+            <w:proofErr w:type="gramEnd"/>
+          </w:p>
+        </w:tc>
+        <w:tc>
+          <w:tcPr>
+            <w:tcW w:w="1838" w:type="dxa"/>
+            <w:tcBorders>
+              <w:top w:val="single" w:sz="4" w:space="0" w:color="000000"/>
+              <w:left w:val="single" w:sz="4" w:space="0" w:color="000000"/>
+              <w:bottom w:val="single" w:sz="4" w:space="0" w:color="000000"/>
+              <w:right w:val="single" w:sz="4" w:space="0" w:color="000000"/>
+            </w:tcBorders>
+            <w:shd w:val="clear" w:color="auto" w:fill="auto"/>
+            <w:vAlign w:val="center"/>
+          </w:tcPr>
+          <w:p>
+            <w:pPr>
+              <w:rPr>
+                <w:rFonts w:ascii="Arial" w:hAnsi="Arial" w:cs="Arial"/>
+                <w:sz w:val="20"/>
+                <w:szCs w:val="20"/>
+              </w:rPr>
+            </w:pPr>
+            <w:proofErr w:type="spellStart"/>
+            <w:r>
+              <w:rPr>
+                <w:rFonts w:ascii="Arial" w:hAnsi="Arial" w:cs="Arial"/>
+                <w:sz w:val="20"/>
+                <w:szCs w:val="20"/>
+              </w:rPr>
+              <w:t>Varchar</w:t>
+            </w:r>
+            <w:proofErr w:type="spellEnd"/>
+          </w:p>
+        </w:tc>
+        <w:tc>
+          <w:tcPr>
+            <w:tcW w:w="2272" w:type="dxa"/>
+            <w:tcBorders>
+              <w:top w:val="single" w:sz="4" w:space="0" w:color="000000"/>
+              <w:left w:val="single" w:sz="4" w:space="0" w:color="000000"/>
+              <w:bottom w:val="single" w:sz="4" w:space="0" w:color="000000"/>
+              <w:right w:val="single" w:sz="4" w:space="0" w:color="000000"/>
+            </w:tcBorders>
+            <w:shd w:val="clear" w:color="auto" w:fill="auto"/>
+            <w:vAlign w:val="center"/>
+          </w:tcPr>
+          <w:p>
+            <w:pPr>
+              <w:rPr>
+                <w:rFonts w:ascii="Arial" w:hAnsi="Arial" w:cs="Arial"/>
+                <w:sz w:val="20"/>
+                <w:szCs w:val="20"/>
+              </w:rPr>
+            </w:pPr>
+            <w:r>
+              <w:rPr>
+                <w:rFonts w:ascii="Arial" w:hAnsi="Arial" w:cs="Arial"/>
+                <w:sz w:val="20"/>
+                <w:szCs w:val="20"/>
+              </w:rPr>
+              <w:t>Endereço completo do estagiário</w:t>
+            </w:r>
+          </w:p>
+        </w:tc>
+        <w:tc>
+          <w:tcPr>
+            <w:tcW w:w="1873" w:type="dxa"/>
+            <w:tcBorders>
+              <w:top w:val="single" w:sz="4" w:space="0" w:color="000000"/>
+              <w:left w:val="single" w:sz="4" w:space="0" w:color="000000"/>
+              <w:bottom w:val="single" w:sz="4" w:space="0" w:color="000000"/>
+              <w:right w:val="single" w:sz="4" w:space="0" w:color="000000"/>
+            </w:tcBorders>
+            <w:shd w:val="clear" w:color="auto" w:fill="auto"/>
+            <w:vAlign w:val="center"/>
+          </w:tcPr>
+          <w:p>
+            <w:pPr>
+              <w:rPr>
+                <w:rFonts w:ascii="Arial" w:hAnsi="Arial" w:cs="Arial"/>
+                <w:sz w:val="20"/>
+                <w:szCs w:val="20"/>
+              </w:rPr>
+            </w:pPr>
+            <w:proofErr w:type="spellStart"/>
+            <w:r>
+              <w:rPr>
+                <w:rFonts w:ascii="Arial" w:hAnsi="Arial" w:cs="Arial"/>
+                <w:sz w:val="20"/>
+                <w:szCs w:val="20"/>
+              </w:rPr>
+              <w:t>Null</w:t>
+            </w:r>
+            <w:proofErr w:type="spellEnd"/>
+          </w:p>
+        </w:tc>
+      </w:tr>
+      <w:tr>
+        <w:trPr>
+          <w:trHeight w:val="354"/>
+        </w:trPr>
+        <w:tc>
+          <w:tcPr>
+            <w:tcW w:w="964" w:type="dxa"/>
+            <w:tcBorders>
+              <w:top w:val="single" w:sz="4" w:space="0" w:color="000000"/>
+              <w:left w:val="single" w:sz="4" w:space="0" w:color="000000"/>
+              <w:bottom w:val="single" w:sz="4" w:space="0" w:color="000000"/>
+              <w:right w:val="single" w:sz="4" w:space="0" w:color="000000"/>
+            </w:tcBorders>
+            <w:shd w:val="clear" w:color="auto" w:fill="auto"/>
+            <w:noWrap/>
+            <w:vAlign w:val="center"/>
+          </w:tcPr>
+          <w:p>
+            <w:pPr>
+              <w:rPr>
+                <w:rFonts w:ascii="Arial" w:hAnsi="Arial" w:cs="Arial"/>
+                <w:sz w:val="20"/>
+                <w:szCs w:val="20"/>
+              </w:rPr>
+            </w:pPr>
+            <w:r>
+              <w:rPr>
+                <w:rFonts w:ascii="Arial" w:hAnsi="Arial" w:cs="Arial"/>
+                <w:sz w:val="20"/>
+                <w:szCs w:val="20"/>
+              </w:rPr>
+              <w:lastRenderedPageBreak/>
+              <w:t>7</w:t>
+            </w:r>
+          </w:p>
+        </w:tc>
+        <w:tc>
+          <w:tcPr>
+            <w:tcW w:w="2410" w:type="dxa"/>
+            <w:tcBorders>
+              <w:top w:val="single" w:sz="4" w:space="0" w:color="000000"/>
+              <w:left w:val="single" w:sz="4" w:space="0" w:color="000000"/>
+              <w:bottom w:val="single" w:sz="4" w:space="0" w:color="000000"/>
+              <w:right w:val="single" w:sz="4" w:space="0" w:color="000000"/>
+            </w:tcBorders>
+            <w:shd w:val="clear" w:color="auto" w:fill="auto"/>
+            <w:vAlign w:val="center"/>
+          </w:tcPr>
+          <w:p>
+            <w:pPr>
+              <w:rPr>
+                <w:rFonts w:ascii="Arial" w:hAnsi="Arial" w:cs="Arial"/>
+                <w:sz w:val="20"/>
+                <w:szCs w:val="20"/>
+              </w:rPr>
+            </w:pPr>
+            <w:proofErr w:type="spellStart"/>
+            <w:proofErr w:type="gramStart"/>
+            <w:r>
+              <w:rPr>
+                <w:rFonts w:ascii="Arial" w:hAnsi="Arial" w:cs="Arial"/>
+                <w:sz w:val="20"/>
+                <w:szCs w:val="20"/>
+              </w:rPr>
+              <w:t>email</w:t>
+            </w:r>
+            <w:proofErr w:type="spellEnd"/>
+            <w:proofErr w:type="gramEnd"/>
+          </w:p>
+        </w:tc>
+        <w:tc>
+          <w:tcPr>
+            <w:tcW w:w="1838" w:type="dxa"/>
+            <w:tcBorders>
+              <w:top w:val="single" w:sz="4" w:space="0" w:color="000000"/>
+              <w:left w:val="single" w:sz="4" w:space="0" w:color="000000"/>
+              <w:bottom w:val="single" w:sz="4" w:space="0" w:color="000000"/>
+              <w:right w:val="single" w:sz="4" w:space="0" w:color="000000"/>
+            </w:tcBorders>
+            <w:shd w:val="clear" w:color="auto" w:fill="auto"/>
+            <w:vAlign w:val="center"/>
+          </w:tcPr>
+          <w:p>
+            <w:pPr>
+              <w:rPr>
+                <w:rFonts w:ascii="Arial" w:hAnsi="Arial" w:cs="Arial"/>
+                <w:sz w:val="20"/>
+                <w:szCs w:val="20"/>
+              </w:rPr>
+            </w:pPr>
+            <w:proofErr w:type="spellStart"/>
+            <w:r>
+              <w:rPr>
+                <w:rFonts w:ascii="Arial" w:hAnsi="Arial" w:cs="Arial"/>
+                <w:sz w:val="20"/>
+                <w:szCs w:val="20"/>
+              </w:rPr>
+              <w:t>Varchar</w:t>
+            </w:r>
+            <w:proofErr w:type="spellEnd"/>
+          </w:p>
+        </w:tc>
+        <w:tc>
+          <w:tcPr>
+            <w:tcW w:w="2272" w:type="dxa"/>
+            <w:tcBorders>
+              <w:top w:val="single" w:sz="4" w:space="0" w:color="000000"/>
+              <w:left w:val="single" w:sz="4" w:space="0" w:color="000000"/>
+              <w:bottom w:val="single" w:sz="4" w:space="0" w:color="000000"/>
+              <w:right w:val="single" w:sz="4" w:space="0" w:color="000000"/>
+            </w:tcBorders>
+            <w:shd w:val="clear" w:color="auto" w:fill="auto"/>
+            <w:vAlign w:val="center"/>
+          </w:tcPr>
+          <w:p>
+            <w:pPr>
+              <w:rPr>
+                <w:rFonts w:ascii="Arial" w:hAnsi="Arial" w:cs="Arial"/>
+                <w:sz w:val="20"/>
+                <w:szCs w:val="20"/>
+              </w:rPr>
+            </w:pPr>
+            <w:proofErr w:type="spellStart"/>
+            <w:proofErr w:type="gramStart"/>
+            <w:r>
+              <w:rPr>
+                <w:rFonts w:ascii="Arial" w:hAnsi="Arial" w:cs="Arial"/>
+                <w:sz w:val="20"/>
+                <w:szCs w:val="20"/>
+              </w:rPr>
+              <w:t>email</w:t>
+            </w:r>
+            <w:proofErr w:type="spellEnd"/>
+            <w:proofErr w:type="gramEnd"/>
+            <w:r>
+              <w:rPr>
+                <w:rFonts w:ascii="Arial" w:hAnsi="Arial" w:cs="Arial"/>
+                <w:sz w:val="20"/>
+                <w:szCs w:val="20"/>
+              </w:rPr>
+              <w:t xml:space="preserve"> do estagiário</w:t>
+            </w:r>
+          </w:p>
+        </w:tc>
+        <w:tc>
+          <w:tcPr>
+            <w:tcW w:w="1873" w:type="dxa"/>
+            <w:tcBorders>
+              <w:top w:val="single" w:sz="4" w:space="0" w:color="000000"/>
+              <w:left w:val="single" w:sz="4" w:space="0" w:color="000000"/>
+              <w:bottom w:val="single" w:sz="4" w:space="0" w:color="000000"/>
+              <w:right w:val="single" w:sz="4" w:space="0" w:color="000000"/>
+            </w:tcBorders>
+            <w:shd w:val="clear" w:color="auto" w:fill="auto"/>
+            <w:vAlign w:val="center"/>
+          </w:tcPr>
+          <w:p>
+            <w:pPr>
+              <w:rPr>
+                <w:rFonts w:ascii="Arial" w:hAnsi="Arial" w:cs="Arial"/>
+                <w:sz w:val="20"/>
+                <w:szCs w:val="20"/>
+              </w:rPr>
+            </w:pPr>
+            <w:proofErr w:type="spellStart"/>
+            <w:r>
+              <w:rPr>
+                <w:rFonts w:ascii="Arial" w:hAnsi="Arial" w:cs="Arial"/>
+                <w:sz w:val="20"/>
+                <w:szCs w:val="20"/>
+              </w:rPr>
+              <w:t>Null</w:t>
+            </w:r>
+            <w:proofErr w:type="spellEnd"/>
+          </w:p>
+        </w:tc>
+      </w:tr>
+      <w:tr>
+        <w:trPr>
+          <w:trHeight w:val="354"/>
+        </w:trPr>
+        <w:tc>
+          <w:tcPr>
+            <w:tcW w:w="964" w:type="dxa"/>
+            <w:tcBorders>
+              <w:top w:val="single" w:sz="4" w:space="0" w:color="000000"/>
+              <w:left w:val="single" w:sz="4" w:space="0" w:color="000000"/>
+              <w:bottom w:val="single" w:sz="4" w:space="0" w:color="000000"/>
+              <w:right w:val="single" w:sz="4" w:space="0" w:color="000000"/>
+            </w:tcBorders>
+            <w:shd w:val="clear" w:color="auto" w:fill="auto"/>
+            <w:noWrap/>
+            <w:vAlign w:val="center"/>
+          </w:tcPr>
+          <w:p>
+            <w:pPr>
+              <w:rPr>
+                <w:rFonts w:ascii="Arial" w:hAnsi="Arial" w:cs="Arial"/>
+                <w:sz w:val="20"/>
+                <w:szCs w:val="20"/>
+              </w:rPr>
+            </w:pPr>
+            <w:r>
+              <w:rPr>
+                <w:rFonts w:ascii="Arial" w:hAnsi="Arial" w:cs="Arial"/>
+                <w:sz w:val="20"/>
+                <w:szCs w:val="20"/>
+              </w:rPr>
+              <w:t>8</w:t>
+            </w:r>
+          </w:p>
+        </w:tc>
+        <w:tc>
+          <w:tcPr>
+            <w:tcW w:w="2410" w:type="dxa"/>
+            <w:tcBorders>
+              <w:top w:val="single" w:sz="4" w:space="0" w:color="000000"/>
+              <w:left w:val="single" w:sz="4" w:space="0" w:color="000000"/>
+              <w:bottom w:val="single" w:sz="4" w:space="0" w:color="000000"/>
+              <w:right w:val="single" w:sz="4" w:space="0" w:color="000000"/>
+            </w:tcBorders>
+            <w:shd w:val="clear" w:color="auto" w:fill="auto"/>
+            <w:vAlign w:val="center"/>
+          </w:tcPr>
+          <w:p>
+            <w:pPr>
+              <w:rPr>
+                <w:rFonts w:ascii="Arial" w:hAnsi="Arial" w:cs="Arial"/>
+                <w:sz w:val="20"/>
+                <w:szCs w:val="20"/>
+              </w:rPr>
+            </w:pPr>
+            <w:proofErr w:type="spellStart"/>
+            <w:proofErr w:type="gramStart"/>
+            <w:r>
+              <w:rPr>
+                <w:rFonts w:ascii="Arial" w:hAnsi="Arial" w:cs="Arial"/>
+                <w:sz w:val="20"/>
+                <w:szCs w:val="20"/>
+              </w:rPr>
+              <w:t>data</w:t>
+            </w:r>
+            <w:proofErr w:type="gramEnd"/>
+            <w:r>
+              <w:rPr>
+                <w:rFonts w:ascii="Arial" w:hAnsi="Arial" w:cs="Arial"/>
+                <w:sz w:val="20"/>
+                <w:szCs w:val="20"/>
+              </w:rPr>
+              <w:t>_inicial_estagio</w:t>
+            </w:r>
+            <w:proofErr w:type="spellEnd"/>
+          </w:p>
+        </w:tc>
+        <w:tc>
+          <w:tcPr>
+            <w:tcW w:w="1838" w:type="dxa"/>
+            <w:tcBorders>
+              <w:top w:val="single" w:sz="4" w:space="0" w:color="000000"/>
+              <w:left w:val="single" w:sz="4" w:space="0" w:color="000000"/>
+              <w:bottom w:val="single" w:sz="4" w:space="0" w:color="000000"/>
+              <w:right w:val="single" w:sz="4" w:space="0" w:color="000000"/>
+            </w:tcBorders>
+            <w:shd w:val="clear" w:color="auto" w:fill="auto"/>
+            <w:vAlign w:val="center"/>
+          </w:tcPr>
+          <w:p>
+            <w:pPr>
+              <w:rPr>
+                <w:rFonts w:ascii="Arial" w:hAnsi="Arial" w:cs="Arial"/>
+                <w:sz w:val="20"/>
+                <w:szCs w:val="20"/>
+              </w:rPr>
+            </w:pPr>
+            <w:r>
+              <w:rPr>
+                <w:rFonts w:ascii="Arial" w:hAnsi="Arial" w:cs="Arial"/>
+                <w:sz w:val="20"/>
+                <w:szCs w:val="20"/>
+              </w:rPr>
+              <w:t>Data</w:t>
+            </w:r>
+          </w:p>
+        </w:tc>
+        <w:tc>
+          <w:tcPr>
+            <w:tcW w:w="2272" w:type="dxa"/>
+            <w:tcBorders>
+              <w:top w:val="single" w:sz="4" w:space="0" w:color="000000"/>
+              <w:left w:val="single" w:sz="4" w:space="0" w:color="000000"/>
+              <w:bottom w:val="single" w:sz="4" w:space="0" w:color="000000"/>
+              <w:right w:val="single" w:sz="4" w:space="0" w:color="000000"/>
+            </w:tcBorders>
+            <w:shd w:val="clear" w:color="auto" w:fill="auto"/>
+            <w:vAlign w:val="center"/>
+          </w:tcPr>
+          <w:p>
+            <w:pPr>
+              <w:rPr>
+                <w:rFonts w:ascii="Arial" w:hAnsi="Arial" w:cs="Arial"/>
+                <w:sz w:val="20"/>
+                <w:szCs w:val="20"/>
+              </w:rPr>
+            </w:pPr>
+            <w:r>
+              <w:rPr>
+                <w:rFonts w:ascii="Arial" w:hAnsi="Arial" w:cs="Arial"/>
+                <w:sz w:val="20"/>
+                <w:szCs w:val="20"/>
+              </w:rPr>
+              <w:t>Data inicial do estágio</w:t>
+            </w:r>
+          </w:p>
+        </w:tc>
+        <w:tc>
+          <w:tcPr>
+            <w:tcW w:w="1873" w:type="dxa"/>
+            <w:tcBorders>
+              <w:top w:val="single" w:sz="4" w:space="0" w:color="000000"/>
+              <w:left w:val="single" w:sz="4" w:space="0" w:color="000000"/>
+              <w:bottom w:val="single" w:sz="4" w:space="0" w:color="000000"/>
+              <w:right w:val="single" w:sz="4" w:space="0" w:color="000000"/>
+            </w:tcBorders>
+            <w:shd w:val="clear" w:color="auto" w:fill="auto"/>
+            <w:vAlign w:val="center"/>
+          </w:tcPr>
+          <w:p>
+            <w:pPr>
+              <w:rPr>
+                <w:rFonts w:ascii="Arial" w:hAnsi="Arial" w:cs="Arial"/>
+                <w:sz w:val="20"/>
+                <w:szCs w:val="20"/>
+              </w:rPr>
+            </w:pPr>
+            <w:proofErr w:type="spellStart"/>
+            <w:r>
+              <w:rPr>
+                <w:rFonts w:ascii="Arial" w:hAnsi="Arial" w:cs="Arial"/>
+                <w:sz w:val="20"/>
+                <w:szCs w:val="20"/>
+              </w:rPr>
+              <w:t>Not</w:t>
+            </w:r>
+            <w:proofErr w:type="spellEnd"/>
+            <w:r>
+              <w:rPr>
+                <w:rFonts w:ascii="Arial" w:hAnsi="Arial" w:cs="Arial"/>
+                <w:sz w:val="20"/>
+                <w:szCs w:val="20"/>
+              </w:rPr>
+              <w:t xml:space="preserve"> </w:t>
+            </w:r>
+            <w:proofErr w:type="spellStart"/>
+            <w:r>
+              <w:rPr>
+                <w:rFonts w:ascii="Arial" w:hAnsi="Arial" w:cs="Arial"/>
+                <w:sz w:val="20"/>
+                <w:szCs w:val="20"/>
+              </w:rPr>
+              <w:t>null</w:t>
+            </w:r>
+            <w:proofErr w:type="spellEnd"/>
+          </w:p>
+        </w:tc>
+      </w:tr>
+      <w:tr>
+        <w:trPr>
+          <w:trHeight w:val="354"/>
+        </w:trPr>
+        <w:tc>
+          <w:tcPr>
+            <w:tcW w:w="964" w:type="dxa"/>
+            <w:tcBorders>
+              <w:top w:val="single" w:sz="4" w:space="0" w:color="000000"/>
+              <w:left w:val="single" w:sz="4" w:space="0" w:color="000000"/>
+              <w:bottom w:val="single" w:sz="4" w:space="0" w:color="000000"/>
+              <w:right w:val="single" w:sz="4" w:space="0" w:color="000000"/>
+            </w:tcBorders>
+            <w:shd w:val="clear" w:color="auto" w:fill="auto"/>
+            <w:noWrap/>
+            <w:vAlign w:val="center"/>
+          </w:tcPr>
+          <w:p>
+            <w:pPr>
+              <w:rPr>
+                <w:rFonts w:ascii="Arial" w:hAnsi="Arial" w:cs="Arial"/>
+                <w:sz w:val="20"/>
+                <w:szCs w:val="20"/>
+              </w:rPr>
+            </w:pPr>
+            <w:r>
+              <w:rPr>
+                <w:rFonts w:ascii="Arial" w:hAnsi="Arial" w:cs="Arial"/>
+                <w:sz w:val="20"/>
+                <w:szCs w:val="20"/>
+              </w:rPr>
+              <w:t>9</w:t>
+            </w:r>
+          </w:p>
+        </w:tc>
+        <w:tc>
+          <w:tcPr>
+            <w:tcW w:w="2410" w:type="dxa"/>
+            <w:tcBorders>
+              <w:top w:val="single" w:sz="4" w:space="0" w:color="000000"/>
+              <w:left w:val="single" w:sz="4" w:space="0" w:color="000000"/>
+              <w:bottom w:val="single" w:sz="4" w:space="0" w:color="000000"/>
+              <w:right w:val="single" w:sz="4" w:space="0" w:color="000000"/>
+            </w:tcBorders>
+            <w:shd w:val="clear" w:color="auto" w:fill="auto"/>
+            <w:vAlign w:val="center"/>
+          </w:tcPr>
+          <w:p>
+            <w:pPr>
+              <w:rPr>
+                <w:rFonts w:ascii="Arial" w:hAnsi="Arial" w:cs="Arial"/>
+                <w:sz w:val="20"/>
+                <w:szCs w:val="20"/>
+              </w:rPr>
+            </w:pPr>
+            <w:proofErr w:type="spellStart"/>
+            <w:proofErr w:type="gramStart"/>
+            <w:r>
+              <w:rPr>
+                <w:rFonts w:ascii="Arial" w:hAnsi="Arial" w:cs="Arial"/>
+                <w:sz w:val="20"/>
+                <w:szCs w:val="20"/>
+              </w:rPr>
+              <w:t>data</w:t>
+            </w:r>
+            <w:proofErr w:type="gramEnd"/>
+            <w:r>
+              <w:rPr>
+                <w:rFonts w:ascii="Arial" w:hAnsi="Arial" w:cs="Arial"/>
+                <w:sz w:val="20"/>
+                <w:szCs w:val="20"/>
+              </w:rPr>
+              <w:t>_final_estagio</w:t>
+            </w:r>
+            <w:proofErr w:type="spellEnd"/>
+          </w:p>
+        </w:tc>
+        <w:tc>
+          <w:tcPr>
+            <w:tcW w:w="1838" w:type="dxa"/>
+            <w:tcBorders>
+              <w:top w:val="single" w:sz="4" w:space="0" w:color="000000"/>
+              <w:left w:val="single" w:sz="4" w:space="0" w:color="000000"/>
+              <w:bottom w:val="single" w:sz="4" w:space="0" w:color="000000"/>
+              <w:right w:val="single" w:sz="4" w:space="0" w:color="000000"/>
+            </w:tcBorders>
+            <w:shd w:val="clear" w:color="auto" w:fill="auto"/>
+            <w:vAlign w:val="center"/>
+          </w:tcPr>
+          <w:p>
+            <w:pPr>
+              <w:rPr>
+                <w:rFonts w:ascii="Arial" w:hAnsi="Arial" w:cs="Arial"/>
+                <w:sz w:val="20"/>
+                <w:szCs w:val="20"/>
+              </w:rPr>
+            </w:pPr>
+            <w:r>
+              <w:rPr>
+                <w:rFonts w:ascii="Arial" w:hAnsi="Arial" w:cs="Arial"/>
+                <w:sz w:val="20"/>
+                <w:szCs w:val="20"/>
+              </w:rPr>
+              <w:t>Data</w:t>
+            </w:r>
+          </w:p>
+        </w:tc>
+        <w:tc>
+          <w:tcPr>
+            <w:tcW w:w="2272" w:type="dxa"/>
+            <w:tcBorders>
+              <w:top w:val="single" w:sz="4" w:space="0" w:color="000000"/>
+              <w:left w:val="single" w:sz="4" w:space="0" w:color="000000"/>
+              <w:bottom w:val="single" w:sz="4" w:space="0" w:color="000000"/>
+              <w:right w:val="single" w:sz="4" w:space="0" w:color="000000"/>
+            </w:tcBorders>
+            <w:shd w:val="clear" w:color="auto" w:fill="auto"/>
+            <w:vAlign w:val="center"/>
+          </w:tcPr>
+          <w:p>
+            <w:pPr>
+              <w:rPr>
+                <w:rFonts w:ascii="Arial" w:hAnsi="Arial" w:cs="Arial"/>
+                <w:sz w:val="20"/>
+                <w:szCs w:val="20"/>
+              </w:rPr>
+            </w:pPr>
+            <w:r>
+              <w:rPr>
+                <w:rFonts w:ascii="Arial" w:hAnsi="Arial" w:cs="Arial"/>
+                <w:sz w:val="20"/>
+                <w:szCs w:val="20"/>
+              </w:rPr>
+              <w:t>Data final do estágio</w:t>
+            </w:r>
+          </w:p>
+        </w:tc>
+        <w:tc>
+          <w:tcPr>
+            <w:tcW w:w="1873" w:type="dxa"/>
+            <w:tcBorders>
+              <w:top w:val="single" w:sz="4" w:space="0" w:color="000000"/>
+              <w:left w:val="single" w:sz="4" w:space="0" w:color="000000"/>
+              <w:bottom w:val="single" w:sz="4" w:space="0" w:color="000000"/>
+              <w:right w:val="single" w:sz="4" w:space="0" w:color="000000"/>
+            </w:tcBorders>
+            <w:shd w:val="clear" w:color="auto" w:fill="auto"/>
+            <w:vAlign w:val="center"/>
+          </w:tcPr>
+          <w:p>
+            <w:pPr>
+              <w:rPr>
+                <w:rFonts w:ascii="Arial" w:hAnsi="Arial" w:cs="Arial"/>
+                <w:sz w:val="20"/>
+                <w:szCs w:val="20"/>
+              </w:rPr>
+            </w:pPr>
+            <w:proofErr w:type="spellStart"/>
+            <w:r>
+              <w:rPr>
+                <w:rFonts w:ascii="Arial" w:hAnsi="Arial" w:cs="Arial"/>
+                <w:sz w:val="20"/>
+                <w:szCs w:val="20"/>
+              </w:rPr>
+              <w:t>Not</w:t>
+            </w:r>
+            <w:proofErr w:type="spellEnd"/>
+            <w:r>
+              <w:rPr>
+                <w:rFonts w:ascii="Arial" w:hAnsi="Arial" w:cs="Arial"/>
+                <w:sz w:val="20"/>
+                <w:szCs w:val="20"/>
+              </w:rPr>
+              <w:t xml:space="preserve"> </w:t>
+            </w:r>
+            <w:proofErr w:type="spellStart"/>
+            <w:r>
+              <w:rPr>
+                <w:rFonts w:ascii="Arial" w:hAnsi="Arial" w:cs="Arial"/>
+                <w:sz w:val="20"/>
+                <w:szCs w:val="20"/>
+              </w:rPr>
+              <w:t>null</w:t>
+            </w:r>
+            <w:proofErr w:type="spellEnd"/>
+          </w:p>
+        </w:tc>
+      </w:tr>
+      <w:tr>
+        <w:trPr>
+          <w:trHeight w:val="354"/>
+        </w:trPr>
+        <w:tc>
+          <w:tcPr>
+            <w:tcW w:w="964" w:type="dxa"/>
+            <w:tcBorders>
+              <w:top w:val="single" w:sz="4" w:space="0" w:color="000000"/>
+              <w:left w:val="single" w:sz="4" w:space="0" w:color="000000"/>
+              <w:bottom w:val="single" w:sz="4" w:space="0" w:color="000000"/>
+              <w:right w:val="single" w:sz="4" w:space="0" w:color="000000"/>
+            </w:tcBorders>
+            <w:shd w:val="clear" w:color="auto" w:fill="auto"/>
+            <w:noWrap/>
+            <w:vAlign w:val="center"/>
+          </w:tcPr>
+          <w:p>
+            <w:pPr>
+              <w:rPr>
+                <w:rFonts w:ascii="Arial" w:hAnsi="Arial" w:cs="Arial"/>
+                <w:sz w:val="20"/>
+                <w:szCs w:val="20"/>
+              </w:rPr>
+            </w:pPr>
+            <w:r>
+              <w:rPr>
+                <w:rFonts w:ascii="Arial" w:hAnsi="Arial" w:cs="Arial"/>
+                <w:sz w:val="20"/>
+                <w:szCs w:val="20"/>
+              </w:rPr>
+              <w:t>10</w:t>
+            </w:r>
+          </w:p>
+        </w:tc>
+        <w:tc>
+          <w:tcPr>
+            <w:tcW w:w="2410" w:type="dxa"/>
+            <w:tcBorders>
+              <w:top w:val="single" w:sz="4" w:space="0" w:color="000000"/>
+              <w:left w:val="single" w:sz="4" w:space="0" w:color="000000"/>
+              <w:bottom w:val="single" w:sz="4" w:space="0" w:color="000000"/>
+              <w:right w:val="single" w:sz="4" w:space="0" w:color="000000"/>
+            </w:tcBorders>
+            <w:shd w:val="clear" w:color="auto" w:fill="auto"/>
+            <w:vAlign w:val="center"/>
+          </w:tcPr>
+          <w:p>
+            <w:pPr>
+              <w:rPr>
+                <w:rFonts w:ascii="Arial" w:hAnsi="Arial" w:cs="Arial"/>
+                <w:sz w:val="20"/>
+                <w:szCs w:val="20"/>
+              </w:rPr>
+            </w:pPr>
+            <w:proofErr w:type="spellStart"/>
+            <w:proofErr w:type="gramStart"/>
+            <w:r>
+              <w:rPr>
+                <w:rFonts w:ascii="Arial" w:hAnsi="Arial" w:cs="Arial"/>
+                <w:sz w:val="20"/>
+                <w:szCs w:val="20"/>
+              </w:rPr>
+              <w:t>data</w:t>
+            </w:r>
+            <w:proofErr w:type="gramEnd"/>
+            <w:r>
+              <w:rPr>
+                <w:rFonts w:ascii="Arial" w:hAnsi="Arial" w:cs="Arial"/>
+                <w:sz w:val="20"/>
+                <w:szCs w:val="20"/>
+              </w:rPr>
+              <w:t>_</w:t>
+            </w:r>
+            <w:r>
+              <w:rPr>
+                <w:rFonts w:ascii="Arial" w:hAnsi="Arial" w:cs="Arial"/>
+                <w:sz w:val="20"/>
+                <w:szCs w:val="20"/>
+              </w:rPr>
+              <w:t>Última</w:t>
+            </w:r>
+            <w:r>
+              <w:rPr>
+                <w:rFonts w:ascii="Arial" w:hAnsi="Arial" w:cs="Arial"/>
+                <w:sz w:val="20"/>
+                <w:szCs w:val="20"/>
+              </w:rPr>
+              <w:t>_alteracao</w:t>
+            </w:r>
+            <w:proofErr w:type="spellEnd"/>
+          </w:p>
+        </w:tc>
+        <w:tc>
+          <w:tcPr>
+            <w:tcW w:w="1838" w:type="dxa"/>
+            <w:tcBorders>
+              <w:top w:val="single" w:sz="4" w:space="0" w:color="000000"/>
+              <w:left w:val="single" w:sz="4" w:space="0" w:color="000000"/>
+              <w:bottom w:val="single" w:sz="4" w:space="0" w:color="000000"/>
+              <w:right w:val="single" w:sz="4" w:space="0" w:color="000000"/>
+            </w:tcBorders>
+            <w:shd w:val="clear" w:color="auto" w:fill="auto"/>
+            <w:vAlign w:val="center"/>
+          </w:tcPr>
+          <w:p>
+            <w:pPr>
+              <w:rPr>
+                <w:rFonts w:ascii="Arial" w:hAnsi="Arial" w:cs="Arial"/>
+                <w:sz w:val="20"/>
+                <w:szCs w:val="20"/>
+              </w:rPr>
+            </w:pPr>
+            <w:r>
+              <w:rPr>
+                <w:rFonts w:ascii="Arial" w:hAnsi="Arial" w:cs="Arial"/>
+                <w:sz w:val="20"/>
+                <w:szCs w:val="20"/>
+              </w:rPr>
+              <w:t>Data</w:t>
+            </w:r>
+          </w:p>
+        </w:tc>
+        <w:tc>
+          <w:tcPr>
+            <w:tcW w:w="2272" w:type="dxa"/>
+            <w:tcBorders>
+              <w:top w:val="single" w:sz="4" w:space="0" w:color="000000"/>
+              <w:left w:val="single" w:sz="4" w:space="0" w:color="000000"/>
+              <w:bottom w:val="single" w:sz="4" w:space="0" w:color="000000"/>
+              <w:right w:val="single" w:sz="4" w:space="0" w:color="000000"/>
+            </w:tcBorders>
+            <w:shd w:val="clear" w:color="auto" w:fill="auto"/>
+            <w:vAlign w:val="center"/>
+          </w:tcPr>
+          <w:p>
+            <w:pPr>
+              <w:rPr>
+                <w:rFonts w:ascii="Arial" w:hAnsi="Arial" w:cs="Arial"/>
+                <w:sz w:val="20"/>
+                <w:szCs w:val="20"/>
+              </w:rPr>
+            </w:pPr>
+            <w:r>
+              <w:rPr>
+                <w:rFonts w:ascii="Arial" w:hAnsi="Arial" w:cs="Arial"/>
+                <w:sz w:val="20"/>
+                <w:szCs w:val="20"/>
+              </w:rPr>
+              <w:t xml:space="preserve">Data da última alteração do contrato </w:t>
+            </w:r>
+          </w:p>
+        </w:tc>
+        <w:tc>
+          <w:tcPr>
+            <w:tcW w:w="1873" w:type="dxa"/>
+            <w:tcBorders>
+              <w:top w:val="single" w:sz="4" w:space="0" w:color="000000"/>
+              <w:left w:val="single" w:sz="4" w:space="0" w:color="000000"/>
+              <w:bottom w:val="single" w:sz="4" w:space="0" w:color="000000"/>
+              <w:right w:val="single" w:sz="4" w:space="0" w:color="000000"/>
+            </w:tcBorders>
+            <w:shd w:val="clear" w:color="auto" w:fill="auto"/>
+            <w:vAlign w:val="center"/>
+          </w:tcPr>
+          <w:p>
+            <w:pPr>
+              <w:rPr>
+                <w:rFonts w:ascii="Arial" w:hAnsi="Arial" w:cs="Arial"/>
+                <w:sz w:val="20"/>
+                <w:szCs w:val="20"/>
+              </w:rPr>
+            </w:pPr>
+            <w:proofErr w:type="spellStart"/>
+            <w:r>
+              <w:rPr>
+                <w:rFonts w:ascii="Arial" w:hAnsi="Arial" w:cs="Arial"/>
+                <w:sz w:val="20"/>
+                <w:szCs w:val="20"/>
+              </w:rPr>
+              <w:t>Not</w:t>
+            </w:r>
+            <w:proofErr w:type="spellEnd"/>
+            <w:r>
+              <w:rPr>
+                <w:rFonts w:ascii="Arial" w:hAnsi="Arial" w:cs="Arial"/>
+                <w:sz w:val="20"/>
+                <w:szCs w:val="20"/>
+              </w:rPr>
+              <w:t xml:space="preserve"> </w:t>
+            </w:r>
+            <w:proofErr w:type="spellStart"/>
+            <w:r>
+              <w:rPr>
+                <w:rFonts w:ascii="Arial" w:hAnsi="Arial" w:cs="Arial"/>
+                <w:sz w:val="20"/>
+                <w:szCs w:val="20"/>
+              </w:rPr>
+              <w:t>null</w:t>
+            </w:r>
+            <w:proofErr w:type="spellEnd"/>
+          </w:p>
+        </w:tc>
+      </w:tr>
+      <w:tr>
+        <w:trPr>
+          <w:trHeight w:val="354"/>
+        </w:trPr>
+        <w:tc>
+          <w:tcPr>
+            <w:tcW w:w="964" w:type="dxa"/>
+            <w:tcBorders>
+              <w:top w:val="single" w:sz="4" w:space="0" w:color="000000"/>
+              <w:left w:val="single" w:sz="4" w:space="0" w:color="000000"/>
+              <w:bottom w:val="single" w:sz="4" w:space="0" w:color="000000"/>
+              <w:right w:val="single" w:sz="4" w:space="0" w:color="000000"/>
+            </w:tcBorders>
+            <w:shd w:val="clear" w:color="auto" w:fill="auto"/>
+            <w:noWrap/>
+            <w:vAlign w:val="center"/>
+          </w:tcPr>
+          <w:p>
+            <w:pPr>
+              <w:rPr>
+                <w:rFonts w:ascii="Arial" w:hAnsi="Arial" w:cs="Arial"/>
+                <w:sz w:val="20"/>
+                <w:szCs w:val="20"/>
+              </w:rPr>
+            </w:pPr>
+            <w:r>
+              <w:rPr>
+                <w:rFonts w:ascii="Arial" w:hAnsi="Arial" w:cs="Arial"/>
+                <w:sz w:val="20"/>
+                <w:szCs w:val="20"/>
+              </w:rPr>
+              <w:t>1</w:t>
+            </w:r>
+            <w:r>
+              <w:rPr>
+                <w:rFonts w:ascii="Arial" w:hAnsi="Arial" w:cs="Arial"/>
+                <w:sz w:val="20"/>
+                <w:szCs w:val="20"/>
+              </w:rPr>
+              <w:t>1</w:t>
+            </w:r>
+          </w:p>
+        </w:tc>
+        <w:tc>
+          <w:tcPr>
+            <w:tcW w:w="2410" w:type="dxa"/>
+            <w:tcBorders>
+              <w:top w:val="single" w:sz="4" w:space="0" w:color="000000"/>
+              <w:left w:val="single" w:sz="4" w:space="0" w:color="000000"/>
+              <w:bottom w:val="single" w:sz="4" w:space="0" w:color="000000"/>
+              <w:right w:val="single" w:sz="4" w:space="0" w:color="000000"/>
+            </w:tcBorders>
+            <w:shd w:val="clear" w:color="auto" w:fill="auto"/>
+            <w:vAlign w:val="center"/>
+          </w:tcPr>
+          <w:p>
+            <w:pPr>
+              <w:rPr>
+                <w:rFonts w:ascii="Arial" w:hAnsi="Arial" w:cs="Arial"/>
+                <w:sz w:val="20"/>
+                <w:szCs w:val="20"/>
+              </w:rPr>
+            </w:pPr>
+            <w:proofErr w:type="spellStart"/>
+            <w:proofErr w:type="gramStart"/>
+            <w:r>
+              <w:rPr>
+                <w:rFonts w:ascii="Arial" w:hAnsi="Arial" w:cs="Arial"/>
+                <w:sz w:val="20"/>
+                <w:szCs w:val="20"/>
+              </w:rPr>
+              <w:t>b</w:t>
+            </w:r>
+            <w:r>
+              <w:rPr>
+                <w:rFonts w:ascii="Arial" w:hAnsi="Arial" w:cs="Arial"/>
+                <w:sz w:val="20"/>
+                <w:szCs w:val="20"/>
+              </w:rPr>
+              <w:t>anco</w:t>
+            </w:r>
+            <w:proofErr w:type="gramEnd"/>
+            <w:r>
+              <w:rPr>
+                <w:rFonts w:ascii="Arial" w:hAnsi="Arial" w:cs="Arial"/>
+                <w:sz w:val="20"/>
+                <w:szCs w:val="20"/>
+              </w:rPr>
+              <w:t>_</w:t>
+            </w:r>
+            <w:r>
+              <w:rPr>
+                <w:rFonts w:ascii="Arial" w:hAnsi="Arial" w:cs="Arial"/>
+                <w:sz w:val="20"/>
+                <w:szCs w:val="20"/>
+              </w:rPr>
+              <w:t>ag_cc</w:t>
+            </w:r>
+            <w:proofErr w:type="spellEnd"/>
+          </w:p>
+        </w:tc>
+        <w:tc>
+          <w:tcPr>
+            <w:tcW w:w="1838" w:type="dxa"/>
+            <w:tcBorders>
+              <w:top w:val="single" w:sz="4" w:space="0" w:color="000000"/>
+              <w:left w:val="single" w:sz="4" w:space="0" w:color="000000"/>
+              <w:bottom w:val="single" w:sz="4" w:space="0" w:color="000000"/>
+              <w:right w:val="single" w:sz="4" w:space="0" w:color="000000"/>
+            </w:tcBorders>
+            <w:shd w:val="clear" w:color="auto" w:fill="auto"/>
+            <w:vAlign w:val="center"/>
+          </w:tcPr>
+          <w:p>
+            <w:pPr>
+              <w:rPr>
+                <w:rFonts w:ascii="Arial" w:hAnsi="Arial" w:cs="Arial"/>
+                <w:sz w:val="20"/>
+                <w:szCs w:val="20"/>
+              </w:rPr>
+            </w:pPr>
+            <w:proofErr w:type="spellStart"/>
+            <w:r>
+              <w:rPr>
+                <w:rFonts w:ascii="Arial" w:hAnsi="Arial" w:cs="Arial"/>
+                <w:sz w:val="20"/>
+                <w:szCs w:val="20"/>
+              </w:rPr>
+              <w:t>Varchar</w:t>
+            </w:r>
+            <w:proofErr w:type="spellEnd"/>
+          </w:p>
+        </w:tc>
+        <w:tc>
+          <w:tcPr>
+            <w:tcW w:w="2272" w:type="dxa"/>
+            <w:tcBorders>
+              <w:top w:val="single" w:sz="4" w:space="0" w:color="000000"/>
+              <w:left w:val="single" w:sz="4" w:space="0" w:color="000000"/>
+              <w:bottom w:val="single" w:sz="4" w:space="0" w:color="000000"/>
+              <w:right w:val="single" w:sz="4" w:space="0" w:color="000000"/>
+            </w:tcBorders>
+            <w:shd w:val="clear" w:color="auto" w:fill="auto"/>
+            <w:vAlign w:val="center"/>
+          </w:tcPr>
+          <w:p>
+            <w:pPr>
+              <w:rPr>
+                <w:rFonts w:ascii="Arial" w:hAnsi="Arial" w:cs="Arial"/>
+                <w:sz w:val="20"/>
+                <w:szCs w:val="20"/>
+              </w:rPr>
+            </w:pPr>
+            <w:r>
+              <w:rPr>
+                <w:rFonts w:ascii="Arial" w:hAnsi="Arial" w:cs="Arial"/>
+                <w:sz w:val="20"/>
+                <w:szCs w:val="20"/>
+              </w:rPr>
+              <w:t>Banco, Agência e conta corrente;</w:t>
+            </w:r>
+          </w:p>
+        </w:tc>
+        <w:tc>
+          <w:tcPr>
+            <w:tcW w:w="1873" w:type="dxa"/>
+            <w:tcBorders>
+              <w:top w:val="single" w:sz="4" w:space="0" w:color="000000"/>
+              <w:left w:val="single" w:sz="4" w:space="0" w:color="000000"/>
+              <w:bottom w:val="single" w:sz="4" w:space="0" w:color="000000"/>
+              <w:right w:val="single" w:sz="4" w:space="0" w:color="000000"/>
+            </w:tcBorders>
+            <w:shd w:val="clear" w:color="auto" w:fill="auto"/>
+            <w:vAlign w:val="center"/>
+          </w:tcPr>
+          <w:p>
+            <w:pPr>
+              <w:rPr>
+                <w:rFonts w:ascii="Arial" w:hAnsi="Arial" w:cs="Arial"/>
+                <w:sz w:val="20"/>
+                <w:szCs w:val="20"/>
+              </w:rPr>
+            </w:pPr>
+            <w:proofErr w:type="spellStart"/>
+            <w:r>
+              <w:rPr>
+                <w:rFonts w:ascii="Arial" w:hAnsi="Arial" w:cs="Arial"/>
+                <w:sz w:val="20"/>
+                <w:szCs w:val="20"/>
+              </w:rPr>
+              <w:t>Not</w:t>
+            </w:r>
+            <w:proofErr w:type="spellEnd"/>
+            <w:r>
+              <w:rPr>
+                <w:rFonts w:ascii="Arial" w:hAnsi="Arial" w:cs="Arial"/>
+                <w:sz w:val="20"/>
+                <w:szCs w:val="20"/>
+              </w:rPr>
+              <w:t xml:space="preserve"> </w:t>
+            </w:r>
+            <w:proofErr w:type="spellStart"/>
+            <w:r>
+              <w:rPr>
+                <w:rFonts w:ascii="Arial" w:hAnsi="Arial" w:cs="Arial"/>
+                <w:sz w:val="20"/>
+                <w:szCs w:val="20"/>
+              </w:rPr>
+              <w:t>null</w:t>
+            </w:r>
+            <w:proofErr w:type="spellEnd"/>
+          </w:p>
+        </w:tc>
+      </w:tr>
+      <w:tr>
+        <w:trPr>
+          <w:trHeight w:val="354"/>
+        </w:trPr>
+        <w:tc>
+          <w:tcPr>
+            <w:tcW w:w="964" w:type="dxa"/>
+            <w:tcBorders>
+              <w:top w:val="single" w:sz="4" w:space="0" w:color="000000"/>
+              <w:left w:val="single" w:sz="4" w:space="0" w:color="000000"/>
+              <w:bottom w:val="single" w:sz="4" w:space="0" w:color="000000"/>
+              <w:right w:val="single" w:sz="4" w:space="0" w:color="000000"/>
+            </w:tcBorders>
+            <w:shd w:val="clear" w:color="auto" w:fill="auto"/>
+            <w:noWrap/>
+            <w:vAlign w:val="center"/>
+          </w:tcPr>
+          <w:p>
+            <w:pPr>
+              <w:rPr>
+                <w:rFonts w:ascii="Arial" w:hAnsi="Arial" w:cs="Arial"/>
+                <w:sz w:val="20"/>
+                <w:szCs w:val="20"/>
+              </w:rPr>
+            </w:pPr>
+            <w:r>
+              <w:rPr>
+                <w:rFonts w:ascii="Arial" w:hAnsi="Arial" w:cs="Arial"/>
+                <w:sz w:val="20"/>
+                <w:szCs w:val="20"/>
+              </w:rPr>
+              <w:t>12</w:t>
+            </w:r>
+          </w:p>
+        </w:tc>
+        <w:tc>
+          <w:tcPr>
+            <w:tcW w:w="2410" w:type="dxa"/>
+            <w:tcBorders>
+              <w:top w:val="single" w:sz="4" w:space="0" w:color="000000"/>
+              <w:left w:val="single" w:sz="4" w:space="0" w:color="000000"/>
+              <w:bottom w:val="single" w:sz="4" w:space="0" w:color="000000"/>
+              <w:right w:val="single" w:sz="4" w:space="0" w:color="000000"/>
+            </w:tcBorders>
+            <w:shd w:val="clear" w:color="auto" w:fill="auto"/>
+            <w:vAlign w:val="center"/>
+          </w:tcPr>
+          <w:p>
+            <w:pPr>
+              <w:rPr>
+                <w:rFonts w:ascii="Arial" w:hAnsi="Arial" w:cs="Arial"/>
+                <w:sz w:val="20"/>
+                <w:szCs w:val="20"/>
+              </w:rPr>
+            </w:pPr>
+            <w:proofErr w:type="spellStart"/>
+            <w:proofErr w:type="gramStart"/>
+            <w:r>
+              <w:rPr>
+                <w:rFonts w:ascii="Arial" w:hAnsi="Arial" w:cs="Arial"/>
+                <w:sz w:val="20"/>
+                <w:szCs w:val="20"/>
+              </w:rPr>
+              <w:t>dias</w:t>
+            </w:r>
+            <w:proofErr w:type="gramEnd"/>
+            <w:r>
+              <w:rPr>
+                <w:rFonts w:ascii="Arial" w:hAnsi="Arial" w:cs="Arial"/>
+                <w:sz w:val="20"/>
+                <w:szCs w:val="20"/>
+              </w:rPr>
+              <w:t>_trabalhados</w:t>
+            </w:r>
+            <w:proofErr w:type="spellEnd"/>
+          </w:p>
+        </w:tc>
+        <w:tc>
+          <w:tcPr>
+            <w:tcW w:w="1838" w:type="dxa"/>
+            <w:tcBorders>
+              <w:top w:val="single" w:sz="4" w:space="0" w:color="000000"/>
+              <w:left w:val="single" w:sz="4" w:space="0" w:color="000000"/>
+              <w:bottom w:val="single" w:sz="4" w:space="0" w:color="000000"/>
+              <w:right w:val="single" w:sz="4" w:space="0" w:color="000000"/>
+            </w:tcBorders>
+            <w:shd w:val="clear" w:color="auto" w:fill="auto"/>
+            <w:vAlign w:val="center"/>
+          </w:tcPr>
+          <w:p>
+            <w:pPr>
+              <w:rPr>
+                <w:rFonts w:ascii="Arial" w:hAnsi="Arial" w:cs="Arial"/>
+                <w:sz w:val="20"/>
+                <w:szCs w:val="20"/>
+              </w:rPr>
+            </w:pPr>
+            <w:proofErr w:type="spellStart"/>
+            <w:r>
+              <w:rPr>
+                <w:rFonts w:ascii="Arial" w:hAnsi="Arial" w:cs="Arial"/>
+                <w:sz w:val="20"/>
+                <w:szCs w:val="20"/>
+              </w:rPr>
+              <w:t>Integer</w:t>
+            </w:r>
+            <w:proofErr w:type="spellEnd"/>
+          </w:p>
+        </w:tc>
+        <w:tc>
+          <w:tcPr>
+            <w:tcW w:w="2272" w:type="dxa"/>
+            <w:tcBorders>
+              <w:top w:val="single" w:sz="4" w:space="0" w:color="000000"/>
+              <w:left w:val="single" w:sz="4" w:space="0" w:color="000000"/>
+              <w:bottom w:val="single" w:sz="4" w:space="0" w:color="000000"/>
+              <w:right w:val="single" w:sz="4" w:space="0" w:color="000000"/>
+            </w:tcBorders>
+            <w:shd w:val="clear" w:color="auto" w:fill="auto"/>
+            <w:vAlign w:val="center"/>
+          </w:tcPr>
+          <w:p>
+            <w:pPr>
+              <w:rPr>
+                <w:rFonts w:ascii="Arial" w:hAnsi="Arial" w:cs="Arial"/>
+                <w:sz w:val="20"/>
+                <w:szCs w:val="20"/>
+              </w:rPr>
+            </w:pPr>
+            <w:proofErr w:type="spellStart"/>
+            <w:r>
+              <w:rPr>
+                <w:rFonts w:ascii="Arial" w:hAnsi="Arial" w:cs="Arial"/>
+                <w:sz w:val="20"/>
+                <w:szCs w:val="20"/>
+              </w:rPr>
+              <w:t>Numero</w:t>
+            </w:r>
+            <w:proofErr w:type="spellEnd"/>
+            <w:r>
+              <w:rPr>
+                <w:rFonts w:ascii="Arial" w:hAnsi="Arial" w:cs="Arial"/>
+                <w:sz w:val="20"/>
+                <w:szCs w:val="20"/>
+              </w:rPr>
+              <w:t xml:space="preserve"> de dias trabalhados;</w:t>
+            </w:r>
+          </w:p>
+        </w:tc>
+        <w:tc>
+          <w:tcPr>
+            <w:tcW w:w="1873" w:type="dxa"/>
+            <w:tcBorders>
+              <w:top w:val="single" w:sz="4" w:space="0" w:color="000000"/>
+              <w:left w:val="single" w:sz="4" w:space="0" w:color="000000"/>
+              <w:bottom w:val="single" w:sz="4" w:space="0" w:color="000000"/>
+              <w:right w:val="single" w:sz="4" w:space="0" w:color="000000"/>
+            </w:tcBorders>
+            <w:shd w:val="clear" w:color="auto" w:fill="auto"/>
+            <w:vAlign w:val="center"/>
+          </w:tcPr>
+          <w:p>
+            <w:pPr>
+              <w:rPr>
+                <w:rFonts w:ascii="Arial" w:hAnsi="Arial" w:cs="Arial"/>
+                <w:sz w:val="20"/>
+                <w:szCs w:val="20"/>
+              </w:rPr>
+            </w:pPr>
+            <w:proofErr w:type="spellStart"/>
+            <w:r>
+              <w:rPr>
+                <w:rFonts w:ascii="Arial" w:hAnsi="Arial" w:cs="Arial"/>
+                <w:sz w:val="20"/>
+                <w:szCs w:val="20"/>
+              </w:rPr>
+              <w:t>Not</w:t>
+            </w:r>
+            <w:proofErr w:type="spellEnd"/>
+            <w:r>
+              <w:rPr>
+                <w:rFonts w:ascii="Arial" w:hAnsi="Arial" w:cs="Arial"/>
+                <w:sz w:val="20"/>
+                <w:szCs w:val="20"/>
+              </w:rPr>
+              <w:t xml:space="preserve"> </w:t>
+            </w:r>
+            <w:proofErr w:type="spellStart"/>
+            <w:r>
+              <w:rPr>
+                <w:rFonts w:ascii="Arial" w:hAnsi="Arial" w:cs="Arial"/>
+                <w:sz w:val="20"/>
+                <w:szCs w:val="20"/>
+              </w:rPr>
+              <w:t>null</w:t>
+            </w:r>
+            <w:proofErr w:type="spellEnd"/>
+          </w:p>
+        </w:tc>
+      </w:tr>
+      <w:tr>
+        <w:trPr>
+          <w:trHeight w:val="354"/>
+        </w:trPr>
+        <w:tc>
+          <w:tcPr>
+            <w:tcW w:w="964" w:type="dxa"/>
+            <w:tcBorders>
+              <w:top w:val="single" w:sz="4" w:space="0" w:color="000000"/>
+              <w:left w:val="single" w:sz="4" w:space="0" w:color="000000"/>
+              <w:bottom w:val="single" w:sz="4" w:space="0" w:color="000000"/>
+              <w:right w:val="single" w:sz="4" w:space="0" w:color="000000"/>
+            </w:tcBorders>
+            <w:shd w:val="clear" w:color="auto" w:fill="auto"/>
+            <w:noWrap/>
+            <w:vAlign w:val="center"/>
+          </w:tcPr>
+          <w:p>
+            <w:pPr>
+              <w:rPr>
+                <w:rFonts w:ascii="Arial" w:hAnsi="Arial" w:cs="Arial"/>
+                <w:sz w:val="20"/>
+                <w:szCs w:val="20"/>
+              </w:rPr>
+            </w:pPr>
+            <w:r>
+              <w:rPr>
+                <w:rFonts w:ascii="Arial" w:hAnsi="Arial" w:cs="Arial"/>
+                <w:sz w:val="20"/>
+                <w:szCs w:val="20"/>
+              </w:rPr>
+              <w:t>13</w:t>
+            </w:r>
+          </w:p>
+        </w:tc>
+        <w:tc>
+          <w:tcPr>
+            <w:tcW w:w="2410" w:type="dxa"/>
+            <w:tcBorders>
+              <w:top w:val="single" w:sz="4" w:space="0" w:color="000000"/>
+              <w:left w:val="single" w:sz="4" w:space="0" w:color="000000"/>
+              <w:bottom w:val="single" w:sz="4" w:space="0" w:color="000000"/>
+              <w:right w:val="single" w:sz="4" w:space="0" w:color="000000"/>
+            </w:tcBorders>
+            <w:shd w:val="clear" w:color="auto" w:fill="auto"/>
+            <w:vAlign w:val="center"/>
+          </w:tcPr>
+          <w:p>
+            <w:pPr>
+              <w:rPr>
+                <w:rFonts w:ascii="Arial" w:hAnsi="Arial" w:cs="Arial"/>
+                <w:sz w:val="20"/>
+                <w:szCs w:val="20"/>
+              </w:rPr>
+            </w:pPr>
+            <w:proofErr w:type="spellStart"/>
+            <w:proofErr w:type="gramStart"/>
+            <w:r>
+              <w:rPr>
+                <w:rFonts w:ascii="Arial" w:hAnsi="Arial" w:cs="Arial"/>
+                <w:sz w:val="20"/>
+                <w:szCs w:val="20"/>
+              </w:rPr>
+              <w:t>horas</w:t>
+            </w:r>
+            <w:proofErr w:type="gramEnd"/>
+            <w:r>
+              <w:rPr>
+                <w:rFonts w:ascii="Arial" w:hAnsi="Arial" w:cs="Arial"/>
+                <w:sz w:val="20"/>
+                <w:szCs w:val="20"/>
+              </w:rPr>
+              <w:t>_trabalhadas</w:t>
+            </w:r>
+            <w:proofErr w:type="spellEnd"/>
+          </w:p>
+        </w:tc>
+        <w:tc>
+          <w:tcPr>
+            <w:tcW w:w="1838" w:type="dxa"/>
+            <w:tcBorders>
+              <w:top w:val="single" w:sz="4" w:space="0" w:color="000000"/>
+              <w:left w:val="single" w:sz="4" w:space="0" w:color="000000"/>
+              <w:bottom w:val="single" w:sz="4" w:space="0" w:color="000000"/>
+              <w:right w:val="single" w:sz="4" w:space="0" w:color="000000"/>
+            </w:tcBorders>
+            <w:shd w:val="clear" w:color="auto" w:fill="auto"/>
+            <w:vAlign w:val="center"/>
+          </w:tcPr>
+          <w:p>
+            <w:pPr>
+              <w:rPr>
+                <w:rFonts w:ascii="Arial" w:hAnsi="Arial" w:cs="Arial"/>
+                <w:sz w:val="20"/>
+                <w:szCs w:val="20"/>
+              </w:rPr>
+            </w:pPr>
+            <w:proofErr w:type="spellStart"/>
+            <w:r>
+              <w:rPr>
+                <w:rFonts w:ascii="Arial" w:hAnsi="Arial" w:cs="Arial"/>
+                <w:sz w:val="20"/>
+                <w:szCs w:val="20"/>
+              </w:rPr>
+              <w:t>Integer</w:t>
+            </w:r>
+            <w:proofErr w:type="spellEnd"/>
+          </w:p>
+        </w:tc>
+        <w:tc>
+          <w:tcPr>
+            <w:tcW w:w="2272" w:type="dxa"/>
+            <w:tcBorders>
+              <w:top w:val="single" w:sz="4" w:space="0" w:color="000000"/>
+              <w:left w:val="single" w:sz="4" w:space="0" w:color="000000"/>
+              <w:bottom w:val="single" w:sz="4" w:space="0" w:color="000000"/>
+              <w:right w:val="single" w:sz="4" w:space="0" w:color="000000"/>
+            </w:tcBorders>
+            <w:shd w:val="clear" w:color="auto" w:fill="auto"/>
+            <w:vAlign w:val="center"/>
+          </w:tcPr>
+          <w:p>
+            <w:pPr>
+              <w:rPr>
+                <w:rFonts w:ascii="Arial" w:hAnsi="Arial" w:cs="Arial"/>
+                <w:sz w:val="20"/>
+                <w:szCs w:val="20"/>
+              </w:rPr>
+            </w:pPr>
+            <w:proofErr w:type="spellStart"/>
+            <w:r>
+              <w:rPr>
+                <w:rFonts w:ascii="Arial" w:hAnsi="Arial" w:cs="Arial"/>
+                <w:sz w:val="20"/>
+                <w:szCs w:val="20"/>
+              </w:rPr>
+              <w:t>Numero</w:t>
+            </w:r>
+            <w:proofErr w:type="spellEnd"/>
+            <w:r>
+              <w:rPr>
+                <w:rFonts w:ascii="Arial" w:hAnsi="Arial" w:cs="Arial"/>
+                <w:sz w:val="20"/>
+                <w:szCs w:val="20"/>
+              </w:rPr>
+              <w:t xml:space="preserve"> de horas trabalhadas;</w:t>
+            </w:r>
+          </w:p>
+        </w:tc>
+        <w:tc>
+          <w:tcPr>
+            <w:tcW w:w="1873" w:type="dxa"/>
+            <w:tcBorders>
+              <w:top w:val="single" w:sz="4" w:space="0" w:color="000000"/>
+              <w:left w:val="single" w:sz="4" w:space="0" w:color="000000"/>
+              <w:bottom w:val="single" w:sz="4" w:space="0" w:color="000000"/>
+              <w:right w:val="single" w:sz="4" w:space="0" w:color="000000"/>
+            </w:tcBorders>
+            <w:shd w:val="clear" w:color="auto" w:fill="auto"/>
+            <w:vAlign w:val="center"/>
+          </w:tcPr>
+          <w:p>
+            <w:pPr>
+              <w:rPr>
+                <w:rFonts w:ascii="Arial" w:hAnsi="Arial" w:cs="Arial"/>
+                <w:sz w:val="20"/>
+                <w:szCs w:val="20"/>
+              </w:rPr>
+            </w:pPr>
+            <w:proofErr w:type="spellStart"/>
+            <w:r>
+              <w:rPr>
+                <w:rFonts w:ascii="Arial" w:hAnsi="Arial" w:cs="Arial"/>
+                <w:sz w:val="20"/>
+                <w:szCs w:val="20"/>
+              </w:rPr>
+              <w:t>Not</w:t>
+            </w:r>
+            <w:proofErr w:type="spellEnd"/>
+            <w:r>
+              <w:rPr>
+                <w:rFonts w:ascii="Arial" w:hAnsi="Arial" w:cs="Arial"/>
+                <w:sz w:val="20"/>
+                <w:szCs w:val="20"/>
+              </w:rPr>
+              <w:t xml:space="preserve"> </w:t>
+            </w:r>
+            <w:proofErr w:type="spellStart"/>
+            <w:r>
+              <w:rPr>
+                <w:rFonts w:ascii="Arial" w:hAnsi="Arial" w:cs="Arial"/>
+                <w:sz w:val="20"/>
+                <w:szCs w:val="20"/>
+              </w:rPr>
+              <w:t>null</w:t>
+            </w:r>
+            <w:proofErr w:type="spellEnd"/>
+          </w:p>
+        </w:tc>
+      </w:tr>
+      <w:tr>
+        <w:trPr>
+          <w:trHeight w:val="354"/>
+        </w:trPr>
+        <w:tc>
+          <w:tcPr>
+            <w:tcW w:w="964" w:type="dxa"/>
+            <w:tcBorders>
+              <w:top w:val="single" w:sz="4" w:space="0" w:color="000000"/>
+              <w:left w:val="single" w:sz="4" w:space="0" w:color="000000"/>
+              <w:bottom w:val="single" w:sz="4" w:space="0" w:color="000000"/>
+              <w:right w:val="single" w:sz="4" w:space="0" w:color="000000"/>
+            </w:tcBorders>
+            <w:shd w:val="clear" w:color="auto" w:fill="auto"/>
+            <w:noWrap/>
+            <w:vAlign w:val="center"/>
+          </w:tcPr>
+          <w:p>
+            <w:pPr>
+              <w:rPr>
+                <w:rFonts w:ascii="Arial" w:hAnsi="Arial" w:cs="Arial"/>
+                <w:sz w:val="20"/>
+                <w:szCs w:val="20"/>
+              </w:rPr>
+            </w:pPr>
+            <w:r>
+              <w:rPr>
+                <w:rFonts w:ascii="Arial" w:hAnsi="Arial" w:cs="Arial"/>
+                <w:sz w:val="20"/>
+                <w:szCs w:val="20"/>
+              </w:rPr>
+              <w:t>14</w:t>
+            </w:r>
+          </w:p>
+        </w:tc>
+        <w:tc>
+          <w:tcPr>
+            <w:tcW w:w="2410" w:type="dxa"/>
+            <w:tcBorders>
+              <w:top w:val="single" w:sz="4" w:space="0" w:color="000000"/>
+              <w:left w:val="single" w:sz="4" w:space="0" w:color="000000"/>
+              <w:bottom w:val="single" w:sz="4" w:space="0" w:color="000000"/>
+              <w:right w:val="single" w:sz="4" w:space="0" w:color="000000"/>
+            </w:tcBorders>
+            <w:shd w:val="clear" w:color="auto" w:fill="auto"/>
+            <w:vAlign w:val="center"/>
+          </w:tcPr>
+          <w:p>
+            <w:pPr>
+              <w:rPr>
+                <w:rFonts w:ascii="Arial" w:hAnsi="Arial" w:cs="Arial"/>
+                <w:sz w:val="20"/>
+                <w:szCs w:val="20"/>
+              </w:rPr>
+            </w:pPr>
+            <w:proofErr w:type="spellStart"/>
+            <w:r>
+              <w:rPr>
+                <w:rFonts w:ascii="Arial" w:hAnsi="Arial" w:cs="Arial"/>
+                <w:sz w:val="20"/>
+                <w:szCs w:val="20"/>
+              </w:rPr>
+              <w:t>Vigência_contrato</w:t>
+            </w:r>
+            <w:proofErr w:type="spellEnd"/>
+          </w:p>
+        </w:tc>
+        <w:tc>
+          <w:tcPr>
+            <w:tcW w:w="1838" w:type="dxa"/>
+            <w:tcBorders>
+              <w:top w:val="single" w:sz="4" w:space="0" w:color="000000"/>
+              <w:left w:val="single" w:sz="4" w:space="0" w:color="000000"/>
+              <w:bottom w:val="single" w:sz="4" w:space="0" w:color="000000"/>
+              <w:right w:val="single" w:sz="4" w:space="0" w:color="000000"/>
+            </w:tcBorders>
+            <w:shd w:val="clear" w:color="auto" w:fill="auto"/>
+            <w:vAlign w:val="center"/>
+          </w:tcPr>
+          <w:p>
+            <w:pPr>
+              <w:rPr>
+                <w:rFonts w:ascii="Arial" w:hAnsi="Arial" w:cs="Arial"/>
+                <w:sz w:val="20"/>
+                <w:szCs w:val="20"/>
+              </w:rPr>
+            </w:pPr>
+            <w:proofErr w:type="spellStart"/>
+            <w:r>
+              <w:rPr>
+                <w:rFonts w:ascii="Arial" w:hAnsi="Arial" w:cs="Arial"/>
+                <w:sz w:val="20"/>
+                <w:szCs w:val="20"/>
+              </w:rPr>
+              <w:t>Integer</w:t>
+            </w:r>
+            <w:proofErr w:type="spellEnd"/>
+          </w:p>
+        </w:tc>
+        <w:tc>
+          <w:tcPr>
+            <w:tcW w:w="2272" w:type="dxa"/>
+            <w:tcBorders>
+              <w:top w:val="single" w:sz="4" w:space="0" w:color="000000"/>
+              <w:left w:val="single" w:sz="4" w:space="0" w:color="000000"/>
+              <w:bottom w:val="single" w:sz="4" w:space="0" w:color="000000"/>
+              <w:right w:val="single" w:sz="4" w:space="0" w:color="000000"/>
+            </w:tcBorders>
+            <w:shd w:val="clear" w:color="auto" w:fill="auto"/>
+            <w:vAlign w:val="center"/>
+          </w:tcPr>
+          <w:p>
+            <w:pPr>
+              <w:rPr>
+                <w:rFonts w:ascii="Arial" w:hAnsi="Arial" w:cs="Arial"/>
+                <w:sz w:val="20"/>
+                <w:szCs w:val="20"/>
+              </w:rPr>
+            </w:pPr>
+            <w:r>
+              <w:rPr>
+                <w:rFonts w:ascii="Arial" w:hAnsi="Arial" w:cs="Arial"/>
+                <w:sz w:val="20"/>
+                <w:szCs w:val="20"/>
+              </w:rPr>
+              <w:t>Tempo total de contrato em meses</w:t>
+            </w:r>
+          </w:p>
+        </w:tc>
+        <w:tc>
+          <w:tcPr>
+            <w:tcW w:w="1873" w:type="dxa"/>
+            <w:tcBorders>
+              <w:top w:val="single" w:sz="4" w:space="0" w:color="000000"/>
+              <w:left w:val="single" w:sz="4" w:space="0" w:color="000000"/>
+              <w:bottom w:val="single" w:sz="4" w:space="0" w:color="000000"/>
+              <w:right w:val="single" w:sz="4" w:space="0" w:color="000000"/>
+            </w:tcBorders>
+            <w:shd w:val="clear" w:color="auto" w:fill="auto"/>
+            <w:vAlign w:val="center"/>
+          </w:tcPr>
+          <w:p>
+            <w:pPr>
+              <w:rPr>
+                <w:rFonts w:ascii="Arial" w:hAnsi="Arial" w:cs="Arial"/>
+                <w:sz w:val="20"/>
+                <w:szCs w:val="20"/>
+              </w:rPr>
+            </w:pPr>
+            <w:proofErr w:type="spellStart"/>
+            <w:r>
+              <w:rPr>
+                <w:rFonts w:ascii="Arial" w:hAnsi="Arial" w:cs="Arial"/>
+                <w:sz w:val="20"/>
+                <w:szCs w:val="20"/>
+              </w:rPr>
+              <w:t>Not</w:t>
+            </w:r>
+            <w:proofErr w:type="spellEnd"/>
+            <w:r>
+              <w:rPr>
+                <w:rFonts w:ascii="Arial" w:hAnsi="Arial" w:cs="Arial"/>
+                <w:sz w:val="20"/>
+                <w:szCs w:val="20"/>
+              </w:rPr>
+              <w:t xml:space="preserve"> </w:t>
+            </w:r>
+            <w:proofErr w:type="spellStart"/>
+            <w:r>
+              <w:rPr>
+                <w:rFonts w:ascii="Arial" w:hAnsi="Arial" w:cs="Arial"/>
+                <w:sz w:val="20"/>
+                <w:szCs w:val="20"/>
+              </w:rPr>
+              <w:t>null</w:t>
+            </w:r>
+            <w:proofErr w:type="spellEnd"/>
           </w:p>
         </w:tc>
       </w:tr>

</xml_diff>

<commit_message>
dicionario de dados gpm
</commit_message>
<xml_diff>
--- a/5. Documentação Reformulada/0. Carlos/Dicionário_de_Dados.docx
+++ b/5. Documentação Reformulada/0. Carlos/Dicionário_de_Dados.docx
@@ -320,7 +320,7 @@
                 <w:sz w:val="20"/>
                 <w:szCs w:val="20"/>
               </w:rPr>
-              <w:t>0</w:t>
+              <w:t>1</w:t>
             </w:r>
           </w:p>
         </w:tc>
@@ -521,7 +521,7 @@
                 <w:sz w:val="20"/>
                 <w:szCs w:val="20"/>
               </w:rPr>
-              <w:t>1</w:t>
+              <w:t>2</w:t>
             </w:r>
           </w:p>
         </w:tc>
@@ -732,7 +732,7 @@
                 <w:sz w:val="20"/>
                 <w:szCs w:val="20"/>
               </w:rPr>
-              <w:t>2</w:t>
+              <w:t>3</w:t>
             </w:r>
           </w:p>
         </w:tc>
@@ -951,7 +951,7 @@
                 <w:sz w:val="20"/>
                 <w:szCs w:val="20"/>
               </w:rPr>
-              <w:t>3</w:t>
+              <w:t>4</w:t>
             </w:r>
           </w:p>
         </w:tc>
@@ -1170,7 +1170,7 @@
                 <w:sz w:val="20"/>
                 <w:szCs w:val="20"/>
               </w:rPr>
-              <w:t>4</w:t>
+              <w:t>5</w:t>
             </w:r>
           </w:p>
         </w:tc>
@@ -1417,7 +1417,7 @@
                 <w:sz w:val="20"/>
                 <w:szCs w:val="20"/>
               </w:rPr>
-              <w:t>5</w:t>
+              <w:t>6</w:t>
             </w:r>
           </w:p>
         </w:tc>
@@ -1636,7 +1636,7 @@
                 <w:sz w:val="20"/>
                 <w:szCs w:val="20"/>
               </w:rPr>
-              <w:t>6</w:t>
+              <w:t>7</w:t>
             </w:r>
           </w:p>
         </w:tc>
@@ -6778,6 +6778,7 @@
               </w:rPr>
             </w:pPr>
             <w:proofErr w:type="spellStart"/>
+            <w:proofErr w:type="gramStart"/>
             <w:r>
               <w:rPr>
                 <w:rFonts w:ascii="Arial" w:hAnsi="Arial" w:cs="Arial"/>
@@ -6786,15 +6787,22 @@
               </w:rPr>
               <w:t>u</w:t>
             </w:r>
-            <w:bookmarkStart w:id="3" w:name="_GoBack"/>
-            <w:bookmarkEnd w:id="3"/>
-            <w:r>
-              <w:rPr>
-                <w:rFonts w:ascii="Arial" w:hAnsi="Arial" w:cs="Arial"/>
-                <w:sz w:val="20"/>
-                <w:szCs w:val="20"/>
-              </w:rPr>
-              <w:t>pdated_at</w:t>
+            <w:r>
+              <w:rPr>
+                <w:rFonts w:ascii="Arial" w:hAnsi="Arial" w:cs="Arial"/>
+                <w:sz w:val="20"/>
+                <w:szCs w:val="20"/>
+              </w:rPr>
+              <w:t>pdated</w:t>
+            </w:r>
+            <w:proofErr w:type="gramEnd"/>
+            <w:r>
+              <w:rPr>
+                <w:rFonts w:ascii="Arial" w:hAnsi="Arial" w:cs="Arial"/>
+                <w:sz w:val="20"/>
+                <w:szCs w:val="20"/>
+              </w:rPr>
+              <w:t>_at</w:t>
             </w:r>
             <w:proofErr w:type="spellEnd"/>
           </w:p>
@@ -6956,6 +6964,1813 @@
           <w:szCs w:val="24"/>
         </w:rPr>
       </w:pPr>
+    </w:p>
+    <w:p/>
+    <w:p>
+      <w:pPr>
+        <w:spacing w:line="360" w:lineRule="auto"/>
+        <w:rPr>
+          <w:rFonts w:ascii="Arial" w:hAnsi="Arial" w:cs="Arial"/>
+          <w:sz w:val="24"/>
+          <w:szCs w:val="24"/>
+        </w:rPr>
+      </w:pPr>
+    </w:p>
+    <w:p>
+      <w:pPr>
+        <w:pStyle w:val="Legenda"/>
+        <w:rPr>
+          <w:rFonts w:cs="Arial"/>
+          <w:i w:val="0"/>
+        </w:rPr>
+      </w:pPr>
+      <w:bookmarkStart w:id="3" w:name="_Toc455602701"/>
+      <w:r>
+        <w:rPr>
+          <w:rFonts w:cs="Arial"/>
+          <w:i w:val="0"/>
+        </w:rPr>
+        <w:t xml:space="preserve">Tabela </w:t>
+      </w:r>
+      <w:r>
+        <w:rPr>
+          <w:rFonts w:cs="Arial"/>
+          <w:i w:val="0"/>
+        </w:rPr>
+        <w:fldChar w:fldCharType="begin"/>
+      </w:r>
+      <w:r>
+        <w:rPr>
+          <w:rFonts w:cs="Arial"/>
+          <w:i w:val="0"/>
+        </w:rPr>
+        <w:instrText xml:space="preserve"> SEQ Tabela \* ARABIC </w:instrText>
+      </w:r>
+      <w:r>
+        <w:rPr>
+          <w:rFonts w:cs="Arial"/>
+          <w:i w:val="0"/>
+        </w:rPr>
+        <w:fldChar w:fldCharType="separate"/>
+      </w:r>
+      <w:r>
+        <w:rPr>
+          <w:rFonts w:cs="Arial"/>
+          <w:i w:val="0"/>
+          <w:noProof/>
+        </w:rPr>
+        <w:t>43</w:t>
+      </w:r>
+      <w:r>
+        <w:rPr>
+          <w:rFonts w:cs="Arial"/>
+          <w:i w:val="0"/>
+        </w:rPr>
+        <w:fldChar w:fldCharType="end"/>
+      </w:r>
+      <w:r>
+        <w:rPr>
+          <w:rFonts w:cs="Arial"/>
+          <w:i w:val="0"/>
+        </w:rPr>
+        <w:t xml:space="preserve"> -</w:t>
+      </w:r>
+      <w:r>
+        <w:rPr>
+          <w:rFonts w:cs="Arial"/>
+          <w:i w:val="0"/>
+        </w:rPr>
+        <w:t xml:space="preserve"> Dicionário da Entidade </w:t>
+      </w:r>
+      <w:r>
+        <w:rPr>
+          <w:i w:val="0"/>
+        </w:rPr>
+        <w:t xml:space="preserve">- </w:t>
+      </w:r>
+      <w:bookmarkEnd w:id="3"/>
+      <w:proofErr w:type="spellStart"/>
+      <w:r>
+        <w:rPr>
+          <w:rFonts w:cs="Arial"/>
+          <w:i w:val="0"/>
+        </w:rPr>
+        <w:t>gpms</w:t>
+      </w:r>
+      <w:proofErr w:type="spellEnd"/>
+    </w:p>
+    <w:tbl>
+      <w:tblPr>
+        <w:tblW w:w="9223" w:type="dxa"/>
+        <w:tblInd w:w="-5" w:type="dxa"/>
+        <w:tblBorders>
+          <w:top w:val="single" w:sz="4" w:space="0" w:color="000000"/>
+          <w:left w:val="single" w:sz="4" w:space="0" w:color="000000"/>
+          <w:bottom w:val="single" w:sz="4" w:space="0" w:color="000000"/>
+          <w:right w:val="single" w:sz="4" w:space="0" w:color="000000"/>
+          <w:insideH w:val="single" w:sz="4" w:space="0" w:color="000000"/>
+          <w:insideV w:val="single" w:sz="4" w:space="0" w:color="000000"/>
+        </w:tblBorders>
+        <w:tblLook w:val="04A0" w:firstRow="1" w:lastRow="0" w:firstColumn="1" w:lastColumn="0" w:noHBand="0" w:noVBand="1"/>
+      </w:tblPr>
+      <w:tblGrid>
+        <w:gridCol w:w="1137"/>
+        <w:gridCol w:w="2618"/>
+        <w:gridCol w:w="1642"/>
+        <w:gridCol w:w="2235"/>
+        <w:gridCol w:w="1591"/>
+      </w:tblGrid>
+      <w:tr>
+        <w:trPr>
+          <w:trHeight w:val="354"/>
+        </w:trPr>
+        <w:tc>
+          <w:tcPr>
+            <w:tcW w:w="1137" w:type="dxa"/>
+            <w:tcBorders>
+              <w:top w:val="single" w:sz="4" w:space="0" w:color="000000"/>
+              <w:left w:val="single" w:sz="4" w:space="0" w:color="000000"/>
+              <w:right w:val="single" w:sz="4" w:space="0" w:color="000000"/>
+            </w:tcBorders>
+            <w:shd w:val="clear" w:color="auto" w:fill="000000" w:themeFill="text1"/>
+            <w:noWrap/>
+            <w:vAlign w:val="center"/>
+          </w:tcPr>
+          <w:p>
+            <w:pPr>
+              <w:spacing w:line="240" w:lineRule="auto"/>
+              <w:rPr>
+                <w:rStyle w:val="Forte"/>
+                <w:rFonts w:ascii="Arial" w:hAnsi="Arial" w:cs="Arial"/>
+                <w:sz w:val="20"/>
+                <w:szCs w:val="20"/>
+              </w:rPr>
+            </w:pPr>
+            <w:r>
+              <w:rPr>
+                <w:rStyle w:val="Forte"/>
+                <w:rFonts w:ascii="Arial" w:hAnsi="Arial" w:cs="Arial"/>
+                <w:sz w:val="20"/>
+                <w:szCs w:val="20"/>
+              </w:rPr>
+              <w:t>Posição</w:t>
+            </w:r>
+          </w:p>
+        </w:tc>
+        <w:tc>
+          <w:tcPr>
+            <w:tcW w:w="2618" w:type="dxa"/>
+            <w:tcBorders>
+              <w:top w:val="single" w:sz="4" w:space="0" w:color="000000"/>
+              <w:left w:val="single" w:sz="4" w:space="0" w:color="000000"/>
+              <w:right w:val="single" w:sz="4" w:space="0" w:color="000000"/>
+            </w:tcBorders>
+            <w:shd w:val="clear" w:color="auto" w:fill="000000" w:themeFill="text1"/>
+            <w:vAlign w:val="center"/>
+          </w:tcPr>
+          <w:p>
+            <w:pPr>
+              <w:spacing w:line="240" w:lineRule="auto"/>
+              <w:rPr>
+                <w:rStyle w:val="Forte"/>
+                <w:rFonts w:ascii="Arial" w:hAnsi="Arial" w:cs="Arial"/>
+                <w:sz w:val="20"/>
+                <w:szCs w:val="20"/>
+              </w:rPr>
+            </w:pPr>
+            <w:r>
+              <w:rPr>
+                <w:rStyle w:val="Forte"/>
+                <w:rFonts w:ascii="Arial" w:hAnsi="Arial" w:cs="Arial"/>
+                <w:sz w:val="20"/>
+                <w:szCs w:val="20"/>
+              </w:rPr>
+              <w:t>Campo</w:t>
+            </w:r>
+          </w:p>
+        </w:tc>
+        <w:tc>
+          <w:tcPr>
+            <w:tcW w:w="1642" w:type="dxa"/>
+            <w:tcBorders>
+              <w:top w:val="single" w:sz="4" w:space="0" w:color="000000"/>
+              <w:left w:val="single" w:sz="4" w:space="0" w:color="000000"/>
+              <w:right w:val="single" w:sz="4" w:space="0" w:color="000000"/>
+            </w:tcBorders>
+            <w:shd w:val="clear" w:color="auto" w:fill="000000" w:themeFill="text1"/>
+            <w:vAlign w:val="center"/>
+          </w:tcPr>
+          <w:p>
+            <w:pPr>
+              <w:spacing w:line="240" w:lineRule="auto"/>
+              <w:rPr>
+                <w:rStyle w:val="Forte"/>
+                <w:rFonts w:ascii="Arial" w:hAnsi="Arial" w:cs="Arial"/>
+                <w:sz w:val="20"/>
+                <w:szCs w:val="20"/>
+              </w:rPr>
+            </w:pPr>
+            <w:r>
+              <w:rPr>
+                <w:rStyle w:val="Forte"/>
+                <w:rFonts w:ascii="Arial" w:hAnsi="Arial" w:cs="Arial"/>
+                <w:sz w:val="20"/>
+                <w:szCs w:val="20"/>
+              </w:rPr>
+              <w:t>Tipo</w:t>
+            </w:r>
+          </w:p>
+        </w:tc>
+        <w:tc>
+          <w:tcPr>
+            <w:tcW w:w="2235" w:type="dxa"/>
+            <w:tcBorders>
+              <w:top w:val="single" w:sz="4" w:space="0" w:color="000000"/>
+              <w:left w:val="single" w:sz="4" w:space="0" w:color="000000"/>
+              <w:right w:val="single" w:sz="4" w:space="0" w:color="000000"/>
+            </w:tcBorders>
+            <w:shd w:val="clear" w:color="auto" w:fill="000000" w:themeFill="text1"/>
+            <w:vAlign w:val="center"/>
+          </w:tcPr>
+          <w:p>
+            <w:pPr>
+              <w:spacing w:line="240" w:lineRule="auto"/>
+              <w:rPr>
+                <w:rStyle w:val="Forte"/>
+                <w:rFonts w:ascii="Arial" w:hAnsi="Arial" w:cs="Arial"/>
+                <w:sz w:val="20"/>
+                <w:szCs w:val="20"/>
+              </w:rPr>
+            </w:pPr>
+            <w:r>
+              <w:rPr>
+                <w:rStyle w:val="Forte"/>
+                <w:rFonts w:ascii="Arial" w:hAnsi="Arial" w:cs="Arial"/>
+                <w:sz w:val="20"/>
+                <w:szCs w:val="20"/>
+              </w:rPr>
+              <w:t>Descrição</w:t>
+            </w:r>
+          </w:p>
+        </w:tc>
+        <w:tc>
+          <w:tcPr>
+            <w:tcW w:w="1591" w:type="dxa"/>
+            <w:tcBorders>
+              <w:top w:val="single" w:sz="4" w:space="0" w:color="000000"/>
+              <w:left w:val="single" w:sz="4" w:space="0" w:color="000000"/>
+              <w:right w:val="single" w:sz="4" w:space="0" w:color="000000"/>
+            </w:tcBorders>
+            <w:shd w:val="clear" w:color="auto" w:fill="000000" w:themeFill="text1"/>
+            <w:vAlign w:val="center"/>
+          </w:tcPr>
+          <w:p>
+            <w:pPr>
+              <w:spacing w:line="240" w:lineRule="auto"/>
+              <w:rPr>
+                <w:rStyle w:val="Forte"/>
+                <w:rFonts w:ascii="Arial" w:hAnsi="Arial" w:cs="Arial"/>
+                <w:sz w:val="20"/>
+                <w:szCs w:val="20"/>
+              </w:rPr>
+            </w:pPr>
+            <w:r>
+              <w:rPr>
+                <w:rStyle w:val="Forte"/>
+                <w:rFonts w:ascii="Arial" w:hAnsi="Arial" w:cs="Arial"/>
+                <w:sz w:val="20"/>
+                <w:szCs w:val="20"/>
+              </w:rPr>
+              <w:t>Observação</w:t>
+            </w:r>
+          </w:p>
+        </w:tc>
+      </w:tr>
+      <w:tr>
+        <w:trPr>
+          <w:trHeight w:val="354"/>
+        </w:trPr>
+        <w:tc>
+          <w:tcPr>
+            <w:tcW w:w="1137" w:type="dxa"/>
+            <w:tcBorders>
+              <w:top w:val="single" w:sz="4" w:space="0" w:color="000000"/>
+              <w:left w:val="single" w:sz="4" w:space="0" w:color="000000"/>
+              <w:bottom w:val="single" w:sz="4" w:space="0" w:color="000000"/>
+              <w:right w:val="single" w:sz="4" w:space="0" w:color="000000"/>
+            </w:tcBorders>
+            <w:shd w:val="clear" w:color="auto" w:fill="auto"/>
+            <w:noWrap/>
+            <w:vAlign w:val="center"/>
+          </w:tcPr>
+          <w:p>
+            <w:pPr>
+              <w:spacing w:line="240" w:lineRule="auto"/>
+              <w:rPr>
+                <w:rFonts w:ascii="Arial" w:hAnsi="Arial" w:cs="Arial"/>
+                <w:sz w:val="20"/>
+                <w:szCs w:val="20"/>
+              </w:rPr>
+            </w:pPr>
+            <w:r>
+              <w:rPr>
+                <w:rFonts w:ascii="Arial" w:hAnsi="Arial" w:cs="Arial"/>
+                <w:sz w:val="20"/>
+                <w:szCs w:val="20"/>
+              </w:rPr>
+              <w:t>1</w:t>
+            </w:r>
+          </w:p>
+        </w:tc>
+        <w:tc>
+          <w:tcPr>
+            <w:tcW w:w="2618" w:type="dxa"/>
+            <w:tcBorders>
+              <w:top w:val="single" w:sz="4" w:space="0" w:color="000000"/>
+              <w:left w:val="single" w:sz="4" w:space="0" w:color="000000"/>
+              <w:bottom w:val="single" w:sz="4" w:space="0" w:color="000000"/>
+              <w:right w:val="single" w:sz="4" w:space="0" w:color="000000"/>
+            </w:tcBorders>
+            <w:shd w:val="clear" w:color="auto" w:fill="auto"/>
+            <w:vAlign w:val="center"/>
+          </w:tcPr>
+          <w:p>
+            <w:pPr>
+              <w:spacing w:line="240" w:lineRule="auto"/>
+              <w:rPr>
+                <w:rFonts w:ascii="Arial" w:hAnsi="Arial" w:cs="Arial"/>
+                <w:sz w:val="20"/>
+                <w:szCs w:val="20"/>
+              </w:rPr>
+            </w:pPr>
+            <w:proofErr w:type="gramStart"/>
+            <w:r>
+              <w:rPr>
+                <w:rFonts w:ascii="Arial" w:hAnsi="Arial" w:cs="Arial"/>
+                <w:sz w:val="20"/>
+                <w:szCs w:val="20"/>
+              </w:rPr>
+              <w:t>i</w:t>
+            </w:r>
+            <w:r>
+              <w:rPr>
+                <w:rFonts w:ascii="Arial" w:hAnsi="Arial" w:cs="Arial"/>
+                <w:sz w:val="20"/>
+                <w:szCs w:val="20"/>
+              </w:rPr>
+              <w:t>d</w:t>
+            </w:r>
+            <w:proofErr w:type="gramEnd"/>
+          </w:p>
+        </w:tc>
+        <w:tc>
+          <w:tcPr>
+            <w:tcW w:w="1642" w:type="dxa"/>
+            <w:tcBorders>
+              <w:top w:val="single" w:sz="4" w:space="0" w:color="000000"/>
+              <w:left w:val="single" w:sz="4" w:space="0" w:color="000000"/>
+              <w:bottom w:val="single" w:sz="4" w:space="0" w:color="000000"/>
+              <w:right w:val="single" w:sz="4" w:space="0" w:color="000000"/>
+            </w:tcBorders>
+            <w:shd w:val="clear" w:color="auto" w:fill="auto"/>
+            <w:vAlign w:val="center"/>
+          </w:tcPr>
+          <w:p>
+            <w:pPr>
+              <w:spacing w:line="240" w:lineRule="auto"/>
+              <w:rPr>
+                <w:rFonts w:ascii="Arial" w:hAnsi="Arial" w:cs="Arial"/>
+                <w:sz w:val="20"/>
+                <w:szCs w:val="20"/>
+              </w:rPr>
+            </w:pPr>
+            <w:proofErr w:type="spellStart"/>
+            <w:r>
+              <w:rPr>
+                <w:rFonts w:ascii="Arial" w:hAnsi="Arial" w:cs="Arial"/>
+                <w:sz w:val="20"/>
+                <w:szCs w:val="20"/>
+              </w:rPr>
+              <w:t>Integer</w:t>
+            </w:r>
+            <w:proofErr w:type="spellEnd"/>
+          </w:p>
+        </w:tc>
+        <w:tc>
+          <w:tcPr>
+            <w:tcW w:w="2235" w:type="dxa"/>
+            <w:tcBorders>
+              <w:top w:val="single" w:sz="4" w:space="0" w:color="000000"/>
+              <w:left w:val="single" w:sz="4" w:space="0" w:color="000000"/>
+              <w:bottom w:val="single" w:sz="4" w:space="0" w:color="000000"/>
+              <w:right w:val="single" w:sz="4" w:space="0" w:color="000000"/>
+            </w:tcBorders>
+            <w:shd w:val="clear" w:color="auto" w:fill="auto"/>
+            <w:vAlign w:val="center"/>
+          </w:tcPr>
+          <w:p>
+            <w:pPr>
+              <w:spacing w:line="240" w:lineRule="auto"/>
+              <w:rPr>
+                <w:rFonts w:ascii="Arial" w:hAnsi="Arial" w:cs="Arial"/>
+                <w:sz w:val="20"/>
+                <w:szCs w:val="20"/>
+              </w:rPr>
+            </w:pPr>
+            <w:r>
+              <w:rPr>
+                <w:rFonts w:ascii="Arial" w:hAnsi="Arial" w:cs="Arial"/>
+                <w:sz w:val="20"/>
+                <w:szCs w:val="20"/>
+              </w:rPr>
+              <w:t>Identificador único de GPM</w:t>
+            </w:r>
+          </w:p>
+        </w:tc>
+        <w:tc>
+          <w:tcPr>
+            <w:tcW w:w="1591" w:type="dxa"/>
+            <w:tcBorders>
+              <w:top w:val="single" w:sz="4" w:space="0" w:color="000000"/>
+              <w:left w:val="single" w:sz="4" w:space="0" w:color="000000"/>
+              <w:bottom w:val="single" w:sz="4" w:space="0" w:color="000000"/>
+              <w:right w:val="single" w:sz="4" w:space="0" w:color="000000"/>
+            </w:tcBorders>
+            <w:shd w:val="clear" w:color="auto" w:fill="auto"/>
+            <w:vAlign w:val="center"/>
+          </w:tcPr>
+          <w:p>
+            <w:pPr>
+              <w:spacing w:line="240" w:lineRule="auto"/>
+              <w:rPr>
+                <w:rFonts w:ascii="Arial" w:hAnsi="Arial" w:cs="Arial"/>
+                <w:sz w:val="20"/>
+                <w:szCs w:val="20"/>
+              </w:rPr>
+            </w:pPr>
+            <w:proofErr w:type="spellStart"/>
+            <w:r>
+              <w:rPr>
+                <w:rFonts w:ascii="Arial" w:hAnsi="Arial" w:cs="Arial"/>
+                <w:sz w:val="20"/>
+                <w:szCs w:val="20"/>
+              </w:rPr>
+              <w:t>Primary</w:t>
+            </w:r>
+            <w:proofErr w:type="spellEnd"/>
+            <w:r>
+              <w:rPr>
+                <w:rFonts w:ascii="Arial" w:hAnsi="Arial" w:cs="Arial"/>
+                <w:sz w:val="20"/>
+                <w:szCs w:val="20"/>
+              </w:rPr>
+              <w:t xml:space="preserve"> Key</w:t>
+            </w:r>
+          </w:p>
+        </w:tc>
+      </w:tr>
+      <w:tr>
+        <w:trPr>
+          <w:trHeight w:val="354"/>
+        </w:trPr>
+        <w:tc>
+          <w:tcPr>
+            <w:tcW w:w="1137" w:type="dxa"/>
+            <w:tcBorders>
+              <w:top w:val="single" w:sz="4" w:space="0" w:color="000000"/>
+              <w:left w:val="single" w:sz="4" w:space="0" w:color="000000"/>
+              <w:bottom w:val="single" w:sz="4" w:space="0" w:color="000000"/>
+              <w:right w:val="single" w:sz="4" w:space="0" w:color="000000"/>
+            </w:tcBorders>
+            <w:shd w:val="clear" w:color="auto" w:fill="auto"/>
+            <w:noWrap/>
+            <w:vAlign w:val="center"/>
+          </w:tcPr>
+          <w:p>
+            <w:pPr>
+              <w:spacing w:line="240" w:lineRule="auto"/>
+              <w:rPr>
+                <w:rFonts w:ascii="Arial" w:hAnsi="Arial" w:cs="Arial"/>
+                <w:sz w:val="20"/>
+                <w:szCs w:val="20"/>
+              </w:rPr>
+            </w:pPr>
+            <w:r>
+              <w:rPr>
+                <w:rFonts w:ascii="Arial" w:hAnsi="Arial" w:cs="Arial"/>
+                <w:sz w:val="20"/>
+                <w:szCs w:val="20"/>
+              </w:rPr>
+              <w:t>2</w:t>
+            </w:r>
+          </w:p>
+        </w:tc>
+        <w:tc>
+          <w:tcPr>
+            <w:tcW w:w="2618" w:type="dxa"/>
+            <w:tcBorders>
+              <w:top w:val="single" w:sz="4" w:space="0" w:color="000000"/>
+              <w:left w:val="single" w:sz="4" w:space="0" w:color="000000"/>
+              <w:bottom w:val="single" w:sz="4" w:space="0" w:color="000000"/>
+              <w:right w:val="single" w:sz="4" w:space="0" w:color="000000"/>
+            </w:tcBorders>
+            <w:shd w:val="clear" w:color="auto" w:fill="auto"/>
+            <w:vAlign w:val="center"/>
+          </w:tcPr>
+          <w:p>
+            <w:pPr>
+              <w:spacing w:line="240" w:lineRule="auto"/>
+              <w:rPr>
+                <w:rFonts w:ascii="Arial" w:hAnsi="Arial" w:cs="Arial"/>
+                <w:sz w:val="20"/>
+                <w:szCs w:val="20"/>
+              </w:rPr>
+            </w:pPr>
+            <w:proofErr w:type="spellStart"/>
+            <w:proofErr w:type="gramStart"/>
+            <w:r>
+              <w:rPr>
+                <w:rFonts w:ascii="Arial" w:hAnsi="Arial" w:cs="Arial"/>
+                <w:sz w:val="20"/>
+                <w:szCs w:val="20"/>
+              </w:rPr>
+              <w:t>i</w:t>
+            </w:r>
+            <w:r>
+              <w:rPr>
+                <w:rFonts w:ascii="Arial" w:hAnsi="Arial" w:cs="Arial"/>
+                <w:sz w:val="20"/>
+                <w:szCs w:val="20"/>
+              </w:rPr>
+              <w:t>d</w:t>
+            </w:r>
+            <w:proofErr w:type="gramEnd"/>
+            <w:r>
+              <w:rPr>
+                <w:rFonts w:ascii="Arial" w:hAnsi="Arial" w:cs="Arial"/>
+                <w:sz w:val="20"/>
+                <w:szCs w:val="20"/>
+              </w:rPr>
+              <w:t>_opm</w:t>
+            </w:r>
+            <w:proofErr w:type="spellEnd"/>
+          </w:p>
+        </w:tc>
+        <w:tc>
+          <w:tcPr>
+            <w:tcW w:w="1642" w:type="dxa"/>
+            <w:tcBorders>
+              <w:top w:val="single" w:sz="4" w:space="0" w:color="000000"/>
+              <w:left w:val="single" w:sz="4" w:space="0" w:color="000000"/>
+              <w:bottom w:val="single" w:sz="4" w:space="0" w:color="000000"/>
+              <w:right w:val="single" w:sz="4" w:space="0" w:color="000000"/>
+            </w:tcBorders>
+            <w:shd w:val="clear" w:color="auto" w:fill="auto"/>
+            <w:vAlign w:val="center"/>
+          </w:tcPr>
+          <w:p>
+            <w:pPr>
+              <w:spacing w:line="240" w:lineRule="auto"/>
+              <w:rPr>
+                <w:rFonts w:ascii="Arial" w:hAnsi="Arial" w:cs="Arial"/>
+                <w:sz w:val="20"/>
+                <w:szCs w:val="20"/>
+              </w:rPr>
+            </w:pPr>
+            <w:proofErr w:type="spellStart"/>
+            <w:r>
+              <w:rPr>
+                <w:rFonts w:ascii="Arial" w:hAnsi="Arial" w:cs="Arial"/>
+                <w:sz w:val="20"/>
+                <w:szCs w:val="20"/>
+              </w:rPr>
+              <w:t>Integer</w:t>
+            </w:r>
+            <w:proofErr w:type="spellEnd"/>
+          </w:p>
+        </w:tc>
+        <w:tc>
+          <w:tcPr>
+            <w:tcW w:w="2235" w:type="dxa"/>
+            <w:tcBorders>
+              <w:top w:val="single" w:sz="4" w:space="0" w:color="000000"/>
+              <w:left w:val="single" w:sz="4" w:space="0" w:color="000000"/>
+              <w:bottom w:val="single" w:sz="4" w:space="0" w:color="000000"/>
+              <w:right w:val="single" w:sz="4" w:space="0" w:color="000000"/>
+            </w:tcBorders>
+            <w:shd w:val="clear" w:color="auto" w:fill="auto"/>
+            <w:vAlign w:val="center"/>
+          </w:tcPr>
+          <w:p>
+            <w:pPr>
+              <w:spacing w:line="240" w:lineRule="auto"/>
+              <w:rPr>
+                <w:rFonts w:ascii="Arial" w:hAnsi="Arial" w:cs="Arial"/>
+                <w:sz w:val="20"/>
+                <w:szCs w:val="20"/>
+              </w:rPr>
+            </w:pPr>
+            <w:r>
+              <w:rPr>
+                <w:rFonts w:ascii="Arial" w:hAnsi="Arial" w:cs="Arial"/>
+                <w:sz w:val="20"/>
+                <w:szCs w:val="20"/>
+              </w:rPr>
+              <w:t>Id da OPM vinculada</w:t>
+            </w:r>
+          </w:p>
+        </w:tc>
+        <w:tc>
+          <w:tcPr>
+            <w:tcW w:w="1591" w:type="dxa"/>
+            <w:tcBorders>
+              <w:top w:val="single" w:sz="4" w:space="0" w:color="000000"/>
+              <w:left w:val="single" w:sz="4" w:space="0" w:color="000000"/>
+              <w:bottom w:val="single" w:sz="4" w:space="0" w:color="000000"/>
+              <w:right w:val="single" w:sz="4" w:space="0" w:color="000000"/>
+            </w:tcBorders>
+            <w:shd w:val="clear" w:color="auto" w:fill="auto"/>
+            <w:vAlign w:val="center"/>
+          </w:tcPr>
+          <w:p>
+            <w:pPr>
+              <w:rPr>
+                <w:rFonts w:ascii="Arial" w:hAnsi="Arial" w:cs="Arial"/>
+                <w:sz w:val="20"/>
+                <w:szCs w:val="20"/>
+              </w:rPr>
+            </w:pPr>
+            <w:proofErr w:type="spellStart"/>
+            <w:r>
+              <w:rPr>
+                <w:rFonts w:ascii="Arial" w:hAnsi="Arial" w:cs="Arial"/>
+                <w:sz w:val="20"/>
+                <w:szCs w:val="20"/>
+              </w:rPr>
+              <w:t>Foreign</w:t>
+            </w:r>
+            <w:proofErr w:type="spellEnd"/>
+            <w:r>
+              <w:rPr>
+                <w:rFonts w:ascii="Arial" w:hAnsi="Arial" w:cs="Arial"/>
+                <w:sz w:val="20"/>
+                <w:szCs w:val="20"/>
+              </w:rPr>
+              <w:t xml:space="preserve"> Key</w:t>
+            </w:r>
+          </w:p>
+        </w:tc>
+      </w:tr>
+      <w:tr>
+        <w:trPr>
+          <w:trHeight w:val="354"/>
+        </w:trPr>
+        <w:tc>
+          <w:tcPr>
+            <w:tcW w:w="1137" w:type="dxa"/>
+            <w:tcBorders>
+              <w:top w:val="single" w:sz="4" w:space="0" w:color="000000"/>
+              <w:left w:val="single" w:sz="4" w:space="0" w:color="000000"/>
+              <w:bottom w:val="single" w:sz="4" w:space="0" w:color="000000"/>
+              <w:right w:val="single" w:sz="4" w:space="0" w:color="000000"/>
+            </w:tcBorders>
+            <w:shd w:val="clear" w:color="auto" w:fill="auto"/>
+            <w:noWrap/>
+            <w:vAlign w:val="center"/>
+          </w:tcPr>
+          <w:p>
+            <w:pPr>
+              <w:spacing w:line="240" w:lineRule="auto"/>
+              <w:rPr>
+                <w:rFonts w:ascii="Arial" w:hAnsi="Arial" w:cs="Arial"/>
+                <w:sz w:val="20"/>
+                <w:szCs w:val="20"/>
+              </w:rPr>
+            </w:pPr>
+            <w:r>
+              <w:rPr>
+                <w:rFonts w:ascii="Arial" w:hAnsi="Arial" w:cs="Arial"/>
+                <w:sz w:val="20"/>
+                <w:szCs w:val="20"/>
+              </w:rPr>
+              <w:t>3</w:t>
+            </w:r>
+          </w:p>
+        </w:tc>
+        <w:tc>
+          <w:tcPr>
+            <w:tcW w:w="2618" w:type="dxa"/>
+            <w:tcBorders>
+              <w:top w:val="single" w:sz="4" w:space="0" w:color="000000"/>
+              <w:left w:val="single" w:sz="4" w:space="0" w:color="000000"/>
+              <w:bottom w:val="single" w:sz="4" w:space="0" w:color="000000"/>
+              <w:right w:val="single" w:sz="4" w:space="0" w:color="000000"/>
+            </w:tcBorders>
+            <w:shd w:val="clear" w:color="auto" w:fill="auto"/>
+            <w:vAlign w:val="center"/>
+          </w:tcPr>
+          <w:p>
+            <w:pPr>
+              <w:spacing w:line="240" w:lineRule="auto"/>
+              <w:rPr>
+                <w:rFonts w:ascii="Arial" w:hAnsi="Arial" w:cs="Arial"/>
+                <w:sz w:val="20"/>
+                <w:szCs w:val="20"/>
+              </w:rPr>
+            </w:pPr>
+            <w:proofErr w:type="gramStart"/>
+            <w:r>
+              <w:rPr>
+                <w:rFonts w:ascii="Arial" w:hAnsi="Arial" w:cs="Arial"/>
+                <w:sz w:val="20"/>
+                <w:szCs w:val="20"/>
+              </w:rPr>
+              <w:t>s</w:t>
+            </w:r>
+            <w:r>
+              <w:rPr>
+                <w:rFonts w:ascii="Arial" w:hAnsi="Arial" w:cs="Arial"/>
+                <w:sz w:val="20"/>
+                <w:szCs w:val="20"/>
+              </w:rPr>
+              <w:t>igla</w:t>
+            </w:r>
+            <w:proofErr w:type="gramEnd"/>
+          </w:p>
+        </w:tc>
+        <w:tc>
+          <w:tcPr>
+            <w:tcW w:w="1642" w:type="dxa"/>
+            <w:tcBorders>
+              <w:top w:val="single" w:sz="4" w:space="0" w:color="000000"/>
+              <w:left w:val="single" w:sz="4" w:space="0" w:color="000000"/>
+              <w:bottom w:val="single" w:sz="4" w:space="0" w:color="000000"/>
+              <w:right w:val="single" w:sz="4" w:space="0" w:color="000000"/>
+            </w:tcBorders>
+            <w:shd w:val="clear" w:color="auto" w:fill="auto"/>
+            <w:vAlign w:val="center"/>
+          </w:tcPr>
+          <w:p>
+            <w:pPr>
+              <w:spacing w:line="240" w:lineRule="auto"/>
+              <w:rPr>
+                <w:rFonts w:ascii="Arial" w:hAnsi="Arial" w:cs="Arial"/>
+                <w:sz w:val="20"/>
+                <w:szCs w:val="20"/>
+              </w:rPr>
+            </w:pPr>
+            <w:proofErr w:type="spellStart"/>
+            <w:r>
+              <w:rPr>
+                <w:rFonts w:ascii="Arial" w:hAnsi="Arial" w:cs="Arial"/>
+                <w:sz w:val="20"/>
+                <w:szCs w:val="20"/>
+              </w:rPr>
+              <w:t>Varchar</w:t>
+            </w:r>
+            <w:proofErr w:type="spellEnd"/>
+          </w:p>
+        </w:tc>
+        <w:tc>
+          <w:tcPr>
+            <w:tcW w:w="2235" w:type="dxa"/>
+            <w:tcBorders>
+              <w:top w:val="single" w:sz="4" w:space="0" w:color="000000"/>
+              <w:left w:val="single" w:sz="4" w:space="0" w:color="000000"/>
+              <w:bottom w:val="single" w:sz="4" w:space="0" w:color="000000"/>
+              <w:right w:val="single" w:sz="4" w:space="0" w:color="000000"/>
+            </w:tcBorders>
+            <w:shd w:val="clear" w:color="auto" w:fill="auto"/>
+            <w:vAlign w:val="center"/>
+          </w:tcPr>
+          <w:p>
+            <w:pPr>
+              <w:spacing w:line="240" w:lineRule="auto"/>
+              <w:rPr>
+                <w:rFonts w:ascii="Arial" w:hAnsi="Arial" w:cs="Arial"/>
+                <w:sz w:val="20"/>
+                <w:szCs w:val="20"/>
+              </w:rPr>
+            </w:pPr>
+            <w:r>
+              <w:rPr>
+                <w:rFonts w:ascii="Arial" w:hAnsi="Arial" w:cs="Arial"/>
+                <w:sz w:val="20"/>
+                <w:szCs w:val="20"/>
+              </w:rPr>
+              <w:t>Sigla da GPM;</w:t>
+            </w:r>
+          </w:p>
+        </w:tc>
+        <w:tc>
+          <w:tcPr>
+            <w:tcW w:w="1591" w:type="dxa"/>
+            <w:tcBorders>
+              <w:top w:val="single" w:sz="4" w:space="0" w:color="000000"/>
+              <w:left w:val="single" w:sz="4" w:space="0" w:color="000000"/>
+              <w:bottom w:val="single" w:sz="4" w:space="0" w:color="000000"/>
+              <w:right w:val="single" w:sz="4" w:space="0" w:color="000000"/>
+            </w:tcBorders>
+            <w:shd w:val="clear" w:color="auto" w:fill="auto"/>
+            <w:vAlign w:val="center"/>
+          </w:tcPr>
+          <w:p>
+            <w:pPr>
+              <w:spacing w:line="240" w:lineRule="auto"/>
+              <w:rPr>
+                <w:rFonts w:ascii="Arial" w:hAnsi="Arial" w:cs="Arial"/>
+                <w:sz w:val="20"/>
+                <w:szCs w:val="20"/>
+              </w:rPr>
+            </w:pPr>
+            <w:proofErr w:type="spellStart"/>
+            <w:r>
+              <w:rPr>
+                <w:rFonts w:ascii="Arial" w:hAnsi="Arial" w:cs="Arial"/>
+                <w:sz w:val="20"/>
+                <w:szCs w:val="20"/>
+              </w:rPr>
+              <w:t>Not</w:t>
+            </w:r>
+            <w:proofErr w:type="spellEnd"/>
+            <w:r>
+              <w:rPr>
+                <w:rFonts w:ascii="Arial" w:hAnsi="Arial" w:cs="Arial"/>
+                <w:sz w:val="20"/>
+                <w:szCs w:val="20"/>
+              </w:rPr>
+              <w:t xml:space="preserve"> </w:t>
+            </w:r>
+            <w:proofErr w:type="spellStart"/>
+            <w:r>
+              <w:rPr>
+                <w:rFonts w:ascii="Arial" w:hAnsi="Arial" w:cs="Arial"/>
+                <w:sz w:val="20"/>
+                <w:szCs w:val="20"/>
+              </w:rPr>
+              <w:t>null</w:t>
+            </w:r>
+            <w:proofErr w:type="spellEnd"/>
+          </w:p>
+        </w:tc>
+      </w:tr>
+      <w:tr>
+        <w:trPr>
+          <w:trHeight w:val="354"/>
+        </w:trPr>
+        <w:tc>
+          <w:tcPr>
+            <w:tcW w:w="1137" w:type="dxa"/>
+            <w:tcBorders>
+              <w:top w:val="single" w:sz="4" w:space="0" w:color="000000"/>
+              <w:left w:val="single" w:sz="4" w:space="0" w:color="000000"/>
+              <w:bottom w:val="single" w:sz="4" w:space="0" w:color="000000"/>
+              <w:right w:val="single" w:sz="4" w:space="0" w:color="000000"/>
+            </w:tcBorders>
+            <w:shd w:val="clear" w:color="auto" w:fill="auto"/>
+            <w:noWrap/>
+            <w:vAlign w:val="center"/>
+          </w:tcPr>
+          <w:p>
+            <w:pPr>
+              <w:spacing w:line="240" w:lineRule="auto"/>
+              <w:rPr>
+                <w:rFonts w:ascii="Arial" w:hAnsi="Arial" w:cs="Arial"/>
+                <w:sz w:val="20"/>
+                <w:szCs w:val="20"/>
+              </w:rPr>
+            </w:pPr>
+            <w:r>
+              <w:rPr>
+                <w:rFonts w:ascii="Arial" w:hAnsi="Arial" w:cs="Arial"/>
+                <w:sz w:val="20"/>
+                <w:szCs w:val="20"/>
+              </w:rPr>
+              <w:t>4</w:t>
+            </w:r>
+          </w:p>
+        </w:tc>
+        <w:tc>
+          <w:tcPr>
+            <w:tcW w:w="2618" w:type="dxa"/>
+            <w:tcBorders>
+              <w:top w:val="single" w:sz="4" w:space="0" w:color="000000"/>
+              <w:left w:val="single" w:sz="4" w:space="0" w:color="000000"/>
+              <w:bottom w:val="single" w:sz="4" w:space="0" w:color="000000"/>
+              <w:right w:val="single" w:sz="4" w:space="0" w:color="000000"/>
+            </w:tcBorders>
+            <w:shd w:val="clear" w:color="auto" w:fill="auto"/>
+            <w:vAlign w:val="center"/>
+          </w:tcPr>
+          <w:p>
+            <w:pPr>
+              <w:spacing w:line="240" w:lineRule="auto"/>
+              <w:rPr>
+                <w:rFonts w:ascii="Arial" w:hAnsi="Arial" w:cs="Arial"/>
+                <w:sz w:val="20"/>
+                <w:szCs w:val="20"/>
+              </w:rPr>
+            </w:pPr>
+            <w:proofErr w:type="gramStart"/>
+            <w:r>
+              <w:rPr>
+                <w:rFonts w:ascii="Arial" w:hAnsi="Arial" w:cs="Arial"/>
+                <w:sz w:val="20"/>
+                <w:szCs w:val="20"/>
+              </w:rPr>
+              <w:t>n</w:t>
+            </w:r>
+            <w:r>
+              <w:rPr>
+                <w:rFonts w:ascii="Arial" w:hAnsi="Arial" w:cs="Arial"/>
+                <w:sz w:val="20"/>
+                <w:szCs w:val="20"/>
+              </w:rPr>
+              <w:t>ome</w:t>
+            </w:r>
+            <w:proofErr w:type="gramEnd"/>
+          </w:p>
+        </w:tc>
+        <w:tc>
+          <w:tcPr>
+            <w:tcW w:w="1642" w:type="dxa"/>
+            <w:tcBorders>
+              <w:top w:val="single" w:sz="4" w:space="0" w:color="000000"/>
+              <w:left w:val="single" w:sz="4" w:space="0" w:color="000000"/>
+              <w:bottom w:val="single" w:sz="4" w:space="0" w:color="000000"/>
+              <w:right w:val="single" w:sz="4" w:space="0" w:color="000000"/>
+            </w:tcBorders>
+            <w:shd w:val="clear" w:color="auto" w:fill="auto"/>
+            <w:vAlign w:val="center"/>
+          </w:tcPr>
+          <w:p>
+            <w:pPr>
+              <w:spacing w:line="240" w:lineRule="auto"/>
+              <w:rPr>
+                <w:rFonts w:ascii="Arial" w:hAnsi="Arial" w:cs="Arial"/>
+                <w:sz w:val="20"/>
+                <w:szCs w:val="20"/>
+              </w:rPr>
+            </w:pPr>
+            <w:proofErr w:type="spellStart"/>
+            <w:r>
+              <w:rPr>
+                <w:rFonts w:ascii="Arial" w:hAnsi="Arial" w:cs="Arial"/>
+                <w:sz w:val="20"/>
+                <w:szCs w:val="20"/>
+              </w:rPr>
+              <w:t>Varchar</w:t>
+            </w:r>
+            <w:proofErr w:type="spellEnd"/>
+          </w:p>
+        </w:tc>
+        <w:tc>
+          <w:tcPr>
+            <w:tcW w:w="2235" w:type="dxa"/>
+            <w:tcBorders>
+              <w:top w:val="single" w:sz="4" w:space="0" w:color="000000"/>
+              <w:left w:val="single" w:sz="4" w:space="0" w:color="000000"/>
+              <w:bottom w:val="single" w:sz="4" w:space="0" w:color="000000"/>
+              <w:right w:val="single" w:sz="4" w:space="0" w:color="000000"/>
+            </w:tcBorders>
+            <w:shd w:val="clear" w:color="auto" w:fill="auto"/>
+            <w:vAlign w:val="center"/>
+          </w:tcPr>
+          <w:p>
+            <w:pPr>
+              <w:spacing w:line="240" w:lineRule="auto"/>
+              <w:rPr>
+                <w:rFonts w:ascii="Arial" w:hAnsi="Arial" w:cs="Arial"/>
+                <w:sz w:val="20"/>
+                <w:szCs w:val="20"/>
+              </w:rPr>
+            </w:pPr>
+            <w:r>
+              <w:rPr>
+                <w:rFonts w:ascii="Arial" w:hAnsi="Arial" w:cs="Arial"/>
+                <w:sz w:val="20"/>
+                <w:szCs w:val="20"/>
+              </w:rPr>
+              <w:t>Nome completo da GPM;</w:t>
+            </w:r>
+          </w:p>
+        </w:tc>
+        <w:tc>
+          <w:tcPr>
+            <w:tcW w:w="1591" w:type="dxa"/>
+            <w:tcBorders>
+              <w:top w:val="single" w:sz="4" w:space="0" w:color="000000"/>
+              <w:left w:val="single" w:sz="4" w:space="0" w:color="000000"/>
+              <w:bottom w:val="single" w:sz="4" w:space="0" w:color="000000"/>
+              <w:right w:val="single" w:sz="4" w:space="0" w:color="000000"/>
+            </w:tcBorders>
+            <w:shd w:val="clear" w:color="auto" w:fill="auto"/>
+            <w:vAlign w:val="center"/>
+          </w:tcPr>
+          <w:p>
+            <w:pPr>
+              <w:spacing w:line="240" w:lineRule="auto"/>
+              <w:rPr>
+                <w:rFonts w:ascii="Arial" w:hAnsi="Arial" w:cs="Arial"/>
+                <w:sz w:val="20"/>
+                <w:szCs w:val="20"/>
+              </w:rPr>
+            </w:pPr>
+            <w:proofErr w:type="spellStart"/>
+            <w:r>
+              <w:rPr>
+                <w:rFonts w:ascii="Arial" w:hAnsi="Arial" w:cs="Arial"/>
+                <w:sz w:val="20"/>
+                <w:szCs w:val="20"/>
+              </w:rPr>
+              <w:t>Not</w:t>
+            </w:r>
+            <w:proofErr w:type="spellEnd"/>
+            <w:r>
+              <w:rPr>
+                <w:rFonts w:ascii="Arial" w:hAnsi="Arial" w:cs="Arial"/>
+                <w:sz w:val="20"/>
+                <w:szCs w:val="20"/>
+              </w:rPr>
+              <w:t xml:space="preserve"> </w:t>
+            </w:r>
+            <w:proofErr w:type="spellStart"/>
+            <w:r>
+              <w:rPr>
+                <w:rFonts w:ascii="Arial" w:hAnsi="Arial" w:cs="Arial"/>
+                <w:sz w:val="20"/>
+                <w:szCs w:val="20"/>
+              </w:rPr>
+              <w:t>null</w:t>
+            </w:r>
+            <w:proofErr w:type="spellEnd"/>
+          </w:p>
+        </w:tc>
+      </w:tr>
+      <w:tr>
+        <w:trPr>
+          <w:trHeight w:val="354"/>
+        </w:trPr>
+        <w:tc>
+          <w:tcPr>
+            <w:tcW w:w="1137" w:type="dxa"/>
+            <w:tcBorders>
+              <w:top w:val="single" w:sz="4" w:space="0" w:color="000000"/>
+              <w:left w:val="single" w:sz="4" w:space="0" w:color="000000"/>
+              <w:bottom w:val="single" w:sz="4" w:space="0" w:color="000000"/>
+              <w:right w:val="single" w:sz="4" w:space="0" w:color="000000"/>
+            </w:tcBorders>
+            <w:shd w:val="clear" w:color="auto" w:fill="auto"/>
+            <w:noWrap/>
+            <w:vAlign w:val="center"/>
+          </w:tcPr>
+          <w:p>
+            <w:pPr>
+              <w:spacing w:line="240" w:lineRule="auto"/>
+              <w:rPr>
+                <w:rFonts w:ascii="Arial" w:hAnsi="Arial" w:cs="Arial"/>
+                <w:sz w:val="20"/>
+                <w:szCs w:val="20"/>
+              </w:rPr>
+            </w:pPr>
+            <w:r>
+              <w:rPr>
+                <w:rFonts w:ascii="Arial" w:hAnsi="Arial" w:cs="Arial"/>
+                <w:sz w:val="20"/>
+                <w:szCs w:val="20"/>
+              </w:rPr>
+              <w:t>5</w:t>
+            </w:r>
+          </w:p>
+        </w:tc>
+        <w:tc>
+          <w:tcPr>
+            <w:tcW w:w="2618" w:type="dxa"/>
+            <w:tcBorders>
+              <w:top w:val="single" w:sz="4" w:space="0" w:color="000000"/>
+              <w:left w:val="single" w:sz="4" w:space="0" w:color="000000"/>
+              <w:bottom w:val="single" w:sz="4" w:space="0" w:color="000000"/>
+              <w:right w:val="single" w:sz="4" w:space="0" w:color="000000"/>
+            </w:tcBorders>
+            <w:shd w:val="clear" w:color="auto" w:fill="auto"/>
+            <w:vAlign w:val="center"/>
+          </w:tcPr>
+          <w:p>
+            <w:pPr>
+              <w:spacing w:line="240" w:lineRule="auto"/>
+              <w:rPr>
+                <w:rFonts w:ascii="Arial" w:hAnsi="Arial" w:cs="Arial"/>
+                <w:sz w:val="20"/>
+                <w:szCs w:val="20"/>
+              </w:rPr>
+            </w:pPr>
+            <w:proofErr w:type="gramStart"/>
+            <w:r>
+              <w:rPr>
+                <w:rFonts w:ascii="Arial" w:hAnsi="Arial" w:cs="Arial"/>
+                <w:sz w:val="20"/>
+                <w:szCs w:val="20"/>
+              </w:rPr>
+              <w:t>cidade</w:t>
+            </w:r>
+            <w:proofErr w:type="gramEnd"/>
+          </w:p>
+        </w:tc>
+        <w:tc>
+          <w:tcPr>
+            <w:tcW w:w="1642" w:type="dxa"/>
+            <w:tcBorders>
+              <w:top w:val="single" w:sz="4" w:space="0" w:color="000000"/>
+              <w:left w:val="single" w:sz="4" w:space="0" w:color="000000"/>
+              <w:bottom w:val="single" w:sz="4" w:space="0" w:color="000000"/>
+              <w:right w:val="single" w:sz="4" w:space="0" w:color="000000"/>
+            </w:tcBorders>
+            <w:shd w:val="clear" w:color="auto" w:fill="auto"/>
+            <w:vAlign w:val="center"/>
+          </w:tcPr>
+          <w:p>
+            <w:pPr>
+              <w:spacing w:line="240" w:lineRule="auto"/>
+              <w:rPr>
+                <w:rFonts w:ascii="Arial" w:hAnsi="Arial" w:cs="Arial"/>
+                <w:sz w:val="20"/>
+                <w:szCs w:val="20"/>
+              </w:rPr>
+            </w:pPr>
+            <w:proofErr w:type="spellStart"/>
+            <w:r>
+              <w:rPr>
+                <w:rFonts w:ascii="Arial" w:hAnsi="Arial" w:cs="Arial"/>
+                <w:sz w:val="20"/>
+                <w:szCs w:val="20"/>
+              </w:rPr>
+              <w:t>Varchar</w:t>
+            </w:r>
+            <w:proofErr w:type="spellEnd"/>
+          </w:p>
+        </w:tc>
+        <w:tc>
+          <w:tcPr>
+            <w:tcW w:w="2235" w:type="dxa"/>
+            <w:tcBorders>
+              <w:top w:val="single" w:sz="4" w:space="0" w:color="000000"/>
+              <w:left w:val="single" w:sz="4" w:space="0" w:color="000000"/>
+              <w:bottom w:val="single" w:sz="4" w:space="0" w:color="000000"/>
+              <w:right w:val="single" w:sz="4" w:space="0" w:color="000000"/>
+            </w:tcBorders>
+            <w:shd w:val="clear" w:color="auto" w:fill="auto"/>
+            <w:vAlign w:val="center"/>
+          </w:tcPr>
+          <w:p>
+            <w:pPr>
+              <w:spacing w:line="240" w:lineRule="auto"/>
+              <w:rPr>
+                <w:rFonts w:ascii="Arial" w:hAnsi="Arial" w:cs="Arial"/>
+                <w:sz w:val="20"/>
+                <w:szCs w:val="20"/>
+              </w:rPr>
+            </w:pPr>
+            <w:r>
+              <w:rPr>
+                <w:rFonts w:ascii="Arial" w:hAnsi="Arial" w:cs="Arial"/>
+                <w:sz w:val="20"/>
+                <w:szCs w:val="20"/>
+              </w:rPr>
+              <w:t>Cidade</w:t>
+            </w:r>
+            <w:r>
+              <w:rPr>
+                <w:rFonts w:ascii="Arial" w:hAnsi="Arial" w:cs="Arial"/>
+                <w:sz w:val="20"/>
+                <w:szCs w:val="20"/>
+              </w:rPr>
+              <w:t xml:space="preserve"> onde está localizada a GPM;</w:t>
+            </w:r>
+          </w:p>
+        </w:tc>
+        <w:tc>
+          <w:tcPr>
+            <w:tcW w:w="1591" w:type="dxa"/>
+            <w:tcBorders>
+              <w:top w:val="single" w:sz="4" w:space="0" w:color="000000"/>
+              <w:left w:val="single" w:sz="4" w:space="0" w:color="000000"/>
+              <w:bottom w:val="single" w:sz="4" w:space="0" w:color="000000"/>
+              <w:right w:val="single" w:sz="4" w:space="0" w:color="000000"/>
+            </w:tcBorders>
+            <w:shd w:val="clear" w:color="auto" w:fill="auto"/>
+            <w:vAlign w:val="center"/>
+          </w:tcPr>
+          <w:p>
+            <w:pPr>
+              <w:spacing w:line="240" w:lineRule="auto"/>
+              <w:rPr>
+                <w:rFonts w:ascii="Arial" w:hAnsi="Arial" w:cs="Arial"/>
+                <w:sz w:val="20"/>
+                <w:szCs w:val="20"/>
+              </w:rPr>
+            </w:pPr>
+            <w:proofErr w:type="spellStart"/>
+            <w:r>
+              <w:rPr>
+                <w:rFonts w:ascii="Arial" w:hAnsi="Arial" w:cs="Arial"/>
+                <w:sz w:val="20"/>
+                <w:szCs w:val="20"/>
+              </w:rPr>
+              <w:t>Not</w:t>
+            </w:r>
+            <w:proofErr w:type="spellEnd"/>
+            <w:r>
+              <w:rPr>
+                <w:rFonts w:ascii="Arial" w:hAnsi="Arial" w:cs="Arial"/>
+                <w:sz w:val="20"/>
+                <w:szCs w:val="20"/>
+              </w:rPr>
+              <w:t xml:space="preserve"> </w:t>
+            </w:r>
+            <w:proofErr w:type="spellStart"/>
+            <w:r>
+              <w:rPr>
+                <w:rFonts w:ascii="Arial" w:hAnsi="Arial" w:cs="Arial"/>
+                <w:sz w:val="20"/>
+                <w:szCs w:val="20"/>
+              </w:rPr>
+              <w:t>null</w:t>
+            </w:r>
+            <w:proofErr w:type="spellEnd"/>
+          </w:p>
+        </w:tc>
+      </w:tr>
+      <w:tr>
+        <w:trPr>
+          <w:trHeight w:val="354"/>
+        </w:trPr>
+        <w:tc>
+          <w:tcPr>
+            <w:tcW w:w="1137" w:type="dxa"/>
+            <w:tcBorders>
+              <w:top w:val="single" w:sz="4" w:space="0" w:color="000000"/>
+              <w:left w:val="single" w:sz="4" w:space="0" w:color="000000"/>
+              <w:bottom w:val="single" w:sz="4" w:space="0" w:color="000000"/>
+              <w:right w:val="single" w:sz="4" w:space="0" w:color="000000"/>
+            </w:tcBorders>
+            <w:shd w:val="clear" w:color="auto" w:fill="auto"/>
+            <w:noWrap/>
+            <w:vAlign w:val="center"/>
+          </w:tcPr>
+          <w:p>
+            <w:pPr>
+              <w:spacing w:line="240" w:lineRule="auto"/>
+              <w:rPr>
+                <w:rFonts w:ascii="Arial" w:hAnsi="Arial" w:cs="Arial"/>
+                <w:sz w:val="20"/>
+                <w:szCs w:val="20"/>
+              </w:rPr>
+            </w:pPr>
+            <w:r>
+              <w:rPr>
+                <w:rFonts w:ascii="Arial" w:hAnsi="Arial" w:cs="Arial"/>
+                <w:sz w:val="20"/>
+                <w:szCs w:val="20"/>
+              </w:rPr>
+              <w:t>6</w:t>
+            </w:r>
+          </w:p>
+        </w:tc>
+        <w:tc>
+          <w:tcPr>
+            <w:tcW w:w="2618" w:type="dxa"/>
+            <w:tcBorders>
+              <w:top w:val="single" w:sz="4" w:space="0" w:color="000000"/>
+              <w:left w:val="single" w:sz="4" w:space="0" w:color="000000"/>
+              <w:bottom w:val="single" w:sz="4" w:space="0" w:color="000000"/>
+              <w:right w:val="single" w:sz="4" w:space="0" w:color="000000"/>
+            </w:tcBorders>
+            <w:shd w:val="clear" w:color="auto" w:fill="auto"/>
+            <w:vAlign w:val="center"/>
+          </w:tcPr>
+          <w:p>
+            <w:pPr>
+              <w:spacing w:line="240" w:lineRule="auto"/>
+              <w:rPr>
+                <w:rFonts w:ascii="Arial" w:hAnsi="Arial" w:cs="Arial"/>
+                <w:sz w:val="20"/>
+                <w:szCs w:val="20"/>
+              </w:rPr>
+            </w:pPr>
+            <w:proofErr w:type="spellStart"/>
+            <w:proofErr w:type="gramStart"/>
+            <w:r>
+              <w:rPr>
+                <w:rFonts w:ascii="Arial" w:hAnsi="Arial" w:cs="Arial"/>
+                <w:sz w:val="20"/>
+                <w:szCs w:val="20"/>
+              </w:rPr>
+              <w:t>descricao</w:t>
+            </w:r>
+            <w:proofErr w:type="spellEnd"/>
+            <w:proofErr w:type="gramEnd"/>
+          </w:p>
+        </w:tc>
+        <w:tc>
+          <w:tcPr>
+            <w:tcW w:w="1642" w:type="dxa"/>
+            <w:tcBorders>
+              <w:top w:val="single" w:sz="4" w:space="0" w:color="000000"/>
+              <w:left w:val="single" w:sz="4" w:space="0" w:color="000000"/>
+              <w:bottom w:val="single" w:sz="4" w:space="0" w:color="000000"/>
+              <w:right w:val="single" w:sz="4" w:space="0" w:color="000000"/>
+            </w:tcBorders>
+            <w:shd w:val="clear" w:color="auto" w:fill="auto"/>
+            <w:vAlign w:val="center"/>
+          </w:tcPr>
+          <w:p>
+            <w:pPr>
+              <w:spacing w:line="240" w:lineRule="auto"/>
+              <w:rPr>
+                <w:rFonts w:ascii="Arial" w:hAnsi="Arial" w:cs="Arial"/>
+                <w:sz w:val="20"/>
+                <w:szCs w:val="20"/>
+              </w:rPr>
+            </w:pPr>
+            <w:proofErr w:type="spellStart"/>
+            <w:r>
+              <w:rPr>
+                <w:rFonts w:ascii="Arial" w:hAnsi="Arial" w:cs="Arial"/>
+                <w:sz w:val="20"/>
+                <w:szCs w:val="20"/>
+              </w:rPr>
+              <w:t>Varchar</w:t>
+            </w:r>
+            <w:proofErr w:type="spellEnd"/>
+          </w:p>
+        </w:tc>
+        <w:tc>
+          <w:tcPr>
+            <w:tcW w:w="2235" w:type="dxa"/>
+            <w:tcBorders>
+              <w:top w:val="single" w:sz="4" w:space="0" w:color="000000"/>
+              <w:left w:val="single" w:sz="4" w:space="0" w:color="000000"/>
+              <w:bottom w:val="single" w:sz="4" w:space="0" w:color="000000"/>
+              <w:right w:val="single" w:sz="4" w:space="0" w:color="000000"/>
+            </w:tcBorders>
+            <w:shd w:val="clear" w:color="auto" w:fill="auto"/>
+            <w:vAlign w:val="center"/>
+          </w:tcPr>
+          <w:p>
+            <w:pPr>
+              <w:spacing w:line="240" w:lineRule="auto"/>
+              <w:rPr>
+                <w:rFonts w:ascii="Arial" w:hAnsi="Arial" w:cs="Arial"/>
+                <w:sz w:val="20"/>
+                <w:szCs w:val="20"/>
+              </w:rPr>
+            </w:pPr>
+            <w:r>
+              <w:rPr>
+                <w:rFonts w:ascii="Arial" w:hAnsi="Arial" w:cs="Arial"/>
+                <w:sz w:val="20"/>
+                <w:szCs w:val="20"/>
+              </w:rPr>
+              <w:t>Descrição sobre a GPM</w:t>
+            </w:r>
+          </w:p>
+        </w:tc>
+        <w:tc>
+          <w:tcPr>
+            <w:tcW w:w="1591" w:type="dxa"/>
+            <w:tcBorders>
+              <w:top w:val="single" w:sz="4" w:space="0" w:color="000000"/>
+              <w:left w:val="single" w:sz="4" w:space="0" w:color="000000"/>
+              <w:bottom w:val="single" w:sz="4" w:space="0" w:color="000000"/>
+              <w:right w:val="single" w:sz="4" w:space="0" w:color="000000"/>
+            </w:tcBorders>
+            <w:shd w:val="clear" w:color="auto" w:fill="auto"/>
+            <w:vAlign w:val="center"/>
+          </w:tcPr>
+          <w:p>
+            <w:pPr>
+              <w:spacing w:line="240" w:lineRule="auto"/>
+              <w:rPr>
+                <w:rFonts w:ascii="Arial" w:hAnsi="Arial" w:cs="Arial"/>
+                <w:sz w:val="20"/>
+                <w:szCs w:val="20"/>
+              </w:rPr>
+            </w:pPr>
+            <w:proofErr w:type="spellStart"/>
+            <w:r>
+              <w:rPr>
+                <w:rFonts w:ascii="Arial" w:hAnsi="Arial" w:cs="Arial"/>
+                <w:sz w:val="20"/>
+                <w:szCs w:val="20"/>
+              </w:rPr>
+              <w:t>Null</w:t>
+            </w:r>
+            <w:proofErr w:type="spellEnd"/>
+          </w:p>
+        </w:tc>
+      </w:tr>
+      <w:tr>
+        <w:trPr>
+          <w:trHeight w:val="354"/>
+        </w:trPr>
+        <w:tc>
+          <w:tcPr>
+            <w:tcW w:w="1137" w:type="dxa"/>
+            <w:tcBorders>
+              <w:top w:val="single" w:sz="4" w:space="0" w:color="000000"/>
+              <w:left w:val="single" w:sz="4" w:space="0" w:color="000000"/>
+              <w:bottom w:val="single" w:sz="4" w:space="0" w:color="000000"/>
+              <w:right w:val="single" w:sz="4" w:space="0" w:color="000000"/>
+            </w:tcBorders>
+            <w:shd w:val="clear" w:color="auto" w:fill="auto"/>
+            <w:noWrap/>
+            <w:vAlign w:val="center"/>
+          </w:tcPr>
+          <w:p>
+            <w:pPr>
+              <w:spacing w:line="240" w:lineRule="auto"/>
+              <w:rPr>
+                <w:rFonts w:ascii="Arial" w:hAnsi="Arial" w:cs="Arial"/>
+                <w:sz w:val="20"/>
+                <w:szCs w:val="20"/>
+              </w:rPr>
+            </w:pPr>
+            <w:r>
+              <w:rPr>
+                <w:rFonts w:ascii="Arial" w:hAnsi="Arial" w:cs="Arial"/>
+                <w:sz w:val="20"/>
+                <w:szCs w:val="20"/>
+              </w:rPr>
+              <w:t>7</w:t>
+            </w:r>
+          </w:p>
+        </w:tc>
+        <w:tc>
+          <w:tcPr>
+            <w:tcW w:w="2618" w:type="dxa"/>
+            <w:tcBorders>
+              <w:top w:val="single" w:sz="4" w:space="0" w:color="000000"/>
+              <w:left w:val="single" w:sz="4" w:space="0" w:color="000000"/>
+              <w:bottom w:val="single" w:sz="4" w:space="0" w:color="000000"/>
+              <w:right w:val="single" w:sz="4" w:space="0" w:color="000000"/>
+            </w:tcBorders>
+            <w:shd w:val="clear" w:color="auto" w:fill="auto"/>
+            <w:vAlign w:val="center"/>
+          </w:tcPr>
+          <w:p>
+            <w:pPr>
+              <w:spacing w:line="240" w:lineRule="auto"/>
+              <w:rPr>
+                <w:rFonts w:ascii="Arial" w:hAnsi="Arial" w:cs="Arial"/>
+                <w:sz w:val="20"/>
+                <w:szCs w:val="20"/>
+              </w:rPr>
+            </w:pPr>
+            <w:proofErr w:type="spellStart"/>
+            <w:proofErr w:type="gramStart"/>
+            <w:r>
+              <w:rPr>
+                <w:rFonts w:ascii="Arial" w:hAnsi="Arial" w:cs="Arial"/>
+                <w:sz w:val="20"/>
+                <w:szCs w:val="20"/>
+              </w:rPr>
+              <w:t>created</w:t>
+            </w:r>
+            <w:proofErr w:type="gramEnd"/>
+            <w:r>
+              <w:rPr>
+                <w:rFonts w:ascii="Arial" w:hAnsi="Arial" w:cs="Arial"/>
+                <w:sz w:val="20"/>
+                <w:szCs w:val="20"/>
+              </w:rPr>
+              <w:t>_at</w:t>
+            </w:r>
+            <w:proofErr w:type="spellEnd"/>
+          </w:p>
+        </w:tc>
+        <w:tc>
+          <w:tcPr>
+            <w:tcW w:w="1642" w:type="dxa"/>
+            <w:tcBorders>
+              <w:top w:val="single" w:sz="4" w:space="0" w:color="000000"/>
+              <w:left w:val="single" w:sz="4" w:space="0" w:color="000000"/>
+              <w:bottom w:val="single" w:sz="4" w:space="0" w:color="000000"/>
+              <w:right w:val="single" w:sz="4" w:space="0" w:color="000000"/>
+            </w:tcBorders>
+            <w:shd w:val="clear" w:color="auto" w:fill="auto"/>
+            <w:vAlign w:val="center"/>
+          </w:tcPr>
+          <w:p>
+            <w:pPr>
+              <w:spacing w:line="240" w:lineRule="auto"/>
+              <w:rPr>
+                <w:rFonts w:ascii="Arial" w:hAnsi="Arial" w:cs="Arial"/>
+                <w:sz w:val="20"/>
+                <w:szCs w:val="20"/>
+              </w:rPr>
+            </w:pPr>
+            <w:r>
+              <w:rPr>
+                <w:rFonts w:ascii="Arial" w:hAnsi="Arial" w:cs="Arial"/>
+                <w:sz w:val="20"/>
+                <w:szCs w:val="20"/>
+              </w:rPr>
+              <w:t>Data</w:t>
+            </w:r>
+          </w:p>
+        </w:tc>
+        <w:tc>
+          <w:tcPr>
+            <w:tcW w:w="2235" w:type="dxa"/>
+            <w:tcBorders>
+              <w:top w:val="single" w:sz="4" w:space="0" w:color="000000"/>
+              <w:left w:val="single" w:sz="4" w:space="0" w:color="000000"/>
+              <w:bottom w:val="single" w:sz="4" w:space="0" w:color="000000"/>
+              <w:right w:val="single" w:sz="4" w:space="0" w:color="000000"/>
+            </w:tcBorders>
+            <w:shd w:val="clear" w:color="auto" w:fill="auto"/>
+            <w:vAlign w:val="center"/>
+          </w:tcPr>
+          <w:p>
+            <w:pPr>
+              <w:spacing w:line="240" w:lineRule="auto"/>
+              <w:rPr>
+                <w:rFonts w:ascii="Arial" w:hAnsi="Arial" w:cs="Arial"/>
+                <w:sz w:val="20"/>
+                <w:szCs w:val="20"/>
+              </w:rPr>
+            </w:pPr>
+            <w:r>
+              <w:rPr>
+                <w:rFonts w:ascii="Arial" w:hAnsi="Arial" w:cs="Arial"/>
+                <w:sz w:val="20"/>
+                <w:szCs w:val="20"/>
+              </w:rPr>
+              <w:t xml:space="preserve">Data </w:t>
+            </w:r>
+            <w:r>
+              <w:rPr>
+                <w:rFonts w:ascii="Arial" w:hAnsi="Arial" w:cs="Arial"/>
+                <w:sz w:val="20"/>
+                <w:szCs w:val="20"/>
+              </w:rPr>
+              <w:t>de criação do dado</w:t>
+            </w:r>
+            <w:r>
+              <w:rPr>
+                <w:rFonts w:ascii="Arial" w:hAnsi="Arial" w:cs="Arial"/>
+                <w:sz w:val="20"/>
+                <w:szCs w:val="20"/>
+              </w:rPr>
+              <w:t>;</w:t>
+            </w:r>
+          </w:p>
+        </w:tc>
+        <w:tc>
+          <w:tcPr>
+            <w:tcW w:w="1591" w:type="dxa"/>
+            <w:tcBorders>
+              <w:top w:val="single" w:sz="4" w:space="0" w:color="000000"/>
+              <w:left w:val="single" w:sz="4" w:space="0" w:color="000000"/>
+              <w:bottom w:val="single" w:sz="4" w:space="0" w:color="000000"/>
+              <w:right w:val="single" w:sz="4" w:space="0" w:color="000000"/>
+            </w:tcBorders>
+            <w:shd w:val="clear" w:color="auto" w:fill="auto"/>
+            <w:vAlign w:val="center"/>
+          </w:tcPr>
+          <w:p>
+            <w:pPr>
+              <w:spacing w:line="240" w:lineRule="auto"/>
+              <w:rPr>
+                <w:rFonts w:ascii="Arial" w:hAnsi="Arial" w:cs="Arial"/>
+                <w:sz w:val="20"/>
+                <w:szCs w:val="20"/>
+              </w:rPr>
+            </w:pPr>
+            <w:proofErr w:type="spellStart"/>
+            <w:r>
+              <w:rPr>
+                <w:rFonts w:ascii="Arial" w:hAnsi="Arial" w:cs="Arial"/>
+                <w:sz w:val="20"/>
+                <w:szCs w:val="20"/>
+              </w:rPr>
+              <w:t>Not</w:t>
+            </w:r>
+            <w:proofErr w:type="spellEnd"/>
+            <w:r>
+              <w:rPr>
+                <w:rFonts w:ascii="Arial" w:hAnsi="Arial" w:cs="Arial"/>
+                <w:sz w:val="20"/>
+                <w:szCs w:val="20"/>
+              </w:rPr>
+              <w:t xml:space="preserve"> </w:t>
+            </w:r>
+            <w:proofErr w:type="spellStart"/>
+            <w:r>
+              <w:rPr>
+                <w:rFonts w:ascii="Arial" w:hAnsi="Arial" w:cs="Arial"/>
+                <w:sz w:val="20"/>
+                <w:szCs w:val="20"/>
+              </w:rPr>
+              <w:t>null</w:t>
+            </w:r>
+            <w:proofErr w:type="spellEnd"/>
+          </w:p>
+        </w:tc>
+      </w:tr>
+      <w:tr>
+        <w:trPr>
+          <w:trHeight w:val="354"/>
+        </w:trPr>
+        <w:tc>
+          <w:tcPr>
+            <w:tcW w:w="1137" w:type="dxa"/>
+            <w:tcBorders>
+              <w:top w:val="single" w:sz="4" w:space="0" w:color="000000"/>
+              <w:left w:val="single" w:sz="4" w:space="0" w:color="000000"/>
+              <w:bottom w:val="single" w:sz="4" w:space="0" w:color="000000"/>
+              <w:right w:val="single" w:sz="4" w:space="0" w:color="000000"/>
+            </w:tcBorders>
+            <w:shd w:val="clear" w:color="auto" w:fill="auto"/>
+            <w:noWrap/>
+            <w:vAlign w:val="center"/>
+          </w:tcPr>
+          <w:p>
+            <w:pPr>
+              <w:spacing w:line="240" w:lineRule="auto"/>
+              <w:rPr>
+                <w:rFonts w:ascii="Arial" w:hAnsi="Arial" w:cs="Arial"/>
+                <w:sz w:val="20"/>
+                <w:szCs w:val="20"/>
+              </w:rPr>
+            </w:pPr>
+            <w:r>
+              <w:rPr>
+                <w:rFonts w:ascii="Arial" w:hAnsi="Arial" w:cs="Arial"/>
+                <w:sz w:val="20"/>
+                <w:szCs w:val="20"/>
+              </w:rPr>
+              <w:t>8</w:t>
+            </w:r>
+          </w:p>
+        </w:tc>
+        <w:tc>
+          <w:tcPr>
+            <w:tcW w:w="2618" w:type="dxa"/>
+            <w:tcBorders>
+              <w:top w:val="single" w:sz="4" w:space="0" w:color="000000"/>
+              <w:left w:val="single" w:sz="4" w:space="0" w:color="000000"/>
+              <w:bottom w:val="single" w:sz="4" w:space="0" w:color="000000"/>
+              <w:right w:val="single" w:sz="4" w:space="0" w:color="000000"/>
+            </w:tcBorders>
+            <w:shd w:val="clear" w:color="auto" w:fill="auto"/>
+            <w:vAlign w:val="center"/>
+          </w:tcPr>
+          <w:p>
+            <w:pPr>
+              <w:spacing w:line="240" w:lineRule="auto"/>
+              <w:rPr>
+                <w:rFonts w:ascii="Arial" w:hAnsi="Arial" w:cs="Arial"/>
+                <w:sz w:val="20"/>
+                <w:szCs w:val="20"/>
+              </w:rPr>
+            </w:pPr>
+            <w:proofErr w:type="spellStart"/>
+            <w:proofErr w:type="gramStart"/>
+            <w:r>
+              <w:rPr>
+                <w:rFonts w:ascii="Arial" w:hAnsi="Arial" w:cs="Arial"/>
+                <w:sz w:val="20"/>
+                <w:szCs w:val="20"/>
+              </w:rPr>
+              <w:t>updated</w:t>
+            </w:r>
+            <w:proofErr w:type="gramEnd"/>
+            <w:r>
+              <w:rPr>
+                <w:rFonts w:ascii="Arial" w:hAnsi="Arial" w:cs="Arial"/>
+                <w:sz w:val="20"/>
+                <w:szCs w:val="20"/>
+              </w:rPr>
+              <w:t>_at</w:t>
+            </w:r>
+            <w:proofErr w:type="spellEnd"/>
+          </w:p>
+        </w:tc>
+        <w:tc>
+          <w:tcPr>
+            <w:tcW w:w="1642" w:type="dxa"/>
+            <w:tcBorders>
+              <w:top w:val="single" w:sz="4" w:space="0" w:color="000000"/>
+              <w:left w:val="single" w:sz="4" w:space="0" w:color="000000"/>
+              <w:bottom w:val="single" w:sz="4" w:space="0" w:color="000000"/>
+              <w:right w:val="single" w:sz="4" w:space="0" w:color="000000"/>
+            </w:tcBorders>
+            <w:shd w:val="clear" w:color="auto" w:fill="auto"/>
+            <w:vAlign w:val="center"/>
+          </w:tcPr>
+          <w:p>
+            <w:pPr>
+              <w:spacing w:line="240" w:lineRule="auto"/>
+              <w:rPr>
+                <w:rFonts w:ascii="Arial" w:hAnsi="Arial" w:cs="Arial"/>
+                <w:sz w:val="20"/>
+                <w:szCs w:val="20"/>
+              </w:rPr>
+            </w:pPr>
+            <w:r>
+              <w:rPr>
+                <w:rFonts w:ascii="Arial" w:hAnsi="Arial" w:cs="Arial"/>
+                <w:sz w:val="20"/>
+                <w:szCs w:val="20"/>
+              </w:rPr>
+              <w:t>Data</w:t>
+            </w:r>
+          </w:p>
+        </w:tc>
+        <w:tc>
+          <w:tcPr>
+            <w:tcW w:w="2235" w:type="dxa"/>
+            <w:tcBorders>
+              <w:top w:val="single" w:sz="4" w:space="0" w:color="000000"/>
+              <w:left w:val="single" w:sz="4" w:space="0" w:color="000000"/>
+              <w:bottom w:val="single" w:sz="4" w:space="0" w:color="000000"/>
+              <w:right w:val="single" w:sz="4" w:space="0" w:color="000000"/>
+            </w:tcBorders>
+            <w:shd w:val="clear" w:color="auto" w:fill="auto"/>
+            <w:vAlign w:val="center"/>
+          </w:tcPr>
+          <w:p>
+            <w:pPr>
+              <w:spacing w:line="240" w:lineRule="auto"/>
+              <w:rPr>
+                <w:rFonts w:ascii="Arial" w:hAnsi="Arial" w:cs="Arial"/>
+                <w:sz w:val="20"/>
+                <w:szCs w:val="20"/>
+              </w:rPr>
+            </w:pPr>
+            <w:r>
+              <w:rPr>
+                <w:rFonts w:ascii="Arial" w:hAnsi="Arial" w:cs="Arial"/>
+                <w:sz w:val="20"/>
+                <w:szCs w:val="20"/>
+              </w:rPr>
+              <w:t>Data de atualização do dado;</w:t>
+            </w:r>
+          </w:p>
+        </w:tc>
+        <w:tc>
+          <w:tcPr>
+            <w:tcW w:w="1591" w:type="dxa"/>
+            <w:tcBorders>
+              <w:top w:val="single" w:sz="4" w:space="0" w:color="000000"/>
+              <w:left w:val="single" w:sz="4" w:space="0" w:color="000000"/>
+              <w:bottom w:val="single" w:sz="4" w:space="0" w:color="000000"/>
+              <w:right w:val="single" w:sz="4" w:space="0" w:color="000000"/>
+            </w:tcBorders>
+            <w:shd w:val="clear" w:color="auto" w:fill="auto"/>
+            <w:vAlign w:val="center"/>
+          </w:tcPr>
+          <w:p>
+            <w:pPr>
+              <w:spacing w:line="240" w:lineRule="auto"/>
+              <w:rPr>
+                <w:rFonts w:ascii="Arial" w:hAnsi="Arial" w:cs="Arial"/>
+                <w:sz w:val="20"/>
+                <w:szCs w:val="20"/>
+              </w:rPr>
+            </w:pPr>
+            <w:proofErr w:type="spellStart"/>
+            <w:r>
+              <w:rPr>
+                <w:rFonts w:ascii="Arial" w:hAnsi="Arial" w:cs="Arial"/>
+                <w:sz w:val="20"/>
+                <w:szCs w:val="20"/>
+              </w:rPr>
+              <w:t>Not</w:t>
+            </w:r>
+            <w:proofErr w:type="spellEnd"/>
+            <w:r>
+              <w:rPr>
+                <w:rFonts w:ascii="Arial" w:hAnsi="Arial" w:cs="Arial"/>
+                <w:sz w:val="20"/>
+                <w:szCs w:val="20"/>
+              </w:rPr>
+              <w:t xml:space="preserve"> null</w:t>
+            </w:r>
+            <w:bookmarkStart w:id="4" w:name="_GoBack"/>
+            <w:bookmarkEnd w:id="4"/>
+          </w:p>
+        </w:tc>
+      </w:tr>
+    </w:tbl>
+    <w:p>
+      <w:pPr>
+        <w:pStyle w:val="LegendaAutor"/>
+      </w:pPr>
+      <w:r>
+        <w:t>Fonte: O Autor (2016)</w:t>
+      </w:r>
     </w:p>
     <w:p/>
     <w:sectPr>

</xml_diff>